<commit_message>
Test cases of the task execution Test case ID 2.9
</commit_message>
<xml_diff>
--- a/documentation/4.0 Testing/Test_Software_Spec_TaskManager.docx
+++ b/documentation/4.0 Testing/Test_Software_Spec_TaskManager.docx
@@ -1,6 +1,6 @@
 
 <file path=word/document.xml><?xml version="1.0" encoding="utf-8"?>
-<w:document xmlns:ve="http://schemas.openxmlformats.org/markup-compatibility/2006" xmlns:o="urn:schemas-microsoft-com:office:office" xmlns:r="http://schemas.openxmlformats.org/officeDocument/2006/relationships" xmlns:m="http://schemas.openxmlformats.org/officeDocument/2006/math" xmlns:v="urn:schemas-microsoft-com:vml" xmlns:wp="http://schemas.openxmlformats.org/drawingml/2006/wordprocessingDrawing" xmlns:w10="urn:schemas-microsoft-com:office:word" xmlns:w="http://schemas.openxmlformats.org/wordprocessingml/2006/main" xmlns:wne="http://schemas.microsoft.com/office/word/2006/wordml">
+<w:document xmlns:wpc="http://schemas.microsoft.com/office/word/2010/wordprocessingCanvas" xmlns:mc="http://schemas.openxmlformats.org/markup-compatibility/2006" xmlns:o="urn:schemas-microsoft-com:office:office" xmlns:r="http://schemas.openxmlformats.org/officeDocument/2006/relationships" xmlns:m="http://schemas.openxmlformats.org/officeDocument/2006/math" xmlns:v="urn:schemas-microsoft-com:vml" xmlns:wp14="http://schemas.microsoft.com/office/word/2010/wordprocessingDrawing" xmlns:wp="http://schemas.openxmlformats.org/drawingml/2006/wordprocessingDrawing" xmlns:w10="urn:schemas-microsoft-com:office:word" xmlns:w="http://schemas.openxmlformats.org/wordprocessingml/2006/main" xmlns:w14="http://schemas.microsoft.com/office/word/2010/wordml" xmlns:wpg="http://schemas.microsoft.com/office/word/2010/wordprocessingGroup" xmlns:wpi="http://schemas.microsoft.com/office/word/2010/wordprocessingInk" xmlns:wne="http://schemas.microsoft.com/office/word/2006/wordml" xmlns:wps="http://schemas.microsoft.com/office/word/2010/wordprocessingShape" mc:Ignorable="w14 wp14">
   <w:body>
     <w:p/>
     <w:p/>
@@ -15,7 +15,7 @@
           <w:left w:w="70" w:type="dxa"/>
           <w:right w:w="70" w:type="dxa"/>
         </w:tblCellMar>
-        <w:tblLook w:val="0000"/>
+        <w:tblLook w:val="0000" w:firstRow="0" w:lastRow="0" w:firstColumn="0" w:lastColumn="0" w:noHBand="0" w:noVBand="0"/>
       </w:tblPr>
       <w:tblGrid>
         <w:gridCol w:w="9072"/>
@@ -60,7 +60,7 @@
           <w:left w:w="70" w:type="dxa"/>
           <w:right w:w="70" w:type="dxa"/>
         </w:tblCellMar>
-        <w:tblLook w:val="0000"/>
+        <w:tblLook w:val="0000" w:firstRow="0" w:lastRow="0" w:firstColumn="0" w:lastColumn="0" w:noHBand="0" w:noVBand="0"/>
       </w:tblPr>
       <w:tblGrid>
         <w:gridCol w:w="854"/>
@@ -485,7 +485,7 @@
       <w:tblPr>
         <w:tblW w:w="8940" w:type="dxa"/>
         <w:tblInd w:w="103" w:type="dxa"/>
-        <w:tblLook w:val="04A0"/>
+        <w:tblLook w:val="04A0" w:firstRow="1" w:lastRow="0" w:firstColumn="1" w:lastColumn="0" w:noHBand="0" w:noVBand="1"/>
       </w:tblPr>
       <w:tblGrid>
         <w:gridCol w:w="2140"/>
@@ -1191,7 +1191,7 @@
           <w:insideH w:val="single" w:sz="4" w:space="0" w:color="auto"/>
           <w:insideV w:val="single" w:sz="4" w:space="0" w:color="auto"/>
         </w:tblBorders>
-        <w:tblLook w:val="04A0"/>
+        <w:tblLook w:val="04A0" w:firstRow="1" w:lastRow="0" w:firstColumn="1" w:lastColumn="0" w:noHBand="0" w:noVBand="1"/>
       </w:tblPr>
       <w:tblGrid>
         <w:gridCol w:w="5101"/>
@@ -1488,12 +1488,21 @@
                 <w:sz w:val="20"/>
               </w:rPr>
             </w:pPr>
-            <w:r>
-              <w:rPr>
-                <w:rFonts w:ascii="Times New Roman" w:hAnsi="Times New Roman"/>
-                <w:sz w:val="20"/>
-              </w:rPr>
-              <w:t>Os folder will be provided in Services layer containing the</w:t>
+            <w:proofErr w:type="spellStart"/>
+            <w:r>
+              <w:rPr>
+                <w:rFonts w:ascii="Times New Roman" w:hAnsi="Times New Roman"/>
+                <w:sz w:val="20"/>
+              </w:rPr>
+              <w:t>Os</w:t>
+            </w:r>
+            <w:proofErr w:type="spellEnd"/>
+            <w:r>
+              <w:rPr>
+                <w:rFonts w:ascii="Times New Roman" w:hAnsi="Times New Roman"/>
+                <w:sz w:val="20"/>
+              </w:rPr>
+              <w:t xml:space="preserve"> folder will be provided in Services layer containing the</w:t>
             </w:r>
           </w:p>
           <w:p>
@@ -1504,14 +1513,142 @@
                 <w:lang w:val="es-MX"/>
               </w:rPr>
             </w:pPr>
+            <w:proofErr w:type="spellStart"/>
             <w:r>
               <w:rPr>
                 <w:rFonts w:ascii="Times New Roman" w:hAnsi="Times New Roman"/>
                 <w:sz w:val="20"/>
                 <w:lang w:val="es-MX"/>
               </w:rPr>
-              <w:t>following files: Os_TaskM.c/Os_TaskM.h, Os_TaskCfg.c/Os_TaskCfg.h, Os_Task.c/Os_Task.h, Os_Types.h</w:t>
-            </w:r>
+              <w:t>following</w:t>
+            </w:r>
+            <w:proofErr w:type="spellEnd"/>
+            <w:r>
+              <w:rPr>
+                <w:rFonts w:ascii="Times New Roman" w:hAnsi="Times New Roman"/>
+                <w:sz w:val="20"/>
+                <w:lang w:val="es-MX"/>
+              </w:rPr>
+              <w:t xml:space="preserve"> files: </w:t>
+            </w:r>
+            <w:proofErr w:type="spellStart"/>
+            <w:r>
+              <w:rPr>
+                <w:rFonts w:ascii="Times New Roman" w:hAnsi="Times New Roman"/>
+                <w:sz w:val="20"/>
+                <w:lang w:val="es-MX"/>
+              </w:rPr>
+              <w:t>Os_TaskM.c</w:t>
+            </w:r>
+            <w:proofErr w:type="spellEnd"/>
+            <w:r>
+              <w:rPr>
+                <w:rFonts w:ascii="Times New Roman" w:hAnsi="Times New Roman"/>
+                <w:sz w:val="20"/>
+                <w:lang w:val="es-MX"/>
+              </w:rPr>
+              <w:t>/</w:t>
+            </w:r>
+            <w:proofErr w:type="spellStart"/>
+            <w:r>
+              <w:rPr>
+                <w:rFonts w:ascii="Times New Roman" w:hAnsi="Times New Roman"/>
+                <w:sz w:val="20"/>
+                <w:lang w:val="es-MX"/>
+              </w:rPr>
+              <w:t>Os_TaskM.h</w:t>
+            </w:r>
+            <w:proofErr w:type="spellEnd"/>
+            <w:r>
+              <w:rPr>
+                <w:rFonts w:ascii="Times New Roman" w:hAnsi="Times New Roman"/>
+                <w:sz w:val="20"/>
+                <w:lang w:val="es-MX"/>
+              </w:rPr>
+              <w:t xml:space="preserve">, </w:t>
+            </w:r>
+            <w:proofErr w:type="spellStart"/>
+            <w:r>
+              <w:rPr>
+                <w:rFonts w:ascii="Times New Roman" w:hAnsi="Times New Roman"/>
+                <w:sz w:val="20"/>
+                <w:lang w:val="es-MX"/>
+              </w:rPr>
+              <w:t>Os_TaskCfg.c</w:t>
+            </w:r>
+            <w:proofErr w:type="spellEnd"/>
+            <w:r>
+              <w:rPr>
+                <w:rFonts w:ascii="Times New Roman" w:hAnsi="Times New Roman"/>
+                <w:sz w:val="20"/>
+                <w:lang w:val="es-MX"/>
+              </w:rPr>
+              <w:t>/</w:t>
+            </w:r>
+            <w:proofErr w:type="spellStart"/>
+            <w:r>
+              <w:rPr>
+                <w:rFonts w:ascii="Times New Roman" w:hAnsi="Times New Roman"/>
+                <w:sz w:val="20"/>
+                <w:lang w:val="es-MX"/>
+              </w:rPr>
+              <w:t>Os_TaskCfg.h</w:t>
+            </w:r>
+            <w:proofErr w:type="spellEnd"/>
+            <w:r>
+              <w:rPr>
+                <w:rFonts w:ascii="Times New Roman" w:hAnsi="Times New Roman"/>
+                <w:sz w:val="20"/>
+                <w:lang w:val="es-MX"/>
+              </w:rPr>
+              <w:t xml:space="preserve">, </w:t>
+            </w:r>
+            <w:proofErr w:type="spellStart"/>
+            <w:r>
+              <w:rPr>
+                <w:rFonts w:ascii="Times New Roman" w:hAnsi="Times New Roman"/>
+                <w:sz w:val="20"/>
+                <w:lang w:val="es-MX"/>
+              </w:rPr>
+              <w:t>Os_Task.c</w:t>
+            </w:r>
+            <w:proofErr w:type="spellEnd"/>
+            <w:r>
+              <w:rPr>
+                <w:rFonts w:ascii="Times New Roman" w:hAnsi="Times New Roman"/>
+                <w:sz w:val="20"/>
+                <w:lang w:val="es-MX"/>
+              </w:rPr>
+              <w:t>/</w:t>
+            </w:r>
+            <w:proofErr w:type="spellStart"/>
+            <w:r>
+              <w:rPr>
+                <w:rFonts w:ascii="Times New Roman" w:hAnsi="Times New Roman"/>
+                <w:sz w:val="20"/>
+                <w:lang w:val="es-MX"/>
+              </w:rPr>
+              <w:t>Os_Task.h</w:t>
+            </w:r>
+            <w:proofErr w:type="spellEnd"/>
+            <w:r>
+              <w:rPr>
+                <w:rFonts w:ascii="Times New Roman" w:hAnsi="Times New Roman"/>
+                <w:sz w:val="20"/>
+                <w:lang w:val="es-MX"/>
+              </w:rPr>
+              <w:t xml:space="preserve">, </w:t>
+            </w:r>
+            <w:proofErr w:type="spellStart"/>
+            <w:r>
+              <w:rPr>
+                <w:rFonts w:ascii="Times New Roman" w:hAnsi="Times New Roman"/>
+                <w:sz w:val="20"/>
+                <w:lang w:val="es-MX"/>
+              </w:rPr>
+              <w:t>Os_Types.h</w:t>
+            </w:r>
+            <w:proofErr w:type="spellEnd"/>
           </w:p>
         </w:tc>
       </w:tr>
@@ -1570,7 +1707,23 @@
                 <w:rFonts w:ascii="Times New Roman" w:hAnsi="Times New Roman"/>
                 <w:sz w:val="20"/>
               </w:rPr>
-              <w:t> Os folder will be provided in Services layer.</w:t>
+              <w:t> </w:t>
+            </w:r>
+            <w:proofErr w:type="spellStart"/>
+            <w:r>
+              <w:rPr>
+                <w:rFonts w:ascii="Times New Roman" w:hAnsi="Times New Roman"/>
+                <w:sz w:val="20"/>
+              </w:rPr>
+              <w:t>Os</w:t>
+            </w:r>
+            <w:proofErr w:type="spellEnd"/>
+            <w:r>
+              <w:rPr>
+                <w:rFonts w:ascii="Times New Roman" w:hAnsi="Times New Roman"/>
+                <w:sz w:val="20"/>
+              </w:rPr>
+              <w:t xml:space="preserve"> folder will be provided in Services layer.</w:t>
             </w:r>
           </w:p>
         </w:tc>
@@ -1652,12 +1805,21 @@
                 <w:sz w:val="20"/>
               </w:rPr>
             </w:pPr>
-            <w:r>
-              <w:rPr>
-                <w:rFonts w:ascii="Times New Roman" w:hAnsi="Times New Roman"/>
-                <w:sz w:val="20"/>
-              </w:rPr>
-              <w:t>Os folder is provided in Services layer.</w:t>
+            <w:proofErr w:type="spellStart"/>
+            <w:r>
+              <w:rPr>
+                <w:rFonts w:ascii="Times New Roman" w:hAnsi="Times New Roman"/>
+                <w:sz w:val="20"/>
+              </w:rPr>
+              <w:t>Os</w:t>
+            </w:r>
+            <w:proofErr w:type="spellEnd"/>
+            <w:r>
+              <w:rPr>
+                <w:rFonts w:ascii="Times New Roman" w:hAnsi="Times New Roman"/>
+                <w:sz w:val="20"/>
+              </w:rPr>
+              <w:t xml:space="preserve"> folder is provided in Services layer.</w:t>
             </w:r>
             <w:r>
               <w:rPr>
@@ -1787,7 +1949,7 @@
                     </pic:cNvPicPr>
                   </pic:nvPicPr>
                   <pic:blipFill>
-                    <a:blip r:embed="rId8"/>
+                    <a:blip r:embed="rId9"/>
                     <a:srcRect/>
                     <a:stretch>
                       <a:fillRect/>
@@ -1846,7 +2008,7 @@
           <w:insideH w:val="single" w:sz="4" w:space="0" w:color="auto"/>
           <w:insideV w:val="single" w:sz="4" w:space="0" w:color="auto"/>
         </w:tblBorders>
-        <w:tblLook w:val="04A0"/>
+        <w:tblLook w:val="04A0" w:firstRow="1" w:lastRow="0" w:firstColumn="1" w:lastColumn="0" w:noHBand="0" w:noVBand="1"/>
       </w:tblPr>
       <w:tblGrid>
         <w:gridCol w:w="5164"/>
@@ -2149,8 +2311,97 @@
                 <w:rFonts w:ascii="Times New Roman" w:hAnsi="Times New Roman"/>
                 <w:sz w:val="20"/>
               </w:rPr>
-              <w:t> Os_TaskM.c/Os_TaskM.h: provide the following Task Manager Services: AvtivateTask, TerminateTask, GetTaskID, GetTaskState</w:t>
-            </w:r>
+              <w:t> </w:t>
+            </w:r>
+            <w:proofErr w:type="spellStart"/>
+            <w:r>
+              <w:rPr>
+                <w:rFonts w:ascii="Times New Roman" w:hAnsi="Times New Roman"/>
+                <w:sz w:val="20"/>
+              </w:rPr>
+              <w:t>Os_TaskM.c</w:t>
+            </w:r>
+            <w:proofErr w:type="spellEnd"/>
+            <w:r>
+              <w:rPr>
+                <w:rFonts w:ascii="Times New Roman" w:hAnsi="Times New Roman"/>
+                <w:sz w:val="20"/>
+              </w:rPr>
+              <w:t>/</w:t>
+            </w:r>
+            <w:proofErr w:type="spellStart"/>
+            <w:r>
+              <w:rPr>
+                <w:rFonts w:ascii="Times New Roman" w:hAnsi="Times New Roman"/>
+                <w:sz w:val="20"/>
+              </w:rPr>
+              <w:t>Os_TaskM.h</w:t>
+            </w:r>
+            <w:proofErr w:type="spellEnd"/>
+            <w:r>
+              <w:rPr>
+                <w:rFonts w:ascii="Times New Roman" w:hAnsi="Times New Roman"/>
+                <w:sz w:val="20"/>
+              </w:rPr>
+              <w:t xml:space="preserve">: provide the following Task Manager Services: </w:t>
+            </w:r>
+            <w:proofErr w:type="spellStart"/>
+            <w:r>
+              <w:rPr>
+                <w:rFonts w:ascii="Times New Roman" w:hAnsi="Times New Roman"/>
+                <w:sz w:val="20"/>
+              </w:rPr>
+              <w:t>AvtivateTask</w:t>
+            </w:r>
+            <w:proofErr w:type="spellEnd"/>
+            <w:r>
+              <w:rPr>
+                <w:rFonts w:ascii="Times New Roman" w:hAnsi="Times New Roman"/>
+                <w:sz w:val="20"/>
+              </w:rPr>
+              <w:t xml:space="preserve">, </w:t>
+            </w:r>
+            <w:proofErr w:type="spellStart"/>
+            <w:r>
+              <w:rPr>
+                <w:rFonts w:ascii="Times New Roman" w:hAnsi="Times New Roman"/>
+                <w:sz w:val="20"/>
+              </w:rPr>
+              <w:t>TerminateTask</w:t>
+            </w:r>
+            <w:proofErr w:type="spellEnd"/>
+            <w:r>
+              <w:rPr>
+                <w:rFonts w:ascii="Times New Roman" w:hAnsi="Times New Roman"/>
+                <w:sz w:val="20"/>
+              </w:rPr>
+              <w:t xml:space="preserve">, </w:t>
+            </w:r>
+            <w:proofErr w:type="spellStart"/>
+            <w:r>
+              <w:rPr>
+                <w:rFonts w:ascii="Times New Roman" w:hAnsi="Times New Roman"/>
+                <w:sz w:val="20"/>
+              </w:rPr>
+              <w:t>GetTaskID</w:t>
+            </w:r>
+            <w:proofErr w:type="spellEnd"/>
+            <w:r>
+              <w:rPr>
+                <w:rFonts w:ascii="Times New Roman" w:hAnsi="Times New Roman"/>
+                <w:sz w:val="20"/>
+              </w:rPr>
+              <w:t xml:space="preserve">, </w:t>
+            </w:r>
+            <w:proofErr w:type="spellStart"/>
+            <w:r>
+              <w:rPr>
+                <w:rFonts w:ascii="Times New Roman" w:hAnsi="Times New Roman"/>
+                <w:sz w:val="20"/>
+              </w:rPr>
+              <w:t>GetTaskState</w:t>
+            </w:r>
+            <w:proofErr w:type="spellEnd"/>
           </w:p>
         </w:tc>
       </w:tr>
@@ -2209,8 +2460,33 @@
                 <w:rFonts w:ascii="Times New Roman" w:hAnsi="Times New Roman"/>
                 <w:sz w:val="20"/>
               </w:rPr>
-              <w:t>Task Manager Services included in Os_TaskM.c &amp; Os_TaskM.h</w:t>
-            </w:r>
+              <w:t xml:space="preserve">Task Manager Services included in </w:t>
+            </w:r>
+            <w:proofErr w:type="spellStart"/>
+            <w:r>
+              <w:rPr>
+                <w:rFonts w:ascii="Times New Roman" w:hAnsi="Times New Roman"/>
+                <w:sz w:val="20"/>
+              </w:rPr>
+              <w:t>Os_TaskM.c</w:t>
+            </w:r>
+            <w:proofErr w:type="spellEnd"/>
+            <w:r>
+              <w:rPr>
+                <w:rFonts w:ascii="Times New Roman" w:hAnsi="Times New Roman"/>
+                <w:sz w:val="20"/>
+              </w:rPr>
+              <w:t xml:space="preserve"> &amp; </w:t>
+            </w:r>
+            <w:proofErr w:type="spellStart"/>
+            <w:r>
+              <w:rPr>
+                <w:rFonts w:ascii="Times New Roman" w:hAnsi="Times New Roman"/>
+                <w:sz w:val="20"/>
+              </w:rPr>
+              <w:t>Os_TaskM.h</w:t>
+            </w:r>
+            <w:proofErr w:type="spellEnd"/>
           </w:p>
         </w:tc>
       </w:tr>
@@ -2297,8 +2573,33 @@
                 <w:rFonts w:ascii="Times New Roman" w:hAnsi="Times New Roman"/>
                 <w:sz w:val="20"/>
               </w:rPr>
-              <w:t>Task Manager Services are provided in Os_TaskM.c &amp; Os_TaskM.h</w:t>
-            </w:r>
+              <w:t xml:space="preserve">Task Manager Services are provided in </w:t>
+            </w:r>
+            <w:proofErr w:type="spellStart"/>
+            <w:r>
+              <w:rPr>
+                <w:rFonts w:ascii="Times New Roman" w:hAnsi="Times New Roman"/>
+                <w:sz w:val="20"/>
+              </w:rPr>
+              <w:t>Os_TaskM.c</w:t>
+            </w:r>
+            <w:proofErr w:type="spellEnd"/>
+            <w:r>
+              <w:rPr>
+                <w:rFonts w:ascii="Times New Roman" w:hAnsi="Times New Roman"/>
+                <w:sz w:val="20"/>
+              </w:rPr>
+              <w:t xml:space="preserve"> &amp; </w:t>
+            </w:r>
+            <w:proofErr w:type="spellStart"/>
+            <w:r>
+              <w:rPr>
+                <w:rFonts w:ascii="Times New Roman" w:hAnsi="Times New Roman"/>
+                <w:sz w:val="20"/>
+              </w:rPr>
+              <w:t>Os_TaskM.h</w:t>
+            </w:r>
+            <w:proofErr w:type="spellEnd"/>
             <w:r>
               <w:rPr>
                 <w:rFonts w:ascii="Times New Roman" w:hAnsi="Times New Roman"/>
@@ -2424,9 +2725,11 @@
       </w:tr>
     </w:tbl>
     <w:p>
+      <w:proofErr w:type="spellStart"/>
       <w:r>
         <w:t>Os_TaskM.c</w:t>
       </w:r>
+      <w:proofErr w:type="spellEnd"/>
     </w:p>
     <w:p>
       <w:pPr>
@@ -2455,7 +2758,7 @@
                     </pic:cNvPicPr>
                   </pic:nvPicPr>
                   <pic:blipFill>
-                    <a:blip r:embed="rId9"/>
+                    <a:blip r:embed="rId10"/>
                     <a:srcRect/>
                     <a:stretch>
                       <a:fillRect/>
@@ -2511,7 +2814,7 @@
                     </pic:cNvPicPr>
                   </pic:nvPicPr>
                   <pic:blipFill>
-                    <a:blip r:embed="rId10"/>
+                    <a:blip r:embed="rId11"/>
                     <a:srcRect/>
                     <a:stretch>
                       <a:fillRect/>
@@ -2567,7 +2870,7 @@
                     </pic:cNvPicPr>
                   </pic:nvPicPr>
                   <pic:blipFill>
-                    <a:blip r:embed="rId11"/>
+                    <a:blip r:embed="rId12"/>
                     <a:srcRect/>
                     <a:stretch>
                       <a:fillRect/>
@@ -2605,10 +2908,12 @@
       </w:r>
     </w:p>
     <w:p>
+      <w:proofErr w:type="spellStart"/>
       <w:r>
         <w:lastRenderedPageBreak/>
         <w:t>Os_TaskM.h</w:t>
       </w:r>
+      <w:proofErr w:type="spellEnd"/>
     </w:p>
     <w:p>
       <w:pPr>
@@ -2637,7 +2942,7 @@
                     </pic:cNvPicPr>
                   </pic:nvPicPr>
                   <pic:blipFill>
-                    <a:blip r:embed="rId12"/>
+                    <a:blip r:embed="rId13"/>
                     <a:srcRect/>
                     <a:stretch>
                       <a:fillRect/>
@@ -2687,7 +2992,7 @@
           <w:insideH w:val="single" w:sz="4" w:space="0" w:color="auto"/>
           <w:insideV w:val="single" w:sz="4" w:space="0" w:color="auto"/>
         </w:tblBorders>
-        <w:tblLook w:val="04A0"/>
+        <w:tblLook w:val="04A0" w:firstRow="1" w:lastRow="0" w:firstColumn="1" w:lastColumn="0" w:noHBand="0" w:noVBand="1"/>
       </w:tblPr>
       <w:tblGrid>
         <w:gridCol w:w="5140"/>
@@ -2989,7 +3294,71 @@
                 <w:rFonts w:ascii="Times New Roman" w:hAnsi="Times New Roman"/>
                 <w:sz w:val="20"/>
               </w:rPr>
-              <w:t> Os_TaskCfg.c/Os_TaskCfg.h: provide OS tasks configuration support, these files will replace SchM_Cfg.c/SchM_Cfg.h which will not be provided</w:t>
+              <w:t> </w:t>
+            </w:r>
+            <w:proofErr w:type="spellStart"/>
+            <w:r>
+              <w:rPr>
+                <w:rFonts w:ascii="Times New Roman" w:hAnsi="Times New Roman"/>
+                <w:sz w:val="20"/>
+              </w:rPr>
+              <w:t>Os_TaskCfg.c</w:t>
+            </w:r>
+            <w:proofErr w:type="spellEnd"/>
+            <w:r>
+              <w:rPr>
+                <w:rFonts w:ascii="Times New Roman" w:hAnsi="Times New Roman"/>
+                <w:sz w:val="20"/>
+              </w:rPr>
+              <w:t>/</w:t>
+            </w:r>
+            <w:proofErr w:type="spellStart"/>
+            <w:r>
+              <w:rPr>
+                <w:rFonts w:ascii="Times New Roman" w:hAnsi="Times New Roman"/>
+                <w:sz w:val="20"/>
+              </w:rPr>
+              <w:t>Os_TaskCfg.h</w:t>
+            </w:r>
+            <w:proofErr w:type="spellEnd"/>
+            <w:r>
+              <w:rPr>
+                <w:rFonts w:ascii="Times New Roman" w:hAnsi="Times New Roman"/>
+                <w:sz w:val="20"/>
+              </w:rPr>
+              <w:t xml:space="preserve">: provide OS tasks configuration support, these files will replace </w:t>
+            </w:r>
+            <w:proofErr w:type="spellStart"/>
+            <w:r>
+              <w:rPr>
+                <w:rFonts w:ascii="Times New Roman" w:hAnsi="Times New Roman"/>
+                <w:sz w:val="20"/>
+              </w:rPr>
+              <w:t>SchM_Cfg.c</w:t>
+            </w:r>
+            <w:proofErr w:type="spellEnd"/>
+            <w:r>
+              <w:rPr>
+                <w:rFonts w:ascii="Times New Roman" w:hAnsi="Times New Roman"/>
+                <w:sz w:val="20"/>
+              </w:rPr>
+              <w:t>/</w:t>
+            </w:r>
+            <w:proofErr w:type="spellStart"/>
+            <w:r>
+              <w:rPr>
+                <w:rFonts w:ascii="Times New Roman" w:hAnsi="Times New Roman"/>
+                <w:sz w:val="20"/>
+              </w:rPr>
+              <w:t>SchM_Cfg.h</w:t>
+            </w:r>
+            <w:proofErr w:type="spellEnd"/>
+            <w:r>
+              <w:rPr>
+                <w:rFonts w:ascii="Times New Roman" w:hAnsi="Times New Roman"/>
+                <w:sz w:val="20"/>
+              </w:rPr>
+              <w:t xml:space="preserve"> which will not be provided</w:t>
             </w:r>
           </w:p>
         </w:tc>
@@ -3044,27 +3413,77 @@
                 <w:sz w:val="20"/>
               </w:rPr>
             </w:pPr>
-            <w:r>
-              <w:rPr>
-                <w:rFonts w:ascii="Times New Roman" w:hAnsi="Times New Roman"/>
-                <w:sz w:val="20"/>
-              </w:rPr>
-              <w:t>Os_TaskCfg.c/Os_TaskCfg.h: are used to provide OS tasks configuration support.</w:t>
-            </w:r>
-          </w:p>
-          <w:p>
-            <w:pPr>
-              <w:rPr>
-                <w:rFonts w:ascii="Times New Roman" w:hAnsi="Times New Roman"/>
-                <w:sz w:val="20"/>
-              </w:rPr>
-            </w:pPr>
-            <w:r>
-              <w:rPr>
-                <w:rFonts w:ascii="Times New Roman" w:hAnsi="Times New Roman"/>
-                <w:sz w:val="20"/>
-              </w:rPr>
-              <w:t>SchM_Cfg.c/SchM_Cfg.h not available</w:t>
+            <w:proofErr w:type="spellStart"/>
+            <w:r>
+              <w:rPr>
+                <w:rFonts w:ascii="Times New Roman" w:hAnsi="Times New Roman"/>
+                <w:sz w:val="20"/>
+              </w:rPr>
+              <w:t>Os_TaskCfg.c</w:t>
+            </w:r>
+            <w:proofErr w:type="spellEnd"/>
+            <w:r>
+              <w:rPr>
+                <w:rFonts w:ascii="Times New Roman" w:hAnsi="Times New Roman"/>
+                <w:sz w:val="20"/>
+              </w:rPr>
+              <w:t>/</w:t>
+            </w:r>
+            <w:proofErr w:type="spellStart"/>
+            <w:r>
+              <w:rPr>
+                <w:rFonts w:ascii="Times New Roman" w:hAnsi="Times New Roman"/>
+                <w:sz w:val="20"/>
+              </w:rPr>
+              <w:t>Os_TaskCfg.h</w:t>
+            </w:r>
+            <w:proofErr w:type="spellEnd"/>
+            <w:r>
+              <w:rPr>
+                <w:rFonts w:ascii="Times New Roman" w:hAnsi="Times New Roman"/>
+                <w:sz w:val="20"/>
+              </w:rPr>
+              <w:t>: are used to provide OS tasks configuration support.</w:t>
+            </w:r>
+          </w:p>
+          <w:p>
+            <w:pPr>
+              <w:rPr>
+                <w:rFonts w:ascii="Times New Roman" w:hAnsi="Times New Roman"/>
+                <w:sz w:val="20"/>
+              </w:rPr>
+            </w:pPr>
+            <w:proofErr w:type="spellStart"/>
+            <w:r>
+              <w:rPr>
+                <w:rFonts w:ascii="Times New Roman" w:hAnsi="Times New Roman"/>
+                <w:sz w:val="20"/>
+              </w:rPr>
+              <w:t>SchM_Cfg.c</w:t>
+            </w:r>
+            <w:proofErr w:type="spellEnd"/>
+            <w:r>
+              <w:rPr>
+                <w:rFonts w:ascii="Times New Roman" w:hAnsi="Times New Roman"/>
+                <w:sz w:val="20"/>
+              </w:rPr>
+              <w:t>/</w:t>
+            </w:r>
+            <w:proofErr w:type="spellStart"/>
+            <w:r>
+              <w:rPr>
+                <w:rFonts w:ascii="Times New Roman" w:hAnsi="Times New Roman"/>
+                <w:sz w:val="20"/>
+              </w:rPr>
+              <w:t>SchM_Cfg.h</w:t>
+            </w:r>
+            <w:proofErr w:type="spellEnd"/>
+            <w:r>
+              <w:rPr>
+                <w:rFonts w:ascii="Times New Roman" w:hAnsi="Times New Roman"/>
+                <w:sz w:val="20"/>
+              </w:rPr>
+              <w:t xml:space="preserve"> not available</w:t>
             </w:r>
           </w:p>
         </w:tc>
@@ -3146,27 +3565,109 @@
                 <w:sz w:val="20"/>
               </w:rPr>
             </w:pPr>
-            <w:r>
-              <w:rPr>
-                <w:rFonts w:ascii="Times New Roman" w:hAnsi="Times New Roman"/>
-                <w:sz w:val="20"/>
-              </w:rPr>
-              <w:t>Os_TaskCfg.c/Os_TaskCfg.h: provide OS tasks configuration support.</w:t>
-            </w:r>
-          </w:p>
-          <w:p>
-            <w:pPr>
-              <w:rPr>
-                <w:rFonts w:ascii="Times New Roman" w:hAnsi="Times New Roman"/>
-                <w:sz w:val="20"/>
-              </w:rPr>
-            </w:pPr>
-            <w:r>
-              <w:rPr>
-                <w:rFonts w:ascii="Times New Roman" w:hAnsi="Times New Roman"/>
-                <w:sz w:val="20"/>
-              </w:rPr>
-              <w:t>SchM_Cfg.c/SchM_Cfg.h are not longer available.</w:t>
+            <w:proofErr w:type="spellStart"/>
+            <w:r>
+              <w:rPr>
+                <w:rFonts w:ascii="Times New Roman" w:hAnsi="Times New Roman"/>
+                <w:sz w:val="20"/>
+              </w:rPr>
+              <w:t>Os_TaskCfg.c</w:t>
+            </w:r>
+            <w:proofErr w:type="spellEnd"/>
+            <w:r>
+              <w:rPr>
+                <w:rFonts w:ascii="Times New Roman" w:hAnsi="Times New Roman"/>
+                <w:sz w:val="20"/>
+              </w:rPr>
+              <w:t>/</w:t>
+            </w:r>
+            <w:proofErr w:type="spellStart"/>
+            <w:r>
+              <w:rPr>
+                <w:rFonts w:ascii="Times New Roman" w:hAnsi="Times New Roman"/>
+                <w:sz w:val="20"/>
+              </w:rPr>
+              <w:t>Os_TaskCfg.h</w:t>
+            </w:r>
+            <w:proofErr w:type="spellEnd"/>
+            <w:r>
+              <w:rPr>
+                <w:rFonts w:ascii="Times New Roman" w:hAnsi="Times New Roman"/>
+                <w:sz w:val="20"/>
+              </w:rPr>
+              <w:t>: provide OS tasks configuration support.</w:t>
+            </w:r>
+          </w:p>
+          <w:p>
+            <w:pPr>
+              <w:rPr>
+                <w:rFonts w:ascii="Times New Roman" w:hAnsi="Times New Roman"/>
+                <w:sz w:val="20"/>
+              </w:rPr>
+            </w:pPr>
+            <w:proofErr w:type="spellStart"/>
+            <w:r>
+              <w:rPr>
+                <w:rFonts w:ascii="Times New Roman" w:hAnsi="Times New Roman"/>
+                <w:sz w:val="20"/>
+              </w:rPr>
+              <w:t>SchM_Cfg.c</w:t>
+            </w:r>
+            <w:proofErr w:type="spellEnd"/>
+            <w:r>
+              <w:rPr>
+                <w:rFonts w:ascii="Times New Roman" w:hAnsi="Times New Roman"/>
+                <w:sz w:val="20"/>
+              </w:rPr>
+              <w:t>/</w:t>
+            </w:r>
+            <w:proofErr w:type="spellStart"/>
+            <w:r>
+              <w:rPr>
+                <w:rFonts w:ascii="Times New Roman" w:hAnsi="Times New Roman"/>
+                <w:sz w:val="20"/>
+              </w:rPr>
+              <w:t>SchM_Cfg.h</w:t>
+            </w:r>
+            <w:proofErr w:type="spellEnd"/>
+            <w:r>
+              <w:rPr>
+                <w:rFonts w:ascii="Times New Roman" w:hAnsi="Times New Roman"/>
+                <w:sz w:val="20"/>
+              </w:rPr>
+              <w:t xml:space="preserve"> </w:t>
+            </w:r>
+            <w:proofErr w:type="gramStart"/>
+            <w:r>
+              <w:rPr>
+                <w:rFonts w:ascii="Times New Roman" w:hAnsi="Times New Roman"/>
+                <w:sz w:val="20"/>
+              </w:rPr>
+              <w:t>are</w:t>
+            </w:r>
+            <w:proofErr w:type="gramEnd"/>
+            <w:r>
+              <w:rPr>
+                <w:rFonts w:ascii="Times New Roman" w:hAnsi="Times New Roman"/>
+                <w:sz w:val="20"/>
+              </w:rPr>
+              <w:t xml:space="preserve"> </w:t>
+            </w:r>
+            <w:proofErr w:type="spellStart"/>
+            <w:r>
+              <w:rPr>
+                <w:rFonts w:ascii="Times New Roman" w:hAnsi="Times New Roman"/>
+                <w:sz w:val="20"/>
+              </w:rPr>
+              <w:t>not longer</w:t>
+            </w:r>
+            <w:proofErr w:type="spellEnd"/>
+            <w:r>
+              <w:rPr>
+                <w:rFonts w:ascii="Times New Roman" w:hAnsi="Times New Roman"/>
+                <w:sz w:val="20"/>
+              </w:rPr>
+              <w:t xml:space="preserve"> available.</w:t>
             </w:r>
           </w:p>
         </w:tc>
@@ -3270,9 +3771,11 @@
       </w:tr>
     </w:tbl>
     <w:p>
+      <w:proofErr w:type="spellStart"/>
       <w:r>
         <w:t>Os_TaskCfg.h</w:t>
       </w:r>
+      <w:proofErr w:type="spellEnd"/>
     </w:p>
     <w:p>
       <w:pPr>
@@ -3301,7 +3804,7 @@
                     </pic:cNvPicPr>
                   </pic:nvPicPr>
                   <pic:blipFill>
-                    <a:blip r:embed="rId13"/>
+                    <a:blip r:embed="rId14"/>
                     <a:srcRect/>
                     <a:stretch>
                       <a:fillRect/>
@@ -3345,10 +3848,12 @@
     <w:p/>
     <w:p/>
     <w:p>
+      <w:proofErr w:type="spellStart"/>
       <w:r>
         <w:lastRenderedPageBreak/>
         <w:t>Os_TaskCfg.c</w:t>
       </w:r>
+      <w:proofErr w:type="spellEnd"/>
     </w:p>
     <w:p>
       <w:pPr>
@@ -3377,7 +3882,7 @@
                     </pic:cNvPicPr>
                   </pic:nvPicPr>
                   <pic:blipFill>
-                    <a:blip r:embed="rId14"/>
+                    <a:blip r:embed="rId15"/>
                     <a:srcRect/>
                     <a:stretch>
                       <a:fillRect/>
@@ -3451,7 +3956,7 @@
           <w:insideH w:val="single" w:sz="4" w:space="0" w:color="auto"/>
           <w:insideV w:val="single" w:sz="4" w:space="0" w:color="auto"/>
         </w:tblBorders>
-        <w:tblLook w:val="04A0"/>
+        <w:tblLook w:val="04A0" w:firstRow="1" w:lastRow="0" w:firstColumn="1" w:lastColumn="0" w:noHBand="0" w:noVBand="1"/>
       </w:tblPr>
       <w:tblGrid>
         <w:gridCol w:w="5140"/>
@@ -3762,13 +4267,63 @@
                 <w:sz w:val="20"/>
               </w:rPr>
             </w:pPr>
-            <w:r>
-              <w:rPr>
-                <w:rFonts w:ascii="Times New Roman" w:hAnsi="Times New Roman"/>
-                <w:sz w:val="20"/>
-              </w:rPr>
-              <w:t>Os_Task.c/Os_Task.h: provide the configured tasks to the application replacing SchM_Task.c/SchM_Task.h</w:t>
-            </w:r>
+            <w:proofErr w:type="spellStart"/>
+            <w:r>
+              <w:rPr>
+                <w:rFonts w:ascii="Times New Roman" w:hAnsi="Times New Roman"/>
+                <w:sz w:val="20"/>
+              </w:rPr>
+              <w:t>Os_Task.c</w:t>
+            </w:r>
+            <w:proofErr w:type="spellEnd"/>
+            <w:r>
+              <w:rPr>
+                <w:rFonts w:ascii="Times New Roman" w:hAnsi="Times New Roman"/>
+                <w:sz w:val="20"/>
+              </w:rPr>
+              <w:t>/</w:t>
+            </w:r>
+            <w:proofErr w:type="spellStart"/>
+            <w:r>
+              <w:rPr>
+                <w:rFonts w:ascii="Times New Roman" w:hAnsi="Times New Roman"/>
+                <w:sz w:val="20"/>
+              </w:rPr>
+              <w:t>Os_Task.h</w:t>
+            </w:r>
+            <w:proofErr w:type="spellEnd"/>
+            <w:r>
+              <w:rPr>
+                <w:rFonts w:ascii="Times New Roman" w:hAnsi="Times New Roman"/>
+                <w:sz w:val="20"/>
+              </w:rPr>
+              <w:t xml:space="preserve">: provide the configured tasks to the application replacing </w:t>
+            </w:r>
+            <w:proofErr w:type="spellStart"/>
+            <w:r>
+              <w:rPr>
+                <w:rFonts w:ascii="Times New Roman" w:hAnsi="Times New Roman"/>
+                <w:sz w:val="20"/>
+              </w:rPr>
+              <w:t>SchM_Task.c</w:t>
+            </w:r>
+            <w:proofErr w:type="spellEnd"/>
+            <w:r>
+              <w:rPr>
+                <w:rFonts w:ascii="Times New Roman" w:hAnsi="Times New Roman"/>
+                <w:sz w:val="20"/>
+              </w:rPr>
+              <w:t>/</w:t>
+            </w:r>
+            <w:proofErr w:type="spellStart"/>
+            <w:r>
+              <w:rPr>
+                <w:rFonts w:ascii="Times New Roman" w:hAnsi="Times New Roman"/>
+                <w:sz w:val="20"/>
+              </w:rPr>
+              <w:t>SchM_Task.h</w:t>
+            </w:r>
+            <w:proofErr w:type="spellEnd"/>
           </w:p>
         </w:tc>
       </w:tr>
@@ -3827,8 +4382,33 @@
                 <w:rFonts w:ascii="Times New Roman" w:hAnsi="Times New Roman"/>
                 <w:sz w:val="20"/>
               </w:rPr>
-              <w:t>Configured tasks are provided in Os_Task.c &amp; Os_Task.h</w:t>
-            </w:r>
+              <w:t xml:space="preserve">Configured tasks are provided in </w:t>
+            </w:r>
+            <w:proofErr w:type="spellStart"/>
+            <w:r>
+              <w:rPr>
+                <w:rFonts w:ascii="Times New Roman" w:hAnsi="Times New Roman"/>
+                <w:sz w:val="20"/>
+              </w:rPr>
+              <w:t>Os_Task.c</w:t>
+            </w:r>
+            <w:proofErr w:type="spellEnd"/>
+            <w:r>
+              <w:rPr>
+                <w:rFonts w:ascii="Times New Roman" w:hAnsi="Times New Roman"/>
+                <w:sz w:val="20"/>
+              </w:rPr>
+              <w:t xml:space="preserve"> &amp; </w:t>
+            </w:r>
+            <w:proofErr w:type="spellStart"/>
+            <w:r>
+              <w:rPr>
+                <w:rFonts w:ascii="Times New Roman" w:hAnsi="Times New Roman"/>
+                <w:sz w:val="20"/>
+              </w:rPr>
+              <w:t>Os_Task.h</w:t>
+            </w:r>
+            <w:proofErr w:type="spellEnd"/>
           </w:p>
         </w:tc>
       </w:tr>
@@ -3909,12 +4489,101 @@
                 <w:sz w:val="20"/>
               </w:rPr>
             </w:pPr>
-            <w:r>
-              <w:rPr>
-                <w:rFonts w:ascii="Times New Roman" w:hAnsi="Times New Roman"/>
-                <w:sz w:val="20"/>
-              </w:rPr>
-              <w:t>SchM_Task.c/SchM_Task.h are not longer available and Os_Task.c &amp; Os_Task.h provide tasks configuration.</w:t>
+            <w:proofErr w:type="spellStart"/>
+            <w:r>
+              <w:rPr>
+                <w:rFonts w:ascii="Times New Roman" w:hAnsi="Times New Roman"/>
+                <w:sz w:val="20"/>
+              </w:rPr>
+              <w:t>SchM_Task.c</w:t>
+            </w:r>
+            <w:proofErr w:type="spellEnd"/>
+            <w:r>
+              <w:rPr>
+                <w:rFonts w:ascii="Times New Roman" w:hAnsi="Times New Roman"/>
+                <w:sz w:val="20"/>
+              </w:rPr>
+              <w:t>/</w:t>
+            </w:r>
+            <w:proofErr w:type="spellStart"/>
+            <w:r>
+              <w:rPr>
+                <w:rFonts w:ascii="Times New Roman" w:hAnsi="Times New Roman"/>
+                <w:sz w:val="20"/>
+              </w:rPr>
+              <w:t>SchM_Task.h</w:t>
+            </w:r>
+            <w:proofErr w:type="spellEnd"/>
+            <w:r>
+              <w:rPr>
+                <w:rFonts w:ascii="Times New Roman" w:hAnsi="Times New Roman"/>
+                <w:sz w:val="20"/>
+              </w:rPr>
+              <w:t xml:space="preserve"> </w:t>
+            </w:r>
+            <w:proofErr w:type="gramStart"/>
+            <w:r>
+              <w:rPr>
+                <w:rFonts w:ascii="Times New Roman" w:hAnsi="Times New Roman"/>
+                <w:sz w:val="20"/>
+              </w:rPr>
+              <w:t>are</w:t>
+            </w:r>
+            <w:proofErr w:type="gramEnd"/>
+            <w:r>
+              <w:rPr>
+                <w:rFonts w:ascii="Times New Roman" w:hAnsi="Times New Roman"/>
+                <w:sz w:val="20"/>
+              </w:rPr>
+              <w:t xml:space="preserve"> </w:t>
+            </w:r>
+            <w:proofErr w:type="spellStart"/>
+            <w:r>
+              <w:rPr>
+                <w:rFonts w:ascii="Times New Roman" w:hAnsi="Times New Roman"/>
+                <w:sz w:val="20"/>
+              </w:rPr>
+              <w:t>not longer</w:t>
+            </w:r>
+            <w:proofErr w:type="spellEnd"/>
+            <w:r>
+              <w:rPr>
+                <w:rFonts w:ascii="Times New Roman" w:hAnsi="Times New Roman"/>
+                <w:sz w:val="20"/>
+              </w:rPr>
+              <w:t xml:space="preserve"> available and </w:t>
+            </w:r>
+            <w:proofErr w:type="spellStart"/>
+            <w:r>
+              <w:rPr>
+                <w:rFonts w:ascii="Times New Roman" w:hAnsi="Times New Roman"/>
+                <w:sz w:val="20"/>
+              </w:rPr>
+              <w:t>Os_Task.c</w:t>
+            </w:r>
+            <w:proofErr w:type="spellEnd"/>
+            <w:r>
+              <w:rPr>
+                <w:rFonts w:ascii="Times New Roman" w:hAnsi="Times New Roman"/>
+                <w:sz w:val="20"/>
+              </w:rPr>
+              <w:t xml:space="preserve"> &amp; </w:t>
+            </w:r>
+            <w:proofErr w:type="spellStart"/>
+            <w:r>
+              <w:rPr>
+                <w:rFonts w:ascii="Times New Roman" w:hAnsi="Times New Roman"/>
+                <w:sz w:val="20"/>
+              </w:rPr>
+              <w:t>Os_Task.h</w:t>
+            </w:r>
+            <w:proofErr w:type="spellEnd"/>
+            <w:r>
+              <w:rPr>
+                <w:rFonts w:ascii="Times New Roman" w:hAnsi="Times New Roman"/>
+                <w:sz w:val="20"/>
+              </w:rPr>
+              <w:t xml:space="preserve"> provide tasks configuration.</w:t>
             </w:r>
           </w:p>
         </w:tc>
@@ -4032,10 +4701,12 @@
       </w:pPr>
     </w:p>
     <w:p>
+      <w:proofErr w:type="spellStart"/>
       <w:r>
         <w:lastRenderedPageBreak/>
         <w:t>Os_Task.c</w:t>
       </w:r>
+      <w:proofErr w:type="spellEnd"/>
     </w:p>
     <w:p>
       <w:pPr>
@@ -4064,7 +4735,7 @@
                     </pic:cNvPicPr>
                   </pic:nvPicPr>
                   <pic:blipFill>
-                    <a:blip r:embed="rId15"/>
+                    <a:blip r:embed="rId16"/>
                     <a:srcRect/>
                     <a:stretch>
                       <a:fillRect/>
@@ -4120,7 +4791,7 @@
                     </pic:cNvPicPr>
                   </pic:nvPicPr>
                   <pic:blipFill>
-                    <a:blip r:embed="rId16"/>
+                    <a:blip r:embed="rId17"/>
                     <a:srcRect/>
                     <a:stretch>
                       <a:fillRect/>
@@ -4176,7 +4847,7 @@
                     </pic:cNvPicPr>
                   </pic:nvPicPr>
                   <pic:blipFill>
-                    <a:blip r:embed="rId17"/>
+                    <a:blip r:embed="rId18"/>
                     <a:srcRect/>
                     <a:stretch>
                       <a:fillRect/>
@@ -4224,10 +4895,12 @@
       </w:pPr>
     </w:p>
     <w:p>
+      <w:proofErr w:type="spellStart"/>
       <w:r>
         <w:lastRenderedPageBreak/>
         <w:t>Os_Task.h</w:t>
       </w:r>
+      <w:proofErr w:type="spellEnd"/>
     </w:p>
     <w:p>
       <w:pPr>
@@ -4256,7 +4929,7 @@
                     </pic:cNvPicPr>
                   </pic:nvPicPr>
                   <pic:blipFill>
-                    <a:blip r:embed="rId18"/>
+                    <a:blip r:embed="rId19"/>
                     <a:srcRect/>
                     <a:stretch>
                       <a:fillRect/>
@@ -4310,7 +4983,7 @@
           <w:insideH w:val="single" w:sz="4" w:space="0" w:color="auto"/>
           <w:insideV w:val="single" w:sz="4" w:space="0" w:color="auto"/>
         </w:tblBorders>
-        <w:tblLook w:val="04A0"/>
+        <w:tblLook w:val="04A0" w:firstRow="1" w:lastRow="0" w:firstColumn="1" w:lastColumn="0" w:noHBand="0" w:noVBand="1"/>
       </w:tblPr>
       <w:tblGrid>
         <w:gridCol w:w="5140"/>
@@ -4619,8 +5292,33 @@
                 <w:rFonts w:ascii="Times New Roman" w:hAnsi="Times New Roman"/>
                 <w:sz w:val="20"/>
               </w:rPr>
-              <w:t>Provide the required data definitions for Task Management services support in Os_Types.h and replace SchM_Types.h</w:t>
-            </w:r>
+              <w:t xml:space="preserve">Provide the required data definitions for Task Management services support in </w:t>
+            </w:r>
+            <w:proofErr w:type="spellStart"/>
+            <w:r>
+              <w:rPr>
+                <w:rFonts w:ascii="Times New Roman" w:hAnsi="Times New Roman"/>
+                <w:sz w:val="20"/>
+              </w:rPr>
+              <w:t>Os_Types.h</w:t>
+            </w:r>
+            <w:proofErr w:type="spellEnd"/>
+            <w:r>
+              <w:rPr>
+                <w:rFonts w:ascii="Times New Roman" w:hAnsi="Times New Roman"/>
+                <w:sz w:val="20"/>
+              </w:rPr>
+              <w:t xml:space="preserve"> and replace </w:t>
+            </w:r>
+            <w:proofErr w:type="spellStart"/>
+            <w:r>
+              <w:rPr>
+                <w:rFonts w:ascii="Times New Roman" w:hAnsi="Times New Roman"/>
+                <w:sz w:val="20"/>
+              </w:rPr>
+              <w:t>SchM_Types.h</w:t>
+            </w:r>
+            <w:proofErr w:type="spellEnd"/>
           </w:p>
         </w:tc>
       </w:tr>
@@ -4679,8 +5377,17 @@
                 <w:rFonts w:ascii="Times New Roman" w:hAnsi="Times New Roman"/>
                 <w:sz w:val="20"/>
               </w:rPr>
-              <w:t>Data definitions for Task Management services support is provided in Os_Types.h</w:t>
-            </w:r>
+              <w:t xml:space="preserve">Data definitions for Task Management services support is provided in </w:t>
+            </w:r>
+            <w:proofErr w:type="spellStart"/>
+            <w:r>
+              <w:rPr>
+                <w:rFonts w:ascii="Times New Roman" w:hAnsi="Times New Roman"/>
+                <w:sz w:val="20"/>
+              </w:rPr>
+              <w:t>Os_Types.h</w:t>
+            </w:r>
+            <w:proofErr w:type="spellEnd"/>
           </w:p>
         </w:tc>
       </w:tr>
@@ -4761,13 +5468,47 @@
                 <w:sz w:val="20"/>
               </w:rPr>
             </w:pPr>
-            <w:r>
-              <w:rPr>
-                <w:rFonts w:ascii="Times New Roman" w:hAnsi="Times New Roman"/>
-                <w:sz w:val="20"/>
-              </w:rPr>
-              <w:t>Os_Types.h is not longer available and all Data definitions for Task Management services are supported in Os_Types.h</w:t>
-            </w:r>
+            <w:proofErr w:type="spellStart"/>
+            <w:r>
+              <w:rPr>
+                <w:rFonts w:ascii="Times New Roman" w:hAnsi="Times New Roman"/>
+                <w:sz w:val="20"/>
+              </w:rPr>
+              <w:t>Os_Types.h</w:t>
+            </w:r>
+            <w:proofErr w:type="spellEnd"/>
+            <w:r>
+              <w:rPr>
+                <w:rFonts w:ascii="Times New Roman" w:hAnsi="Times New Roman"/>
+                <w:sz w:val="20"/>
+              </w:rPr>
+              <w:t xml:space="preserve"> is </w:t>
+            </w:r>
+            <w:proofErr w:type="spellStart"/>
+            <w:r>
+              <w:rPr>
+                <w:rFonts w:ascii="Times New Roman" w:hAnsi="Times New Roman"/>
+                <w:sz w:val="20"/>
+              </w:rPr>
+              <w:t>not longer</w:t>
+            </w:r>
+            <w:proofErr w:type="spellEnd"/>
+            <w:r>
+              <w:rPr>
+                <w:rFonts w:ascii="Times New Roman" w:hAnsi="Times New Roman"/>
+                <w:sz w:val="20"/>
+              </w:rPr>
+              <w:t xml:space="preserve"> available and all Data definitions for Task Management services are supported in </w:t>
+            </w:r>
+            <w:proofErr w:type="spellStart"/>
+            <w:r>
+              <w:rPr>
+                <w:rFonts w:ascii="Times New Roman" w:hAnsi="Times New Roman"/>
+                <w:sz w:val="20"/>
+              </w:rPr>
+              <w:t>Os_Types.h</w:t>
+            </w:r>
+            <w:proofErr w:type="spellEnd"/>
           </w:p>
         </w:tc>
         <w:tc>
@@ -4870,9 +5611,11 @@
       </w:tr>
     </w:tbl>
     <w:p>
+      <w:proofErr w:type="spellStart"/>
       <w:r>
         <w:t>Os_Types.h</w:t>
       </w:r>
+      <w:proofErr w:type="spellEnd"/>
     </w:p>
     <w:p>
       <w:pPr>
@@ -4901,7 +5644,7 @@
                     </pic:cNvPicPr>
                   </pic:nvPicPr>
                   <pic:blipFill>
-                    <a:blip r:embed="rId19"/>
+                    <a:blip r:embed="rId20"/>
                     <a:srcRect/>
                     <a:stretch>
                       <a:fillRect/>
@@ -4955,7 +5698,7 @@
                     </pic:cNvPicPr>
                   </pic:nvPicPr>
                   <pic:blipFill>
-                    <a:blip r:embed="rId20"/>
+                    <a:blip r:embed="rId21"/>
                     <a:srcRect/>
                     <a:stretch>
                       <a:fillRect/>
@@ -5006,7 +5749,7 @@
                     </pic:cNvPicPr>
                   </pic:nvPicPr>
                   <pic:blipFill>
-                    <a:blip r:embed="rId21"/>
+                    <a:blip r:embed="rId22"/>
                     <a:srcRect/>
                     <a:stretch>
                       <a:fillRect/>
@@ -5073,7 +5816,7 @@
           <w:insideH w:val="single" w:sz="4" w:space="0" w:color="auto"/>
           <w:insideV w:val="single" w:sz="4" w:space="0" w:color="auto"/>
         </w:tblBorders>
-        <w:tblLook w:val="04A0"/>
+        <w:tblLook w:val="04A0" w:firstRow="1" w:lastRow="0" w:firstColumn="1" w:lastColumn="0" w:noHBand="0" w:noVBand="1"/>
       </w:tblPr>
       <w:tblGrid>
         <w:gridCol w:w="5140"/>
@@ -5383,7 +6126,55 @@
                 <w:rFonts w:ascii="Times New Roman" w:hAnsi="Times New Roman"/>
                 <w:sz w:val="20"/>
               </w:rPr>
-              <w:t>Define/declare Dispatcher in SchM.c/SchM.h files respectively &amp; provide the Background task in SchM.c file</w:t>
+              <w:t xml:space="preserve">Define/declare Dispatcher in </w:t>
+            </w:r>
+            <w:proofErr w:type="spellStart"/>
+            <w:r>
+              <w:rPr>
+                <w:rFonts w:ascii="Times New Roman" w:hAnsi="Times New Roman"/>
+                <w:sz w:val="20"/>
+              </w:rPr>
+              <w:t>SchM.c</w:t>
+            </w:r>
+            <w:proofErr w:type="spellEnd"/>
+            <w:r>
+              <w:rPr>
+                <w:rFonts w:ascii="Times New Roman" w:hAnsi="Times New Roman"/>
+                <w:sz w:val="20"/>
+              </w:rPr>
+              <w:t>/</w:t>
+            </w:r>
+            <w:proofErr w:type="spellStart"/>
+            <w:r>
+              <w:rPr>
+                <w:rFonts w:ascii="Times New Roman" w:hAnsi="Times New Roman"/>
+                <w:sz w:val="20"/>
+              </w:rPr>
+              <w:t>SchM.h</w:t>
+            </w:r>
+            <w:proofErr w:type="spellEnd"/>
+            <w:r>
+              <w:rPr>
+                <w:rFonts w:ascii="Times New Roman" w:hAnsi="Times New Roman"/>
+                <w:sz w:val="20"/>
+              </w:rPr>
+              <w:t xml:space="preserve"> files respectively &amp; provide the Background task in </w:t>
+            </w:r>
+            <w:proofErr w:type="spellStart"/>
+            <w:r>
+              <w:rPr>
+                <w:rFonts w:ascii="Times New Roman" w:hAnsi="Times New Roman"/>
+                <w:sz w:val="20"/>
+              </w:rPr>
+              <w:t>SchM.c</w:t>
+            </w:r>
+            <w:proofErr w:type="spellEnd"/>
+            <w:r>
+              <w:rPr>
+                <w:rFonts w:ascii="Times New Roman" w:hAnsi="Times New Roman"/>
+                <w:sz w:val="20"/>
+              </w:rPr>
+              <w:t xml:space="preserve"> file</w:t>
             </w:r>
             <w:r>
               <w:rPr>
@@ -5450,8 +6241,49 @@
                 <w:rFonts w:ascii="Times New Roman" w:hAnsi="Times New Roman"/>
                 <w:sz w:val="20"/>
               </w:rPr>
-              <w:t>Dispatcher declaration is inside of SchM.c &amp; SchM.h files. Additionally Background task included only in SchM.c</w:t>
-            </w:r>
+              <w:t xml:space="preserve">Dispatcher declaration is inside of </w:t>
+            </w:r>
+            <w:proofErr w:type="spellStart"/>
+            <w:r>
+              <w:rPr>
+                <w:rFonts w:ascii="Times New Roman" w:hAnsi="Times New Roman"/>
+                <w:sz w:val="20"/>
+              </w:rPr>
+              <w:t>SchM.c</w:t>
+            </w:r>
+            <w:proofErr w:type="spellEnd"/>
+            <w:r>
+              <w:rPr>
+                <w:rFonts w:ascii="Times New Roman" w:hAnsi="Times New Roman"/>
+                <w:sz w:val="20"/>
+              </w:rPr>
+              <w:t xml:space="preserve"> &amp; </w:t>
+            </w:r>
+            <w:proofErr w:type="spellStart"/>
+            <w:r>
+              <w:rPr>
+                <w:rFonts w:ascii="Times New Roman" w:hAnsi="Times New Roman"/>
+                <w:sz w:val="20"/>
+              </w:rPr>
+              <w:t>SchM.h</w:t>
+            </w:r>
+            <w:proofErr w:type="spellEnd"/>
+            <w:r>
+              <w:rPr>
+                <w:rFonts w:ascii="Times New Roman" w:hAnsi="Times New Roman"/>
+                <w:sz w:val="20"/>
+              </w:rPr>
+              <w:t xml:space="preserve"> files. Additionally Background task included only in </w:t>
+            </w:r>
+            <w:proofErr w:type="spellStart"/>
+            <w:r>
+              <w:rPr>
+                <w:rFonts w:ascii="Times New Roman" w:hAnsi="Times New Roman"/>
+                <w:sz w:val="20"/>
+              </w:rPr>
+              <w:t>SchM.c</w:t>
+            </w:r>
+            <w:proofErr w:type="spellEnd"/>
           </w:p>
         </w:tc>
       </w:tr>
@@ -5537,7 +6369,55 @@
                 <w:rFonts w:ascii="Times New Roman" w:hAnsi="Times New Roman"/>
                 <w:sz w:val="20"/>
               </w:rPr>
-              <w:t>Dispatcher is defined in SchM.c &amp; SchM.h and Background task is included in SchM.c only.</w:t>
+              <w:t xml:space="preserve">Dispatcher is defined in </w:t>
+            </w:r>
+            <w:proofErr w:type="spellStart"/>
+            <w:r>
+              <w:rPr>
+                <w:rFonts w:ascii="Times New Roman" w:hAnsi="Times New Roman"/>
+                <w:sz w:val="20"/>
+              </w:rPr>
+              <w:t>SchM.c</w:t>
+            </w:r>
+            <w:proofErr w:type="spellEnd"/>
+            <w:r>
+              <w:rPr>
+                <w:rFonts w:ascii="Times New Roman" w:hAnsi="Times New Roman"/>
+                <w:sz w:val="20"/>
+              </w:rPr>
+              <w:t xml:space="preserve"> &amp; </w:t>
+            </w:r>
+            <w:proofErr w:type="spellStart"/>
+            <w:r>
+              <w:rPr>
+                <w:rFonts w:ascii="Times New Roman" w:hAnsi="Times New Roman"/>
+                <w:sz w:val="20"/>
+              </w:rPr>
+              <w:t>SchM.h</w:t>
+            </w:r>
+            <w:proofErr w:type="spellEnd"/>
+            <w:r>
+              <w:rPr>
+                <w:rFonts w:ascii="Times New Roman" w:hAnsi="Times New Roman"/>
+                <w:sz w:val="20"/>
+              </w:rPr>
+              <w:t xml:space="preserve"> and Background task is included in </w:t>
+            </w:r>
+            <w:proofErr w:type="spellStart"/>
+            <w:r>
+              <w:rPr>
+                <w:rFonts w:ascii="Times New Roman" w:hAnsi="Times New Roman"/>
+                <w:sz w:val="20"/>
+              </w:rPr>
+              <w:t>SchM.c</w:t>
+            </w:r>
+            <w:proofErr w:type="spellEnd"/>
+            <w:r>
+              <w:rPr>
+                <w:rFonts w:ascii="Times New Roman" w:hAnsi="Times New Roman"/>
+                <w:sz w:val="20"/>
+              </w:rPr>
+              <w:t xml:space="preserve"> only.</w:t>
             </w:r>
           </w:p>
         </w:tc>
@@ -5641,9 +6521,11 @@
       </w:tr>
     </w:tbl>
     <w:p>
+      <w:proofErr w:type="spellStart"/>
       <w:r>
         <w:t>SchM.c</w:t>
       </w:r>
+      <w:proofErr w:type="spellEnd"/>
     </w:p>
     <w:p>
       <w:pPr>
@@ -5672,7 +6554,7 @@
                     </pic:cNvPicPr>
                   </pic:nvPicPr>
                   <pic:blipFill>
-                    <a:blip r:embed="rId22"/>
+                    <a:blip r:embed="rId23"/>
                     <a:srcRect/>
                     <a:stretch>
                       <a:fillRect/>
@@ -5728,7 +6610,7 @@
                     </pic:cNvPicPr>
                   </pic:nvPicPr>
                   <pic:blipFill>
-                    <a:blip r:embed="rId23"/>
+                    <a:blip r:embed="rId24"/>
                     <a:srcRect/>
                     <a:stretch>
                       <a:fillRect/>
@@ -5775,10 +6657,12 @@
     </w:p>
     <w:p/>
     <w:p>
+      <w:proofErr w:type="spellStart"/>
       <w:r>
         <w:lastRenderedPageBreak/>
         <w:t>SchM.h</w:t>
       </w:r>
+      <w:proofErr w:type="spellEnd"/>
     </w:p>
     <w:p>
       <w:pPr>
@@ -5807,7 +6691,7 @@
                     </pic:cNvPicPr>
                   </pic:nvPicPr>
                   <pic:blipFill>
-                    <a:blip r:embed="rId24"/>
+                    <a:blip r:embed="rId25"/>
                     <a:srcRect/>
                     <a:stretch>
                       <a:fillRect/>
@@ -5861,7 +6745,7 @@
           <w:insideH w:val="single" w:sz="4" w:space="0" w:color="auto"/>
           <w:insideV w:val="single" w:sz="4" w:space="0" w:color="auto"/>
         </w:tblBorders>
-        <w:tblLook w:val="04A0"/>
+        <w:tblLook w:val="04A0" w:firstRow="1" w:lastRow="0" w:firstColumn="1" w:lastColumn="0" w:noHBand="0" w:noVBand="1"/>
       </w:tblPr>
       <w:tblGrid>
         <w:gridCol w:w="5140"/>
@@ -6173,8 +7057,33 @@
                 <w:rFonts w:ascii="Times New Roman" w:hAnsi="Times New Roman"/>
                 <w:sz w:val="20"/>
               </w:rPr>
-              <w:t>Execute scheduler algorithm and ActivateTask in SchM_OsTick</w:t>
-            </w:r>
+              <w:t xml:space="preserve">Execute scheduler algorithm and </w:t>
+            </w:r>
+            <w:proofErr w:type="spellStart"/>
+            <w:r>
+              <w:rPr>
+                <w:rFonts w:ascii="Times New Roman" w:hAnsi="Times New Roman"/>
+                <w:sz w:val="20"/>
+              </w:rPr>
+              <w:t>ActivateTask</w:t>
+            </w:r>
+            <w:proofErr w:type="spellEnd"/>
+            <w:r>
+              <w:rPr>
+                <w:rFonts w:ascii="Times New Roman" w:hAnsi="Times New Roman"/>
+                <w:sz w:val="20"/>
+              </w:rPr>
+              <w:t xml:space="preserve"> in </w:t>
+            </w:r>
+            <w:proofErr w:type="spellStart"/>
+            <w:r>
+              <w:rPr>
+                <w:rFonts w:ascii="Times New Roman" w:hAnsi="Times New Roman"/>
+                <w:sz w:val="20"/>
+              </w:rPr>
+              <w:t>SchM_OsTick</w:t>
+            </w:r>
+            <w:proofErr w:type="spellEnd"/>
           </w:p>
         </w:tc>
       </w:tr>
@@ -6233,8 +7142,33 @@
                 <w:rFonts w:ascii="Times New Roman" w:hAnsi="Times New Roman"/>
                 <w:sz w:val="20"/>
               </w:rPr>
-              <w:t>Scheduler algorithm and ActivateTask have to be performed in SchM_OsTick</w:t>
-            </w:r>
+              <w:t xml:space="preserve">Scheduler algorithm and </w:t>
+            </w:r>
+            <w:proofErr w:type="spellStart"/>
+            <w:r>
+              <w:rPr>
+                <w:rFonts w:ascii="Times New Roman" w:hAnsi="Times New Roman"/>
+                <w:sz w:val="20"/>
+              </w:rPr>
+              <w:t>ActivateTask</w:t>
+            </w:r>
+            <w:proofErr w:type="spellEnd"/>
+            <w:r>
+              <w:rPr>
+                <w:rFonts w:ascii="Times New Roman" w:hAnsi="Times New Roman"/>
+                <w:sz w:val="20"/>
+              </w:rPr>
+              <w:t xml:space="preserve"> have to be performed in </w:t>
+            </w:r>
+            <w:proofErr w:type="spellStart"/>
+            <w:r>
+              <w:rPr>
+                <w:rFonts w:ascii="Times New Roman" w:hAnsi="Times New Roman"/>
+                <w:sz w:val="20"/>
+              </w:rPr>
+              <w:t>SchM_OsTick</w:t>
+            </w:r>
+            <w:proofErr w:type="spellEnd"/>
           </w:p>
         </w:tc>
       </w:tr>
@@ -6320,8 +7254,33 @@
                 <w:rFonts w:ascii="Times New Roman" w:hAnsi="Times New Roman"/>
                 <w:sz w:val="20"/>
               </w:rPr>
-              <w:t>Scheduler algorithm and ActivateTask are performed in SchM_OsTick</w:t>
-            </w:r>
+              <w:t xml:space="preserve">Scheduler algorithm and </w:t>
+            </w:r>
+            <w:proofErr w:type="spellStart"/>
+            <w:r>
+              <w:rPr>
+                <w:rFonts w:ascii="Times New Roman" w:hAnsi="Times New Roman"/>
+                <w:sz w:val="20"/>
+              </w:rPr>
+              <w:t>ActivateTask</w:t>
+            </w:r>
+            <w:proofErr w:type="spellEnd"/>
+            <w:r>
+              <w:rPr>
+                <w:rFonts w:ascii="Times New Roman" w:hAnsi="Times New Roman"/>
+                <w:sz w:val="20"/>
+              </w:rPr>
+              <w:t xml:space="preserve"> are performed in </w:t>
+            </w:r>
+            <w:proofErr w:type="spellStart"/>
+            <w:r>
+              <w:rPr>
+                <w:rFonts w:ascii="Times New Roman" w:hAnsi="Times New Roman"/>
+                <w:sz w:val="20"/>
+              </w:rPr>
+              <w:t>SchM_OsTick</w:t>
+            </w:r>
+            <w:proofErr w:type="spellEnd"/>
           </w:p>
         </w:tc>
         <w:tc>
@@ -6429,9 +7388,11 @@
       </w:pPr>
     </w:p>
     <w:p>
+      <w:proofErr w:type="spellStart"/>
       <w:r>
         <w:t>SchM.c</w:t>
       </w:r>
+      <w:proofErr w:type="spellEnd"/>
     </w:p>
     <w:p>
       <w:pPr>
@@ -6460,7 +7421,7 @@
                     </pic:cNvPicPr>
                   </pic:nvPicPr>
                   <pic:blipFill>
-                    <a:blip r:embed="rId25"/>
+                    <a:blip r:embed="rId26"/>
                     <a:srcRect/>
                     <a:stretch>
                       <a:fillRect/>
@@ -6529,7 +7490,7 @@
           <w:insideH w:val="single" w:sz="4" w:space="0" w:color="auto"/>
           <w:insideV w:val="single" w:sz="4" w:space="0" w:color="auto"/>
         </w:tblBorders>
-        <w:tblLook w:val="04A0"/>
+        <w:tblLook w:val="04A0" w:firstRow="1" w:lastRow="0" w:firstColumn="1" w:lastColumn="0" w:noHBand="0" w:noVBand="1"/>
       </w:tblPr>
       <w:tblGrid>
         <w:gridCol w:w="5140"/>
@@ -6842,7 +7803,55 @@
                 <w:rFonts w:ascii="Times New Roman" w:hAnsi="Times New Roman"/>
                 <w:sz w:val="20"/>
               </w:rPr>
-              <w:t>Call SchM_Start inside of main, then call SchM_Background.</w:t>
+              <w:t xml:space="preserve">Call </w:t>
+            </w:r>
+            <w:proofErr w:type="spellStart"/>
+            <w:r>
+              <w:rPr>
+                <w:rFonts w:ascii="Times New Roman" w:hAnsi="Times New Roman"/>
+                <w:sz w:val="20"/>
+              </w:rPr>
+              <w:t>SchM_Start</w:t>
+            </w:r>
+            <w:proofErr w:type="spellEnd"/>
+            <w:r>
+              <w:rPr>
+                <w:rFonts w:ascii="Times New Roman" w:hAnsi="Times New Roman"/>
+                <w:sz w:val="20"/>
+              </w:rPr>
+              <w:t xml:space="preserve"> inside of main, </w:t>
+            </w:r>
+            <w:proofErr w:type="gramStart"/>
+            <w:r>
+              <w:rPr>
+                <w:rFonts w:ascii="Times New Roman" w:hAnsi="Times New Roman"/>
+                <w:sz w:val="20"/>
+              </w:rPr>
+              <w:t>then</w:t>
+            </w:r>
+            <w:proofErr w:type="gramEnd"/>
+            <w:r>
+              <w:rPr>
+                <w:rFonts w:ascii="Times New Roman" w:hAnsi="Times New Roman"/>
+                <w:sz w:val="20"/>
+              </w:rPr>
+              <w:t xml:space="preserve"> call </w:t>
+            </w:r>
+            <w:proofErr w:type="spellStart"/>
+            <w:r>
+              <w:rPr>
+                <w:rFonts w:ascii="Times New Roman" w:hAnsi="Times New Roman"/>
+                <w:sz w:val="20"/>
+              </w:rPr>
+              <w:t>SchM_Background</w:t>
+            </w:r>
+            <w:proofErr w:type="spellEnd"/>
+            <w:r>
+              <w:rPr>
+                <w:rFonts w:ascii="Times New Roman" w:hAnsi="Times New Roman"/>
+                <w:sz w:val="20"/>
+              </w:rPr>
+              <w:t>.</w:t>
             </w:r>
           </w:p>
         </w:tc>
@@ -6897,12 +7906,37 @@
                 <w:sz w:val="20"/>
               </w:rPr>
             </w:pPr>
-            <w:r>
-              <w:rPr>
-                <w:rFonts w:ascii="Times New Roman" w:hAnsi="Times New Roman"/>
-                <w:sz w:val="20"/>
-              </w:rPr>
-              <w:t>SchM_Start must be called from main, after that SchM_Background should be called and must never ends</w:t>
+            <w:proofErr w:type="spellStart"/>
+            <w:r>
+              <w:rPr>
+                <w:rFonts w:ascii="Times New Roman" w:hAnsi="Times New Roman"/>
+                <w:sz w:val="20"/>
+              </w:rPr>
+              <w:t>SchM_Start</w:t>
+            </w:r>
+            <w:proofErr w:type="spellEnd"/>
+            <w:r>
+              <w:rPr>
+                <w:rFonts w:ascii="Times New Roman" w:hAnsi="Times New Roman"/>
+                <w:sz w:val="20"/>
+              </w:rPr>
+              <w:t xml:space="preserve"> must be called from main, after that </w:t>
+            </w:r>
+            <w:proofErr w:type="spellStart"/>
+            <w:r>
+              <w:rPr>
+                <w:rFonts w:ascii="Times New Roman" w:hAnsi="Times New Roman"/>
+                <w:sz w:val="20"/>
+              </w:rPr>
+              <w:t>SchM_Background</w:t>
+            </w:r>
+            <w:proofErr w:type="spellEnd"/>
+            <w:r>
+              <w:rPr>
+                <w:rFonts w:ascii="Times New Roman" w:hAnsi="Times New Roman"/>
+                <w:sz w:val="20"/>
+              </w:rPr>
+              <w:t xml:space="preserve"> should be called and must never ends</w:t>
             </w:r>
           </w:p>
         </w:tc>
@@ -6984,12 +8018,37 @@
                 <w:sz w:val="20"/>
               </w:rPr>
             </w:pPr>
-            <w:r>
-              <w:rPr>
-                <w:rFonts w:ascii="Times New Roman" w:hAnsi="Times New Roman"/>
-                <w:sz w:val="20"/>
-              </w:rPr>
-              <w:t>SchM_Background is called after SchM_Start inside of main and never ends</w:t>
+            <w:proofErr w:type="spellStart"/>
+            <w:r>
+              <w:rPr>
+                <w:rFonts w:ascii="Times New Roman" w:hAnsi="Times New Roman"/>
+                <w:sz w:val="20"/>
+              </w:rPr>
+              <w:t>SchM_Background</w:t>
+            </w:r>
+            <w:proofErr w:type="spellEnd"/>
+            <w:r>
+              <w:rPr>
+                <w:rFonts w:ascii="Times New Roman" w:hAnsi="Times New Roman"/>
+                <w:sz w:val="20"/>
+              </w:rPr>
+              <w:t xml:space="preserve"> is called after </w:t>
+            </w:r>
+            <w:proofErr w:type="spellStart"/>
+            <w:r>
+              <w:rPr>
+                <w:rFonts w:ascii="Times New Roman" w:hAnsi="Times New Roman"/>
+                <w:sz w:val="20"/>
+              </w:rPr>
+              <w:t>SchM_Start</w:t>
+            </w:r>
+            <w:proofErr w:type="spellEnd"/>
+            <w:r>
+              <w:rPr>
+                <w:rFonts w:ascii="Times New Roman" w:hAnsi="Times New Roman"/>
+                <w:sz w:val="20"/>
+              </w:rPr>
+              <w:t xml:space="preserve"> inside of main and never ends</w:t>
             </w:r>
           </w:p>
         </w:tc>
@@ -7093,9 +8152,11 @@
       </w:tr>
     </w:tbl>
     <w:p>
+      <w:proofErr w:type="spellStart"/>
       <w:r>
         <w:t>Main.c</w:t>
       </w:r>
+      <w:proofErr w:type="spellEnd"/>
     </w:p>
     <w:p>
       <w:pPr>
@@ -7124,7 +8185,7 @@
                     </pic:cNvPicPr>
                   </pic:nvPicPr>
                   <pic:blipFill>
-                    <a:blip r:embed="rId26"/>
+                    <a:blip r:embed="rId27"/>
                     <a:srcRect/>
                     <a:stretch>
                       <a:fillRect/>
@@ -7162,9 +8223,11 @@
       </w:r>
     </w:p>
     <w:p>
+      <w:proofErr w:type="spellStart"/>
       <w:r>
         <w:t>SchM.c</w:t>
       </w:r>
+      <w:proofErr w:type="spellEnd"/>
     </w:p>
     <w:p>
       <w:pPr>
@@ -7193,7 +8256,7 @@
                     </pic:cNvPicPr>
                   </pic:nvPicPr>
                   <pic:blipFill>
-                    <a:blip r:embed="rId27"/>
+                    <a:blip r:embed="rId28"/>
                     <a:srcRect/>
                     <a:stretch>
                       <a:fillRect/>
@@ -7247,7 +8310,7 @@
           <w:insideH w:val="single" w:sz="4" w:space="0" w:color="auto"/>
           <w:insideV w:val="single" w:sz="4" w:space="0" w:color="auto"/>
         </w:tblBorders>
-        <w:tblLook w:val="04A0"/>
+        <w:tblLook w:val="04A0" w:firstRow="1" w:lastRow="0" w:firstColumn="1" w:lastColumn="0" w:noHBand="0" w:noVBand="1"/>
       </w:tblPr>
       <w:tblGrid>
         <w:gridCol w:w="5140"/>
@@ -7850,9 +8913,11 @@
       </w:tr>
     </w:tbl>
     <w:p>
+      <w:proofErr w:type="spellStart"/>
       <w:r>
         <w:t>Os_TaskCfg.c</w:t>
       </w:r>
+      <w:proofErr w:type="spellEnd"/>
     </w:p>
     <w:p>
       <w:pPr>
@@ -7881,7 +8946,7 @@
                     </pic:cNvPicPr>
                   </pic:nvPicPr>
                   <pic:blipFill>
-                    <a:blip r:embed="rId28"/>
+                    <a:blip r:embed="rId29"/>
                     <a:srcRect/>
                     <a:stretch>
                       <a:fillRect/>
@@ -7950,7 +9015,7 @@
           <w:insideH w:val="single" w:sz="4" w:space="0" w:color="auto"/>
           <w:insideV w:val="single" w:sz="4" w:space="0" w:color="auto"/>
         </w:tblBorders>
-        <w:tblLook w:val="04A0"/>
+        <w:tblLook w:val="04A0" w:firstRow="1" w:lastRow="0" w:firstColumn="1" w:lastColumn="0" w:noHBand="0" w:noVBand="1"/>
       </w:tblPr>
       <w:tblGrid>
         <w:gridCol w:w="5140"/>
@@ -8465,14 +9530,23 @@
                 <w:rFonts w:ascii="Times New Roman" w:hAnsi="Times New Roman"/>
                 <w:sz w:val="20"/>
               </w:rPr>
-              <w:t>See figure</w:t>
-            </w:r>
-            <w:r>
-              <w:rPr>
-                <w:rFonts w:ascii="Times New Roman" w:hAnsi="Times New Roman"/>
-                <w:sz w:val="20"/>
-              </w:rPr>
-              <w:t xml:space="preserve"> 4</w:t>
+              <w:t xml:space="preserve">See the next </w:t>
+            </w:r>
+            <w:proofErr w:type="gramStart"/>
+            <w:r>
+              <w:rPr>
+                <w:rFonts w:ascii="Times New Roman" w:hAnsi="Times New Roman"/>
+                <w:sz w:val="20"/>
+              </w:rPr>
+              <w:t>figures which contains</w:t>
+            </w:r>
+            <w:proofErr w:type="gramEnd"/>
+            <w:r>
+              <w:rPr>
+                <w:rFonts w:ascii="Times New Roman" w:hAnsi="Times New Roman"/>
+                <w:sz w:val="20"/>
+              </w:rPr>
+              <w:t xml:space="preserve"> different configurations for the task properties.</w:t>
             </w:r>
             <w:r>
               <w:rPr>
@@ -8571,6 +9645,32 @@
                 <w:sz w:val="20"/>
               </w:rPr>
               <w:t xml:space="preserve">  </w:t>
+            </w:r>
+            <w:r>
+              <w:rPr>
+                <w:rFonts w:ascii="Times New Roman" w:hAnsi="Times New Roman"/>
+                <w:color w:val="FF0000"/>
+                <w:sz w:val="20"/>
+              </w:rPr>
+              <w:t xml:space="preserve">Each result is composed with two images, the first shows the configuration of the task and the second shows the result and order in which the </w:t>
+            </w:r>
+            <w:proofErr w:type="gramStart"/>
+            <w:r>
+              <w:rPr>
+                <w:rFonts w:ascii="Times New Roman" w:hAnsi="Times New Roman"/>
+                <w:color w:val="FF0000"/>
+                <w:sz w:val="20"/>
+              </w:rPr>
+              <w:t>task were</w:t>
+            </w:r>
+            <w:proofErr w:type="gramEnd"/>
+            <w:r>
+              <w:rPr>
+                <w:rFonts w:ascii="Times New Roman" w:hAnsi="Times New Roman"/>
+                <w:color w:val="FF0000"/>
+                <w:sz w:val="20"/>
+              </w:rPr>
+              <w:t xml:space="preserve"> executed.  </w:t>
             </w:r>
           </w:p>
         </w:tc>
@@ -8586,25 +9686,75 @@
         <w:jc w:val="center"/>
       </w:pPr>
       <w:r>
-        <w:t>Next figures show each task period</w:t>
+        <w:t xml:space="preserve">Next figures show each result. </w:t>
       </w:r>
     </w:p>
     <w:p>
       <w:pPr>
         <w:jc w:val="center"/>
       </w:pPr>
-    </w:p>
-    <w:p>
-      <w:pPr>
-        <w:jc w:val="center"/>
-      </w:pPr>
+      <w:r>
+        <w:rPr>
+          <w:noProof/>
+          <w:lang w:val="es-MX" w:eastAsia="es-MX"/>
+        </w:rPr>
+        <w:lastRenderedPageBreak/>
+        <w:drawing>
+          <wp:inline distT="0" distB="0" distL="0" distR="0">
+            <wp:extent cx="4858385" cy="1184910"/>
+            <wp:effectExtent l="0" t="0" r="0" b="0"/>
+            <wp:docPr id="14" name="Imagen 14" descr="C:\Users\Miguel\Documents\Maestria\DISOAE\Tareas\Practica 3\Code_Test1.PNG"/>
+            <wp:cNvGraphicFramePr>
+              <a:graphicFrameLocks xmlns:a="http://schemas.openxmlformats.org/drawingml/2006/main" noChangeAspect="1"/>
+            </wp:cNvGraphicFramePr>
+            <a:graphic xmlns:a="http://schemas.openxmlformats.org/drawingml/2006/main">
+              <a:graphicData uri="http://schemas.openxmlformats.org/drawingml/2006/picture">
+                <pic:pic xmlns:pic="http://schemas.openxmlformats.org/drawingml/2006/picture">
+                  <pic:nvPicPr>
+                    <pic:cNvPr id="0" name="Picture 1" descr="C:\Users\Miguel\Documents\Maestria\DISOAE\Tareas\Practica 3\Code_Test1.PNG"/>
+                    <pic:cNvPicPr>
+                      <a:picLocks noChangeAspect="1" noChangeArrowheads="1"/>
+                    </pic:cNvPicPr>
+                  </pic:nvPicPr>
+                  <pic:blipFill>
+                    <a:blip r:embed="rId30">
+                      <a:extLst>
+                        <a:ext uri="{28A0092B-C50C-407E-A947-70E740481C1C}">
+                          <a14:useLocalDpi xmlns:a14="http://schemas.microsoft.com/office/drawing/2010/main" val="0"/>
+                        </a:ext>
+                      </a:extLst>
+                    </a:blip>
+                    <a:srcRect/>
+                    <a:stretch>
+                      <a:fillRect/>
+                    </a:stretch>
+                  </pic:blipFill>
+                  <pic:spPr bwMode="auto">
+                    <a:xfrm>
+                      <a:off x="0" y="0"/>
+                      <a:ext cx="4858385" cy="1184910"/>
+                    </a:xfrm>
+                    <a:prstGeom prst="rect">
+                      <a:avLst/>
+                    </a:prstGeom>
+                    <a:noFill/>
+                    <a:ln>
+                      <a:noFill/>
+                    </a:ln>
+                  </pic:spPr>
+                </pic:pic>
+              </a:graphicData>
+            </a:graphic>
+          </wp:inline>
+        </w:drawing>
+      </w:r>
     </w:p>
     <w:p>
       <w:pPr>
         <w:jc w:val="center"/>
       </w:pPr>
       <w:r>
-        <w:t>Task 1ms</w:t>
+        <w:t>Code Test 1</w:t>
       </w:r>
     </w:p>
     <w:p>
@@ -8617,7 +9767,66 @@
         <w:jc w:val="center"/>
       </w:pPr>
       <w:r>
-        <w:t>Task 4ms</w:t>
+        <w:rPr>
+          <w:noProof/>
+          <w:lang w:val="es-MX" w:eastAsia="es-MX"/>
+        </w:rPr>
+        <w:drawing>
+          <wp:inline distT="0" distB="0" distL="0" distR="0">
+            <wp:extent cx="5760085" cy="2515553"/>
+            <wp:effectExtent l="0" t="0" r="0" b="0"/>
+            <wp:docPr id="15" name="Imagen 15" descr="C:\Users\Miguel\Documents\Maestria\DISOAE\Tareas\Practica 3\Test1.PNG"/>
+            <wp:cNvGraphicFramePr>
+              <a:graphicFrameLocks xmlns:a="http://schemas.openxmlformats.org/drawingml/2006/main" noChangeAspect="1"/>
+            </wp:cNvGraphicFramePr>
+            <a:graphic xmlns:a="http://schemas.openxmlformats.org/drawingml/2006/main">
+              <a:graphicData uri="http://schemas.openxmlformats.org/drawingml/2006/picture">
+                <pic:pic xmlns:pic="http://schemas.openxmlformats.org/drawingml/2006/picture">
+                  <pic:nvPicPr>
+                    <pic:cNvPr id="0" name="Picture 2" descr="C:\Users\Miguel\Documents\Maestria\DISOAE\Tareas\Practica 3\Test1.PNG"/>
+                    <pic:cNvPicPr>
+                      <a:picLocks noChangeAspect="1" noChangeArrowheads="1"/>
+                    </pic:cNvPicPr>
+                  </pic:nvPicPr>
+                  <pic:blipFill>
+                    <a:blip r:embed="rId31">
+                      <a:extLst>
+                        <a:ext uri="{28A0092B-C50C-407E-A947-70E740481C1C}">
+                          <a14:useLocalDpi xmlns:a14="http://schemas.microsoft.com/office/drawing/2010/main" val="0"/>
+                        </a:ext>
+                      </a:extLst>
+                    </a:blip>
+                    <a:srcRect/>
+                    <a:stretch>
+                      <a:fillRect/>
+                    </a:stretch>
+                  </pic:blipFill>
+                  <pic:spPr bwMode="auto">
+                    <a:xfrm>
+                      <a:off x="0" y="0"/>
+                      <a:ext cx="5760085" cy="2515553"/>
+                    </a:xfrm>
+                    <a:prstGeom prst="rect">
+                      <a:avLst/>
+                    </a:prstGeom>
+                    <a:noFill/>
+                    <a:ln>
+                      <a:noFill/>
+                    </a:ln>
+                  </pic:spPr>
+                </pic:pic>
+              </a:graphicData>
+            </a:graphic>
+          </wp:inline>
+        </w:drawing>
+      </w:r>
+    </w:p>
+    <w:p>
+      <w:pPr>
+        <w:jc w:val="center"/>
+      </w:pPr>
+      <w:r>
+        <w:t>Result Test 1</w:t>
       </w:r>
     </w:p>
     <w:p>
@@ -8630,7 +9839,66 @@
         <w:jc w:val="center"/>
       </w:pPr>
       <w:r>
-        <w:t>Task 16ms</w:t>
+        <w:rPr>
+          <w:noProof/>
+          <w:lang w:val="es-MX" w:eastAsia="es-MX"/>
+        </w:rPr>
+        <w:drawing>
+          <wp:inline distT="0" distB="0" distL="0" distR="0">
+            <wp:extent cx="4635500" cy="1184910"/>
+            <wp:effectExtent l="0" t="0" r="0" b="0"/>
+            <wp:docPr id="17" name="Imagen 17" descr="C:\Users\Miguel\Documents\Maestria\DISOAE\Tareas\Practica 3\Code_Test2.PNG"/>
+            <wp:cNvGraphicFramePr>
+              <a:graphicFrameLocks xmlns:a="http://schemas.openxmlformats.org/drawingml/2006/main" noChangeAspect="1"/>
+            </wp:cNvGraphicFramePr>
+            <a:graphic xmlns:a="http://schemas.openxmlformats.org/drawingml/2006/main">
+              <a:graphicData uri="http://schemas.openxmlformats.org/drawingml/2006/picture">
+                <pic:pic xmlns:pic="http://schemas.openxmlformats.org/drawingml/2006/picture">
+                  <pic:nvPicPr>
+                    <pic:cNvPr id="0" name="Picture 3" descr="C:\Users\Miguel\Documents\Maestria\DISOAE\Tareas\Practica 3\Code_Test2.PNG"/>
+                    <pic:cNvPicPr>
+                      <a:picLocks noChangeAspect="1" noChangeArrowheads="1"/>
+                    </pic:cNvPicPr>
+                  </pic:nvPicPr>
+                  <pic:blipFill>
+                    <a:blip r:embed="rId32">
+                      <a:extLst>
+                        <a:ext uri="{28A0092B-C50C-407E-A947-70E740481C1C}">
+                          <a14:useLocalDpi xmlns:a14="http://schemas.microsoft.com/office/drawing/2010/main" val="0"/>
+                        </a:ext>
+                      </a:extLst>
+                    </a:blip>
+                    <a:srcRect/>
+                    <a:stretch>
+                      <a:fillRect/>
+                    </a:stretch>
+                  </pic:blipFill>
+                  <pic:spPr bwMode="auto">
+                    <a:xfrm>
+                      <a:off x="0" y="0"/>
+                      <a:ext cx="4635500" cy="1184910"/>
+                    </a:xfrm>
+                    <a:prstGeom prst="rect">
+                      <a:avLst/>
+                    </a:prstGeom>
+                    <a:noFill/>
+                    <a:ln>
+                      <a:noFill/>
+                    </a:ln>
+                  </pic:spPr>
+                </pic:pic>
+              </a:graphicData>
+            </a:graphic>
+          </wp:inline>
+        </w:drawing>
+      </w:r>
+    </w:p>
+    <w:p>
+      <w:pPr>
+        <w:jc w:val="center"/>
+      </w:pPr>
+      <w:r>
+        <w:t>Code Test 2</w:t>
       </w:r>
     </w:p>
     <w:p>
@@ -8643,8 +9911,338 @@
         <w:jc w:val="center"/>
       </w:pPr>
       <w:r>
-        <w:t>Task 32 ms</w:t>
+        <w:rPr>
+          <w:noProof/>
+          <w:lang w:val="es-MX" w:eastAsia="es-MX"/>
+        </w:rPr>
+        <w:drawing>
+          <wp:inline distT="0" distB="0" distL="0" distR="0">
+            <wp:extent cx="5760085" cy="2515553"/>
+            <wp:effectExtent l="0" t="0" r="0" b="0"/>
+            <wp:docPr id="18" name="Imagen 18" descr="C:\Users\Miguel\Documents\Maestria\DISOAE\Tareas\Practica 3\Test2.PNG"/>
+            <wp:cNvGraphicFramePr>
+              <a:graphicFrameLocks xmlns:a="http://schemas.openxmlformats.org/drawingml/2006/main" noChangeAspect="1"/>
+            </wp:cNvGraphicFramePr>
+            <a:graphic xmlns:a="http://schemas.openxmlformats.org/drawingml/2006/main">
+              <a:graphicData uri="http://schemas.openxmlformats.org/drawingml/2006/picture">
+                <pic:pic xmlns:pic="http://schemas.openxmlformats.org/drawingml/2006/picture">
+                  <pic:nvPicPr>
+                    <pic:cNvPr id="0" name="Picture 4" descr="C:\Users\Miguel\Documents\Maestria\DISOAE\Tareas\Practica 3\Test2.PNG"/>
+                    <pic:cNvPicPr>
+                      <a:picLocks noChangeAspect="1" noChangeArrowheads="1"/>
+                    </pic:cNvPicPr>
+                  </pic:nvPicPr>
+                  <pic:blipFill>
+                    <a:blip r:embed="rId33">
+                      <a:extLst>
+                        <a:ext uri="{28A0092B-C50C-407E-A947-70E740481C1C}">
+                          <a14:useLocalDpi xmlns:a14="http://schemas.microsoft.com/office/drawing/2010/main" val="0"/>
+                        </a:ext>
+                      </a:extLst>
+                    </a:blip>
+                    <a:srcRect/>
+                    <a:stretch>
+                      <a:fillRect/>
+                    </a:stretch>
+                  </pic:blipFill>
+                  <pic:spPr bwMode="auto">
+                    <a:xfrm>
+                      <a:off x="0" y="0"/>
+                      <a:ext cx="5760085" cy="2515553"/>
+                    </a:xfrm>
+                    <a:prstGeom prst="rect">
+                      <a:avLst/>
+                    </a:prstGeom>
+                    <a:noFill/>
+                    <a:ln>
+                      <a:noFill/>
+                    </a:ln>
+                  </pic:spPr>
+                </pic:pic>
+              </a:graphicData>
+            </a:graphic>
+          </wp:inline>
+        </w:drawing>
       </w:r>
+    </w:p>
+    <w:p>
+      <w:pPr>
+        <w:jc w:val="center"/>
+      </w:pPr>
+      <w:r>
+        <w:t>Result Test 2</w:t>
+      </w:r>
+    </w:p>
+    <w:p>
+      <w:pPr>
+        <w:jc w:val="center"/>
+      </w:pPr>
+      <w:r>
+        <w:rPr>
+          <w:noProof/>
+          <w:lang w:val="es-MX" w:eastAsia="es-MX"/>
+        </w:rPr>
+        <w:lastRenderedPageBreak/>
+        <w:drawing>
+          <wp:inline distT="0" distB="0" distL="0" distR="0">
+            <wp:extent cx="4635500" cy="1137285"/>
+            <wp:effectExtent l="0" t="0" r="0" b="0"/>
+            <wp:docPr id="20" name="Imagen 20" descr="C:\Users\Miguel\Documents\Maestria\DISOAE\Tareas\Practica 3\Code_Test3.PNG"/>
+            <wp:cNvGraphicFramePr>
+              <a:graphicFrameLocks xmlns:a="http://schemas.openxmlformats.org/drawingml/2006/main" noChangeAspect="1"/>
+            </wp:cNvGraphicFramePr>
+            <a:graphic xmlns:a="http://schemas.openxmlformats.org/drawingml/2006/main">
+              <a:graphicData uri="http://schemas.openxmlformats.org/drawingml/2006/picture">
+                <pic:pic xmlns:pic="http://schemas.openxmlformats.org/drawingml/2006/picture">
+                  <pic:nvPicPr>
+                    <pic:cNvPr id="0" name="Picture 5" descr="C:\Users\Miguel\Documents\Maestria\DISOAE\Tareas\Practica 3\Code_Test3.PNG"/>
+                    <pic:cNvPicPr>
+                      <a:picLocks noChangeAspect="1" noChangeArrowheads="1"/>
+                    </pic:cNvPicPr>
+                  </pic:nvPicPr>
+                  <pic:blipFill>
+                    <a:blip r:embed="rId34">
+                      <a:extLst>
+                        <a:ext uri="{28A0092B-C50C-407E-A947-70E740481C1C}">
+                          <a14:useLocalDpi xmlns:a14="http://schemas.microsoft.com/office/drawing/2010/main" val="0"/>
+                        </a:ext>
+                      </a:extLst>
+                    </a:blip>
+                    <a:srcRect/>
+                    <a:stretch>
+                      <a:fillRect/>
+                    </a:stretch>
+                  </pic:blipFill>
+                  <pic:spPr bwMode="auto">
+                    <a:xfrm>
+                      <a:off x="0" y="0"/>
+                      <a:ext cx="4635500" cy="1137285"/>
+                    </a:xfrm>
+                    <a:prstGeom prst="rect">
+                      <a:avLst/>
+                    </a:prstGeom>
+                    <a:noFill/>
+                    <a:ln>
+                      <a:noFill/>
+                    </a:ln>
+                  </pic:spPr>
+                </pic:pic>
+              </a:graphicData>
+            </a:graphic>
+          </wp:inline>
+        </w:drawing>
+      </w:r>
+    </w:p>
+    <w:p>
+      <w:pPr>
+        <w:jc w:val="center"/>
+      </w:pPr>
+      <w:r>
+        <w:t>Code Test 3</w:t>
+      </w:r>
+    </w:p>
+    <w:p>
+      <w:pPr>
+        <w:jc w:val="center"/>
+      </w:pPr>
+      <w:r>
+        <w:rPr>
+          <w:noProof/>
+          <w:lang w:val="es-MX" w:eastAsia="es-MX"/>
+        </w:rPr>
+        <w:drawing>
+          <wp:inline distT="0" distB="0" distL="0" distR="0">
+            <wp:extent cx="5760085" cy="2522587"/>
+            <wp:effectExtent l="0" t="0" r="0" b="0"/>
+            <wp:docPr id="21" name="Imagen 21" descr="C:\Users\Miguel\Documents\Maestria\DISOAE\Tareas\Practica 3\Test3.PNG"/>
+            <wp:cNvGraphicFramePr>
+              <a:graphicFrameLocks xmlns:a="http://schemas.openxmlformats.org/drawingml/2006/main" noChangeAspect="1"/>
+            </wp:cNvGraphicFramePr>
+            <a:graphic xmlns:a="http://schemas.openxmlformats.org/drawingml/2006/main">
+              <a:graphicData uri="http://schemas.openxmlformats.org/drawingml/2006/picture">
+                <pic:pic xmlns:pic="http://schemas.openxmlformats.org/drawingml/2006/picture">
+                  <pic:nvPicPr>
+                    <pic:cNvPr id="0" name="Picture 6" descr="C:\Users\Miguel\Documents\Maestria\DISOAE\Tareas\Practica 3\Test3.PNG"/>
+                    <pic:cNvPicPr>
+                      <a:picLocks noChangeAspect="1" noChangeArrowheads="1"/>
+                    </pic:cNvPicPr>
+                  </pic:nvPicPr>
+                  <pic:blipFill>
+                    <a:blip r:embed="rId35">
+                      <a:extLst>
+                        <a:ext uri="{28A0092B-C50C-407E-A947-70E740481C1C}">
+                          <a14:useLocalDpi xmlns:a14="http://schemas.microsoft.com/office/drawing/2010/main" val="0"/>
+                        </a:ext>
+                      </a:extLst>
+                    </a:blip>
+                    <a:srcRect/>
+                    <a:stretch>
+                      <a:fillRect/>
+                    </a:stretch>
+                  </pic:blipFill>
+                  <pic:spPr bwMode="auto">
+                    <a:xfrm>
+                      <a:off x="0" y="0"/>
+                      <a:ext cx="5760085" cy="2522587"/>
+                    </a:xfrm>
+                    <a:prstGeom prst="rect">
+                      <a:avLst/>
+                    </a:prstGeom>
+                    <a:noFill/>
+                    <a:ln>
+                      <a:noFill/>
+                    </a:ln>
+                  </pic:spPr>
+                </pic:pic>
+              </a:graphicData>
+            </a:graphic>
+          </wp:inline>
+        </w:drawing>
+      </w:r>
+    </w:p>
+    <w:p>
+      <w:pPr>
+        <w:jc w:val="center"/>
+      </w:pPr>
+      <w:r>
+        <w:t>Result Test 3</w:t>
+      </w:r>
+    </w:p>
+    <w:p>
+      <w:pPr>
+        <w:jc w:val="center"/>
+      </w:pPr>
+      <w:r>
+        <w:rPr>
+          <w:noProof/>
+          <w:lang w:val="es-MX" w:eastAsia="es-MX"/>
+        </w:rPr>
+        <w:drawing>
+          <wp:inline distT="0" distB="0" distL="0" distR="0">
+            <wp:extent cx="4603750" cy="1160780"/>
+            <wp:effectExtent l="0" t="0" r="0" b="0"/>
+            <wp:docPr id="23" name="Imagen 23" descr="C:\Users\Miguel\Documents\Maestria\DISOAE\Tareas\Practica 3\Code_Test4.PNG"/>
+            <wp:cNvGraphicFramePr>
+              <a:graphicFrameLocks xmlns:a="http://schemas.openxmlformats.org/drawingml/2006/main" noChangeAspect="1"/>
+            </wp:cNvGraphicFramePr>
+            <a:graphic xmlns:a="http://schemas.openxmlformats.org/drawingml/2006/main">
+              <a:graphicData uri="http://schemas.openxmlformats.org/drawingml/2006/picture">
+                <pic:pic xmlns:pic="http://schemas.openxmlformats.org/drawingml/2006/picture">
+                  <pic:nvPicPr>
+                    <pic:cNvPr id="0" name="Picture 7" descr="C:\Users\Miguel\Documents\Maestria\DISOAE\Tareas\Practica 3\Code_Test4.PNG"/>
+                    <pic:cNvPicPr>
+                      <a:picLocks noChangeAspect="1" noChangeArrowheads="1"/>
+                    </pic:cNvPicPr>
+                  </pic:nvPicPr>
+                  <pic:blipFill>
+                    <a:blip r:embed="rId36">
+                      <a:extLst>
+                        <a:ext uri="{28A0092B-C50C-407E-A947-70E740481C1C}">
+                          <a14:useLocalDpi xmlns:a14="http://schemas.microsoft.com/office/drawing/2010/main" val="0"/>
+                        </a:ext>
+                      </a:extLst>
+                    </a:blip>
+                    <a:srcRect/>
+                    <a:stretch>
+                      <a:fillRect/>
+                    </a:stretch>
+                  </pic:blipFill>
+                  <pic:spPr bwMode="auto">
+                    <a:xfrm>
+                      <a:off x="0" y="0"/>
+                      <a:ext cx="4603750" cy="1160780"/>
+                    </a:xfrm>
+                    <a:prstGeom prst="rect">
+                      <a:avLst/>
+                    </a:prstGeom>
+                    <a:noFill/>
+                    <a:ln>
+                      <a:noFill/>
+                    </a:ln>
+                  </pic:spPr>
+                </pic:pic>
+              </a:graphicData>
+            </a:graphic>
+          </wp:inline>
+        </w:drawing>
+      </w:r>
+    </w:p>
+    <w:p>
+      <w:pPr>
+        <w:jc w:val="center"/>
+      </w:pPr>
+      <w:r>
+        <w:t>Code Test 4</w:t>
+      </w:r>
+    </w:p>
+    <w:p>
+      <w:pPr>
+        <w:jc w:val="center"/>
+      </w:pPr>
+      <w:r>
+        <w:rPr>
+          <w:noProof/>
+          <w:lang w:val="es-MX" w:eastAsia="es-MX"/>
+        </w:rPr>
+        <w:drawing>
+          <wp:inline distT="0" distB="0" distL="0" distR="0">
+            <wp:extent cx="5760085" cy="2501204"/>
+            <wp:effectExtent l="0" t="0" r="0" b="0"/>
+            <wp:docPr id="24" name="Imagen 24" descr="C:\Users\Miguel\Documents\Maestria\DISOAE\Tareas\Practica 3\Test4.PNG"/>
+            <wp:cNvGraphicFramePr>
+              <a:graphicFrameLocks xmlns:a="http://schemas.openxmlformats.org/drawingml/2006/main" noChangeAspect="1"/>
+            </wp:cNvGraphicFramePr>
+            <a:graphic xmlns:a="http://schemas.openxmlformats.org/drawingml/2006/main">
+              <a:graphicData uri="http://schemas.openxmlformats.org/drawingml/2006/picture">
+                <pic:pic xmlns:pic="http://schemas.openxmlformats.org/drawingml/2006/picture">
+                  <pic:nvPicPr>
+                    <pic:cNvPr id="0" name="Picture 8" descr="C:\Users\Miguel\Documents\Maestria\DISOAE\Tareas\Practica 3\Test4.PNG"/>
+                    <pic:cNvPicPr>
+                      <a:picLocks noChangeAspect="1" noChangeArrowheads="1"/>
+                    </pic:cNvPicPr>
+                  </pic:nvPicPr>
+                  <pic:blipFill>
+                    <a:blip r:embed="rId37">
+                      <a:extLst>
+                        <a:ext uri="{28A0092B-C50C-407E-A947-70E740481C1C}">
+                          <a14:useLocalDpi xmlns:a14="http://schemas.microsoft.com/office/drawing/2010/main" val="0"/>
+                        </a:ext>
+                      </a:extLst>
+                    </a:blip>
+                    <a:srcRect/>
+                    <a:stretch>
+                      <a:fillRect/>
+                    </a:stretch>
+                  </pic:blipFill>
+                  <pic:spPr bwMode="auto">
+                    <a:xfrm>
+                      <a:off x="0" y="0"/>
+                      <a:ext cx="5760085" cy="2501204"/>
+                    </a:xfrm>
+                    <a:prstGeom prst="rect">
+                      <a:avLst/>
+                    </a:prstGeom>
+                    <a:noFill/>
+                    <a:ln>
+                      <a:noFill/>
+                    </a:ln>
+                  </pic:spPr>
+                </pic:pic>
+              </a:graphicData>
+            </a:graphic>
+          </wp:inline>
+        </w:drawing>
+      </w:r>
+    </w:p>
+    <w:p>
+      <w:pPr>
+        <w:jc w:val="center"/>
+      </w:pPr>
+      <w:r>
+        <w:t>Result Test 4</w:t>
+      </w:r>
+      <w:bookmarkStart w:id="4" w:name="_GoBack"/>
+      <w:bookmarkEnd w:id="4"/>
     </w:p>
     <w:p>
       <w:pPr>
@@ -8655,11 +10253,6 @@
       <w:pPr>
         <w:jc w:val="center"/>
       </w:pPr>
-      <w:r>
-        <w:t>Task 64ms</w:t>
-      </w:r>
-      <w:bookmarkStart w:id="4" w:name="_GoBack"/>
-      <w:bookmarkEnd w:id="4"/>
     </w:p>
     <w:p>
       <w:pPr>
@@ -8688,7 +10281,7 @@
           <w:insideH w:val="single" w:sz="4" w:space="0" w:color="auto"/>
           <w:insideV w:val="single" w:sz="4" w:space="0" w:color="auto"/>
         </w:tblBorders>
-        <w:tblLook w:val="04A0"/>
+        <w:tblLook w:val="04A0" w:firstRow="1" w:lastRow="0" w:firstColumn="1" w:lastColumn="0" w:noHBand="0" w:noVBand="1"/>
       </w:tblPr>
       <w:tblGrid>
         <w:gridCol w:w="5140"/>
@@ -8724,6 +10317,7 @@
                 <w:sz w:val="28"/>
                 <w:szCs w:val="28"/>
               </w:rPr>
+              <w:lastRenderedPageBreak/>
               <w:t>Test Case</w:t>
             </w:r>
           </w:p>
@@ -9259,24 +10853,60 @@
                 <w:color w:val="FF0000"/>
                 <w:sz w:val="20"/>
               </w:rPr>
-              <w:t>Tasks will be set in suspended state every time they’re called to terminate in TerminateTask API.</w:t>
-            </w:r>
-          </w:p>
-          <w:p>
-            <w:pPr>
+              <w:t xml:space="preserve">Tasks will be set in suspended state every time they’re called to terminate in </w:t>
+            </w:r>
+            <w:proofErr w:type="spellStart"/>
+            <w:r>
               <w:rPr>
                 <w:rFonts w:ascii="Times New Roman" w:hAnsi="Times New Roman"/>
                 <w:color w:val="FF0000"/>
                 <w:sz w:val="20"/>
               </w:rPr>
-            </w:pPr>
+              <w:t>TerminateTask</w:t>
+            </w:r>
+            <w:proofErr w:type="spellEnd"/>
             <w:r>
               <w:rPr>
                 <w:rFonts w:ascii="Times New Roman" w:hAnsi="Times New Roman"/>
                 <w:color w:val="FF0000"/>
                 <w:sz w:val="20"/>
               </w:rPr>
-              <w:t>Tasks in ready state will be set every time they’re put into the priority buffer by ActivateTask API.</w:t>
+              <w:t xml:space="preserve"> API.</w:t>
+            </w:r>
+          </w:p>
+          <w:p>
+            <w:pPr>
+              <w:rPr>
+                <w:rFonts w:ascii="Times New Roman" w:hAnsi="Times New Roman"/>
+                <w:color w:val="FF0000"/>
+                <w:sz w:val="20"/>
+              </w:rPr>
+            </w:pPr>
+            <w:r>
+              <w:rPr>
+                <w:rFonts w:ascii="Times New Roman" w:hAnsi="Times New Roman"/>
+                <w:color w:val="FF0000"/>
+                <w:sz w:val="20"/>
+              </w:rPr>
+              <w:t xml:space="preserve">Tasks in ready state will be set every time they’re put into the priority buffer by </w:t>
+            </w:r>
+            <w:proofErr w:type="spellStart"/>
+            <w:r>
+              <w:rPr>
+                <w:rFonts w:ascii="Times New Roman" w:hAnsi="Times New Roman"/>
+                <w:color w:val="FF0000"/>
+                <w:sz w:val="20"/>
+              </w:rPr>
+              <w:t>ActivateTask</w:t>
+            </w:r>
+            <w:proofErr w:type="spellEnd"/>
+            <w:r>
+              <w:rPr>
+                <w:rFonts w:ascii="Times New Roman" w:hAnsi="Times New Roman"/>
+                <w:color w:val="FF0000"/>
+                <w:sz w:val="20"/>
+              </w:rPr>
+              <w:t xml:space="preserve"> API.</w:t>
             </w:r>
           </w:p>
           <w:p>
@@ -9326,7 +10956,7 @@
                     </pic:cNvPicPr>
                   </pic:nvPicPr>
                   <pic:blipFill>
-                    <a:blip r:embed="rId29"/>
+                    <a:blip r:embed="rId38"/>
                     <a:srcRect/>
                     <a:stretch>
                       <a:fillRect/>
@@ -9372,7 +11002,6 @@
           <w:noProof/>
           <w:lang w:val="es-MX" w:eastAsia="es-MX"/>
         </w:rPr>
-        <w:lastRenderedPageBreak/>
         <w:drawing>
           <wp:inline distT="0" distB="0" distL="0" distR="0">
             <wp:extent cx="4638908" cy="2765146"/>
@@ -9391,7 +11020,7 @@
                     </pic:cNvPicPr>
                   </pic:nvPicPr>
                   <pic:blipFill>
-                    <a:blip r:embed="rId30"/>
+                    <a:blip r:embed="rId39"/>
                     <a:srcRect/>
                     <a:stretch>
                       <a:fillRect/>
@@ -9429,6 +11058,7 @@
           <w:noProof/>
           <w:lang w:val="es-MX" w:eastAsia="es-MX"/>
         </w:rPr>
+        <w:lastRenderedPageBreak/>
         <w:drawing>
           <wp:inline distT="0" distB="0" distL="0" distR="0">
             <wp:extent cx="4618786" cy="2447016"/>
@@ -9447,7 +11077,7 @@
                     </pic:cNvPicPr>
                   </pic:nvPicPr>
                   <pic:blipFill>
-                    <a:blip r:embed="rId31"/>
+                    <a:blip r:embed="rId40"/>
                     <a:srcRect/>
                     <a:stretch>
                       <a:fillRect/>
@@ -9511,7 +11141,7 @@
           <w:insideH w:val="single" w:sz="4" w:space="0" w:color="auto"/>
           <w:insideV w:val="single" w:sz="4" w:space="0" w:color="auto"/>
         </w:tblBorders>
-        <w:tblLook w:val="04A0"/>
+        <w:tblLook w:val="04A0" w:firstRow="1" w:lastRow="0" w:firstColumn="1" w:lastColumn="0" w:noHBand="0" w:noVBand="1"/>
       </w:tblPr>
       <w:tblGrid>
         <w:gridCol w:w="5140"/>
@@ -10121,7 +11751,7 @@
           <w:insideH w:val="single" w:sz="4" w:space="0" w:color="auto"/>
           <w:insideV w:val="single" w:sz="4" w:space="0" w:color="auto"/>
         </w:tblBorders>
-        <w:tblLook w:val="04A0"/>
+        <w:tblLook w:val="04A0" w:firstRow="1" w:lastRow="0" w:firstColumn="1" w:lastColumn="0" w:noHBand="0" w:noVBand="1"/>
       </w:tblPr>
       <w:tblGrid>
         <w:gridCol w:w="5140"/>
@@ -10720,7 +12350,7 @@
           <w:insideH w:val="single" w:sz="4" w:space="0" w:color="auto"/>
           <w:insideV w:val="single" w:sz="4" w:space="0" w:color="auto"/>
         </w:tblBorders>
-        <w:tblLook w:val="04A0"/>
+        <w:tblLook w:val="04A0" w:firstRow="1" w:lastRow="0" w:firstColumn="1" w:lastColumn="0" w:noHBand="0" w:noVBand="1"/>
       </w:tblPr>
       <w:tblGrid>
         <w:gridCol w:w="5140"/>
@@ -11362,7 +12992,7 @@
           <w:insideH w:val="single" w:sz="4" w:space="0" w:color="auto"/>
           <w:insideV w:val="single" w:sz="4" w:space="0" w:color="auto"/>
         </w:tblBorders>
-        <w:tblLook w:val="04A0"/>
+        <w:tblLook w:val="04A0" w:firstRow="1" w:lastRow="0" w:firstColumn="1" w:lastColumn="0" w:noHBand="0" w:noVBand="1"/>
       </w:tblPr>
       <w:tblGrid>
         <w:gridCol w:w="5140"/>
@@ -11882,6 +13512,7 @@
                 <w:bCs/>
                 <w:sz w:val="20"/>
               </w:rPr>
+              <w:lastRenderedPageBreak/>
               <w:t>Comments</w:t>
             </w:r>
           </w:p>
@@ -11936,8 +13567,8 @@
       </w:pPr>
     </w:p>
     <w:sectPr>
-      <w:headerReference w:type="default" r:id="rId32"/>
-      <w:footerReference w:type="default" r:id="rId33"/>
+      <w:headerReference w:type="default" r:id="rId41"/>
+      <w:footerReference w:type="default" r:id="rId42"/>
       <w:pgSz w:w="11907" w:h="16840" w:code="9"/>
       <w:pgMar w:top="1418" w:right="1418" w:bottom="1418" w:left="1418" w:header="720" w:footer="720" w:gutter="0"/>
       <w:cols w:space="720"/>
@@ -11947,15 +13578,15 @@
 </file>
 
 <file path=word/endnotes.xml><?xml version="1.0" encoding="utf-8"?>
-<w:endnotes xmlns:ve="http://schemas.openxmlformats.org/markup-compatibility/2006" xmlns:o="urn:schemas-microsoft-com:office:office" xmlns:r="http://schemas.openxmlformats.org/officeDocument/2006/relationships" xmlns:m="http://schemas.openxmlformats.org/officeDocument/2006/math" xmlns:v="urn:schemas-microsoft-com:vml" xmlns:wp="http://schemas.openxmlformats.org/drawingml/2006/wordprocessingDrawing" xmlns:w10="urn:schemas-microsoft-com:office:word" xmlns:w="http://schemas.openxmlformats.org/wordprocessingml/2006/main" xmlns:wne="http://schemas.microsoft.com/office/word/2006/wordml">
-  <w:endnote w:type="separator" w:id="0">
+<w:endnotes xmlns:wpc="http://schemas.microsoft.com/office/word/2010/wordprocessingCanvas" xmlns:mc="http://schemas.openxmlformats.org/markup-compatibility/2006" xmlns:o="urn:schemas-microsoft-com:office:office" xmlns:r="http://schemas.openxmlformats.org/officeDocument/2006/relationships" xmlns:m="http://schemas.openxmlformats.org/officeDocument/2006/math" xmlns:v="urn:schemas-microsoft-com:vml" xmlns:wp14="http://schemas.microsoft.com/office/word/2010/wordprocessingDrawing" xmlns:wp="http://schemas.openxmlformats.org/drawingml/2006/wordprocessingDrawing" xmlns:w10="urn:schemas-microsoft-com:office:word" xmlns:w="http://schemas.openxmlformats.org/wordprocessingml/2006/main" xmlns:w14="http://schemas.microsoft.com/office/word/2010/wordml" xmlns:wpg="http://schemas.microsoft.com/office/word/2010/wordprocessingGroup" xmlns:wpi="http://schemas.microsoft.com/office/word/2010/wordprocessingInk" xmlns:wne="http://schemas.microsoft.com/office/word/2006/wordml" xmlns:wps="http://schemas.microsoft.com/office/word/2010/wordprocessingShape" mc:Ignorable="w14 wp14">
+  <w:endnote w:type="separator" w:id="-1">
     <w:p>
       <w:r>
         <w:separator/>
       </w:r>
     </w:p>
   </w:endnote>
-  <w:endnote w:type="continuationSeparator" w:id="1">
+  <w:endnote w:type="continuationSeparator" w:id="0">
     <w:p>
       <w:r>
         <w:continuationSeparator/>
@@ -11966,7 +13597,7 @@
 </file>
 
 <file path=word/footer1.xml><?xml version="1.0" encoding="utf-8"?>
-<w:ftr xmlns:ve="http://schemas.openxmlformats.org/markup-compatibility/2006" xmlns:o="urn:schemas-microsoft-com:office:office" xmlns:r="http://schemas.openxmlformats.org/officeDocument/2006/relationships" xmlns:m="http://schemas.openxmlformats.org/officeDocument/2006/math" xmlns:v="urn:schemas-microsoft-com:vml" xmlns:wp="http://schemas.openxmlformats.org/drawingml/2006/wordprocessingDrawing" xmlns:w10="urn:schemas-microsoft-com:office:word" xmlns:w="http://schemas.openxmlformats.org/wordprocessingml/2006/main" xmlns:wne="http://schemas.microsoft.com/office/word/2006/wordml">
+<w:ftr xmlns:wpc="http://schemas.microsoft.com/office/word/2010/wordprocessingCanvas" xmlns:mc="http://schemas.openxmlformats.org/markup-compatibility/2006" xmlns:o="urn:schemas-microsoft-com:office:office" xmlns:r="http://schemas.openxmlformats.org/officeDocument/2006/relationships" xmlns:m="http://schemas.openxmlformats.org/officeDocument/2006/math" xmlns:v="urn:schemas-microsoft-com:vml" xmlns:wp14="http://schemas.microsoft.com/office/word/2010/wordprocessingDrawing" xmlns:wp="http://schemas.openxmlformats.org/drawingml/2006/wordprocessingDrawing" xmlns:w10="urn:schemas-microsoft-com:office:word" xmlns:w="http://schemas.openxmlformats.org/wordprocessingml/2006/main" xmlns:w14="http://schemas.microsoft.com/office/word/2010/wordml" xmlns:wpg="http://schemas.microsoft.com/office/word/2010/wordprocessingGroup" xmlns:wpi="http://schemas.microsoft.com/office/word/2010/wordprocessingInk" xmlns:wne="http://schemas.microsoft.com/office/word/2006/wordml" xmlns:wps="http://schemas.microsoft.com/office/word/2010/wordprocessingShape" mc:Ignorable="w14 wp14">
   <w:tbl>
     <w:tblPr>
       <w:tblW w:w="0" w:type="auto"/>
@@ -11975,7 +13606,7 @@
         <w:left w:w="70" w:type="dxa"/>
         <w:right w:w="70" w:type="dxa"/>
       </w:tblCellMar>
-      <w:tblLook w:val="0000"/>
+      <w:tblLook w:val="0000" w:firstRow="0" w:lastRow="0" w:firstColumn="0" w:lastColumn="0" w:noHBand="0" w:noVBand="0"/>
     </w:tblPr>
     <w:tblGrid>
       <w:gridCol w:w="5290"/>
@@ -12031,7 +13662,7 @@
               <w:noProof/>
               <w:sz w:val="12"/>
             </w:rPr>
-            <w:t>30.03.14 00:03</w:t>
+            <w:t>30.03.14 22:03</w:t>
           </w:r>
           <w:r>
             <w:rPr>
@@ -12045,14 +13676,24 @@
             </w:rPr>
             <w:t xml:space="preserve"> </w:t>
           </w:r>
-          <w:fldSimple w:instr="">
-            <w:r>
-              <w:rPr>
-                <w:sz w:val="12"/>
-              </w:rPr>
-              <w:t>09.08.94</w:t>
-            </w:r>
-          </w:fldSimple>
+          <w:r>
+            <w:fldChar w:fldCharType="begin"/>
+          </w:r>
+          <w:r>
+            <w:fldChar w:fldCharType="separate"/>
+          </w:r>
+          <w:r>
+            <w:rPr>
+              <w:sz w:val="12"/>
+            </w:rPr>
+            <w:t>09.08.94</w:t>
+          </w:r>
+          <w:r>
+            <w:rPr>
+              <w:sz w:val="12"/>
+            </w:rPr>
+            <w:fldChar w:fldCharType="end"/>
+          </w:r>
           <w:r>
             <w:rPr>
               <w:sz w:val="12"/>
@@ -12187,7 +13828,7 @@
               <w:b/>
               <w:noProof/>
             </w:rPr>
-            <w:t>1</w:t>
+            <w:t>14</w:t>
           </w:r>
           <w:r>
             <w:rPr>
@@ -12224,7 +13865,7 @@
               <w:b/>
               <w:noProof/>
             </w:rPr>
-            <w:t>16</w:t>
+            <w:t>18</w:t>
           </w:r>
           <w:r>
             <w:rPr>
@@ -12265,15 +13906,15 @@
 </file>
 
 <file path=word/footnotes.xml><?xml version="1.0" encoding="utf-8"?>
-<w:footnotes xmlns:ve="http://schemas.openxmlformats.org/markup-compatibility/2006" xmlns:o="urn:schemas-microsoft-com:office:office" xmlns:r="http://schemas.openxmlformats.org/officeDocument/2006/relationships" xmlns:m="http://schemas.openxmlformats.org/officeDocument/2006/math" xmlns:v="urn:schemas-microsoft-com:vml" xmlns:wp="http://schemas.openxmlformats.org/drawingml/2006/wordprocessingDrawing" xmlns:w10="urn:schemas-microsoft-com:office:word" xmlns:w="http://schemas.openxmlformats.org/wordprocessingml/2006/main" xmlns:wne="http://schemas.microsoft.com/office/word/2006/wordml">
-  <w:footnote w:type="separator" w:id="0">
+<w:footnotes xmlns:wpc="http://schemas.microsoft.com/office/word/2010/wordprocessingCanvas" xmlns:mc="http://schemas.openxmlformats.org/markup-compatibility/2006" xmlns:o="urn:schemas-microsoft-com:office:office" xmlns:r="http://schemas.openxmlformats.org/officeDocument/2006/relationships" xmlns:m="http://schemas.openxmlformats.org/officeDocument/2006/math" xmlns:v="urn:schemas-microsoft-com:vml" xmlns:wp14="http://schemas.microsoft.com/office/word/2010/wordprocessingDrawing" xmlns:wp="http://schemas.openxmlformats.org/drawingml/2006/wordprocessingDrawing" xmlns:w10="urn:schemas-microsoft-com:office:word" xmlns:w="http://schemas.openxmlformats.org/wordprocessingml/2006/main" xmlns:w14="http://schemas.microsoft.com/office/word/2010/wordml" xmlns:wpg="http://schemas.microsoft.com/office/word/2010/wordprocessingGroup" xmlns:wpi="http://schemas.microsoft.com/office/word/2010/wordprocessingInk" xmlns:wne="http://schemas.microsoft.com/office/word/2006/wordml" xmlns:wps="http://schemas.microsoft.com/office/word/2010/wordprocessingShape" mc:Ignorable="w14 wp14">
+  <w:footnote w:type="separator" w:id="-1">
     <w:p>
       <w:r>
         <w:separator/>
       </w:r>
     </w:p>
   </w:footnote>
-  <w:footnote w:type="continuationSeparator" w:id="1">
+  <w:footnote w:type="continuationSeparator" w:id="0">
     <w:p>
       <w:r>
         <w:continuationSeparator/>
@@ -12284,7 +13925,7 @@
 </file>
 
 <file path=word/header1.xml><?xml version="1.0" encoding="utf-8"?>
-<w:hdr xmlns:ve="http://schemas.openxmlformats.org/markup-compatibility/2006" xmlns:o="urn:schemas-microsoft-com:office:office" xmlns:r="http://schemas.openxmlformats.org/officeDocument/2006/relationships" xmlns:m="http://schemas.openxmlformats.org/officeDocument/2006/math" xmlns:v="urn:schemas-microsoft-com:vml" xmlns:wp="http://schemas.openxmlformats.org/drawingml/2006/wordprocessingDrawing" xmlns:w10="urn:schemas-microsoft-com:office:word" xmlns:w="http://schemas.openxmlformats.org/wordprocessingml/2006/main" xmlns:wne="http://schemas.microsoft.com/office/word/2006/wordml">
+<w:hdr xmlns:wpc="http://schemas.microsoft.com/office/word/2010/wordprocessingCanvas" xmlns:mc="http://schemas.openxmlformats.org/markup-compatibility/2006" xmlns:o="urn:schemas-microsoft-com:office:office" xmlns:r="http://schemas.openxmlformats.org/officeDocument/2006/relationships" xmlns:m="http://schemas.openxmlformats.org/officeDocument/2006/math" xmlns:v="urn:schemas-microsoft-com:vml" xmlns:wp14="http://schemas.microsoft.com/office/word/2010/wordprocessingDrawing" xmlns:wp="http://schemas.openxmlformats.org/drawingml/2006/wordprocessingDrawing" xmlns:w10="urn:schemas-microsoft-com:office:word" xmlns:w="http://schemas.openxmlformats.org/wordprocessingml/2006/main" xmlns:w14="http://schemas.microsoft.com/office/word/2010/wordml" xmlns:wpg="http://schemas.microsoft.com/office/word/2010/wordprocessingGroup" xmlns:wpi="http://schemas.microsoft.com/office/word/2010/wordprocessingInk" xmlns:wne="http://schemas.microsoft.com/office/word/2006/wordml" xmlns:wps="http://schemas.microsoft.com/office/word/2010/wordprocessingShape" mc:Ignorable="w14 wp14">
   <w:p>
     <w:pPr>
       <w:pStyle w:val="Encabezado"/>
@@ -12394,7 +14035,7 @@
 </file>
 
 <file path=word/numbering.xml><?xml version="1.0" encoding="utf-8"?>
-<w:numbering xmlns:ve="http://schemas.openxmlformats.org/markup-compatibility/2006" xmlns:o="urn:schemas-microsoft-com:office:office" xmlns:r="http://schemas.openxmlformats.org/officeDocument/2006/relationships" xmlns:m="http://schemas.openxmlformats.org/officeDocument/2006/math" xmlns:v="urn:schemas-microsoft-com:vml" xmlns:wp="http://schemas.openxmlformats.org/drawingml/2006/wordprocessingDrawing" xmlns:w10="urn:schemas-microsoft-com:office:word" xmlns:w="http://schemas.openxmlformats.org/wordprocessingml/2006/main" xmlns:wne="http://schemas.microsoft.com/office/word/2006/wordml">
+<w:numbering xmlns:wpc="http://schemas.microsoft.com/office/word/2010/wordprocessingCanvas" xmlns:mc="http://schemas.openxmlformats.org/markup-compatibility/2006" xmlns:o="urn:schemas-microsoft-com:office:office" xmlns:r="http://schemas.openxmlformats.org/officeDocument/2006/relationships" xmlns:m="http://schemas.openxmlformats.org/officeDocument/2006/math" xmlns:v="urn:schemas-microsoft-com:vml" xmlns:wp14="http://schemas.microsoft.com/office/word/2010/wordprocessingDrawing" xmlns:wp="http://schemas.openxmlformats.org/drawingml/2006/wordprocessingDrawing" xmlns:w10="urn:schemas-microsoft-com:office:word" xmlns:w="http://schemas.openxmlformats.org/wordprocessingml/2006/main" xmlns:w14="http://schemas.microsoft.com/office/word/2010/wordml" xmlns:wpg="http://schemas.microsoft.com/office/word/2010/wordprocessingGroup" xmlns:wpi="http://schemas.microsoft.com/office/word/2010/wordprocessingInk" xmlns:wne="http://schemas.microsoft.com/office/word/2006/wordml" xmlns:wps="http://schemas.microsoft.com/office/word/2010/wordprocessingShape" mc:Ignorable="w14 wp14">
   <w:abstractNum w:abstractNumId="0">
     <w:nsid w:val="FFFFFFFB"/>
     <w:multiLevelType w:val="multilevel"/>
@@ -12709,7 +14350,7 @@
 </file>
 
 <file path=word/styles.xml><?xml version="1.0" encoding="utf-8"?>
-<w:styles xmlns:r="http://schemas.openxmlformats.org/officeDocument/2006/relationships" xmlns:w="http://schemas.openxmlformats.org/wordprocessingml/2006/main">
+<w:styles xmlns:mc="http://schemas.openxmlformats.org/markup-compatibility/2006" xmlns:r="http://schemas.openxmlformats.org/officeDocument/2006/relationships" xmlns:w="http://schemas.openxmlformats.org/wordprocessingml/2006/main" xmlns:w14="http://schemas.microsoft.com/office/word/2010/wordml" mc:Ignorable="w14">
   <w:docDefaults>
     <w:rPrDefault>
       <w:rPr>
@@ -13036,7 +14677,6 @@
     <w:uiPriority w:val="99"/>
     <w:semiHidden/>
     <w:unhideWhenUsed/>
-    <w:qFormat/>
     <w:tblPr>
       <w:tblInd w:w="0" w:type="dxa"/>
       <w:tblCellMar>
@@ -13854,7 +15494,7 @@
 </file>
 
 <file path=customXml/itemProps1.xml><?xml version="1.0" encoding="utf-8"?>
-<ds:datastoreItem xmlns:ds="http://schemas.openxmlformats.org/officeDocument/2006/customXml" ds:itemID="{379B3A7D-F608-4F91-A29B-D5350B93D9CE}">
+<ds:datastoreItem xmlns:ds="http://schemas.openxmlformats.org/officeDocument/2006/customXml" ds:itemID="{1C48D04D-E72B-4868-9D2A-6DFF8F70051B}">
   <ds:schemaRefs>
     <ds:schemaRef ds:uri="http://schemas.openxmlformats.org/officeDocument/2006/bibliography"/>
   </ds:schemaRefs>

</xml_diff>

<commit_message>
New test cases images updated and added.
</commit_message>
<xml_diff>
--- a/documentation/4.0 Testing/Test_Software_Spec_TaskManager.docx
+++ b/documentation/4.0 Testing/Test_Software_Spec_TaskManager.docx
@@ -9772,10 +9772,10 @@
           <w:lang w:val="es-MX" w:eastAsia="es-MX"/>
         </w:rPr>
         <w:drawing>
-          <wp:inline distT="0" distB="0" distL="0" distR="0">
-            <wp:extent cx="5760085" cy="2515553"/>
-            <wp:effectExtent l="0" t="0" r="0" b="0"/>
-            <wp:docPr id="15" name="Imagen 15" descr="C:\Users\Miguel\Documents\Maestria\DISOAE\Tareas\Practica 3\Test1.PNG"/>
+          <wp:inline distT="0" distB="0" distL="0" distR="0" wp14:anchorId="20C7BF10" wp14:editId="0E61B5C2">
+            <wp:extent cx="5612130" cy="2199640"/>
+            <wp:effectExtent l="0" t="0" r="7620" b="0"/>
+            <wp:docPr id="26" name="Imagen 26"/>
             <wp:cNvGraphicFramePr>
               <a:graphicFrameLocks xmlns:a="http://schemas.openxmlformats.org/drawingml/2006/main" noChangeAspect="1"/>
             </wp:cNvGraphicFramePr>
@@ -9783,36 +9783,23 @@
               <a:graphicData uri="http://schemas.openxmlformats.org/drawingml/2006/picture">
                 <pic:pic xmlns:pic="http://schemas.openxmlformats.org/drawingml/2006/picture">
                   <pic:nvPicPr>
-                    <pic:cNvPr id="0" name="Picture 2" descr="C:\Users\Miguel\Documents\Maestria\DISOAE\Tareas\Practica 3\Test1.PNG"/>
-                    <pic:cNvPicPr>
-                      <a:picLocks noChangeAspect="1" noChangeArrowheads="1"/>
-                    </pic:cNvPicPr>
+                    <pic:cNvPr id="0" name=""/>
+                    <pic:cNvPicPr/>
                   </pic:nvPicPr>
                   <pic:blipFill>
-                    <a:blip r:embed="rId31">
-                      <a:extLst>
-                        <a:ext uri="{28A0092B-C50C-407E-A947-70E740481C1C}">
-                          <a14:useLocalDpi xmlns:a14="http://schemas.microsoft.com/office/drawing/2010/main" val="0"/>
-                        </a:ext>
-                      </a:extLst>
-                    </a:blip>
-                    <a:srcRect/>
+                    <a:blip r:embed="rId31"/>
                     <a:stretch>
                       <a:fillRect/>
                     </a:stretch>
                   </pic:blipFill>
-                  <pic:spPr bwMode="auto">
+                  <pic:spPr>
                     <a:xfrm>
                       <a:off x="0" y="0"/>
-                      <a:ext cx="5760085" cy="2515553"/>
+                      <a:ext cx="5612130" cy="2199640"/>
                     </a:xfrm>
                     <a:prstGeom prst="rect">
                       <a:avLst/>
                     </a:prstGeom>
-                    <a:noFill/>
-                    <a:ln>
-                      <a:noFill/>
-                    </a:ln>
                   </pic:spPr>
                 </pic:pic>
               </a:graphicData>
@@ -9916,10 +9903,10 @@
           <w:lang w:val="es-MX" w:eastAsia="es-MX"/>
         </w:rPr>
         <w:drawing>
-          <wp:inline distT="0" distB="0" distL="0" distR="0">
-            <wp:extent cx="5760085" cy="2515553"/>
-            <wp:effectExtent l="0" t="0" r="0" b="0"/>
-            <wp:docPr id="18" name="Imagen 18" descr="C:\Users\Miguel\Documents\Maestria\DISOAE\Tareas\Practica 3\Test2.PNG"/>
+          <wp:inline distT="0" distB="0" distL="0" distR="0" wp14:anchorId="261A140A" wp14:editId="54FC0E0C">
+            <wp:extent cx="5612130" cy="2185035"/>
+            <wp:effectExtent l="0" t="0" r="7620" b="5715"/>
+            <wp:docPr id="27" name="Imagen 27"/>
             <wp:cNvGraphicFramePr>
               <a:graphicFrameLocks xmlns:a="http://schemas.openxmlformats.org/drawingml/2006/main" noChangeAspect="1"/>
             </wp:cNvGraphicFramePr>
@@ -9927,36 +9914,23 @@
               <a:graphicData uri="http://schemas.openxmlformats.org/drawingml/2006/picture">
                 <pic:pic xmlns:pic="http://schemas.openxmlformats.org/drawingml/2006/picture">
                   <pic:nvPicPr>
-                    <pic:cNvPr id="0" name="Picture 4" descr="C:\Users\Miguel\Documents\Maestria\DISOAE\Tareas\Practica 3\Test2.PNG"/>
-                    <pic:cNvPicPr>
-                      <a:picLocks noChangeAspect="1" noChangeArrowheads="1"/>
-                    </pic:cNvPicPr>
+                    <pic:cNvPr id="0" name=""/>
+                    <pic:cNvPicPr/>
                   </pic:nvPicPr>
                   <pic:blipFill>
-                    <a:blip r:embed="rId33">
-                      <a:extLst>
-                        <a:ext uri="{28A0092B-C50C-407E-A947-70E740481C1C}">
-                          <a14:useLocalDpi xmlns:a14="http://schemas.microsoft.com/office/drawing/2010/main" val="0"/>
-                        </a:ext>
-                      </a:extLst>
-                    </a:blip>
-                    <a:srcRect/>
+                    <a:blip r:embed="rId33"/>
                     <a:stretch>
                       <a:fillRect/>
                     </a:stretch>
                   </pic:blipFill>
-                  <pic:spPr bwMode="auto">
+                  <pic:spPr>
                     <a:xfrm>
                       <a:off x="0" y="0"/>
-                      <a:ext cx="5760085" cy="2515553"/>
+                      <a:ext cx="5612130" cy="2185035"/>
                     </a:xfrm>
                     <a:prstGeom prst="rect">
                       <a:avLst/>
                     </a:prstGeom>
-                    <a:noFill/>
-                    <a:ln>
-                      <a:noFill/>
-                    </a:ln>
                   </pic:spPr>
                 </pic:pic>
               </a:graphicData>
@@ -10051,10 +10025,10 @@
           <w:lang w:val="es-MX" w:eastAsia="es-MX"/>
         </w:rPr>
         <w:drawing>
-          <wp:inline distT="0" distB="0" distL="0" distR="0">
-            <wp:extent cx="5760085" cy="2522587"/>
-            <wp:effectExtent l="0" t="0" r="0" b="0"/>
-            <wp:docPr id="21" name="Imagen 21" descr="C:\Users\Miguel\Documents\Maestria\DISOAE\Tareas\Practica 3\Test3.PNG"/>
+          <wp:inline distT="0" distB="0" distL="0" distR="0" wp14:anchorId="0F8FCCF3" wp14:editId="19F701D5">
+            <wp:extent cx="5612130" cy="2177415"/>
+            <wp:effectExtent l="0" t="0" r="7620" b="0"/>
+            <wp:docPr id="29" name="Imagen 29"/>
             <wp:cNvGraphicFramePr>
               <a:graphicFrameLocks xmlns:a="http://schemas.openxmlformats.org/drawingml/2006/main" noChangeAspect="1"/>
             </wp:cNvGraphicFramePr>
@@ -10062,36 +10036,23 @@
               <a:graphicData uri="http://schemas.openxmlformats.org/drawingml/2006/picture">
                 <pic:pic xmlns:pic="http://schemas.openxmlformats.org/drawingml/2006/picture">
                   <pic:nvPicPr>
-                    <pic:cNvPr id="0" name="Picture 6" descr="C:\Users\Miguel\Documents\Maestria\DISOAE\Tareas\Practica 3\Test3.PNG"/>
-                    <pic:cNvPicPr>
-                      <a:picLocks noChangeAspect="1" noChangeArrowheads="1"/>
-                    </pic:cNvPicPr>
+                    <pic:cNvPr id="0" name=""/>
+                    <pic:cNvPicPr/>
                   </pic:nvPicPr>
                   <pic:blipFill>
-                    <a:blip r:embed="rId35">
-                      <a:extLst>
-                        <a:ext uri="{28A0092B-C50C-407E-A947-70E740481C1C}">
-                          <a14:useLocalDpi xmlns:a14="http://schemas.microsoft.com/office/drawing/2010/main" val="0"/>
-                        </a:ext>
-                      </a:extLst>
-                    </a:blip>
-                    <a:srcRect/>
+                    <a:blip r:embed="rId35"/>
                     <a:stretch>
                       <a:fillRect/>
                     </a:stretch>
                   </pic:blipFill>
-                  <pic:spPr bwMode="auto">
+                  <pic:spPr>
                     <a:xfrm>
                       <a:off x="0" y="0"/>
-                      <a:ext cx="5760085" cy="2522587"/>
+                      <a:ext cx="5612130" cy="2177415"/>
                     </a:xfrm>
                     <a:prstGeom prst="rect">
                       <a:avLst/>
                     </a:prstGeom>
-                    <a:noFill/>
-                    <a:ln>
-                      <a:noFill/>
-                    </a:ln>
                   </pic:spPr>
                 </pic:pic>
               </a:graphicData>
@@ -10185,10 +10146,10 @@
           <w:lang w:val="es-MX" w:eastAsia="es-MX"/>
         </w:rPr>
         <w:drawing>
-          <wp:inline distT="0" distB="0" distL="0" distR="0">
-            <wp:extent cx="5760085" cy="2501204"/>
-            <wp:effectExtent l="0" t="0" r="0" b="0"/>
-            <wp:docPr id="24" name="Imagen 24" descr="C:\Users\Miguel\Documents\Maestria\DISOAE\Tareas\Practica 3\Test4.PNG"/>
+          <wp:inline distT="0" distB="0" distL="0" distR="0" wp14:anchorId="77C11B2B" wp14:editId="3E2339FA">
+            <wp:extent cx="5612130" cy="2181225"/>
+            <wp:effectExtent l="0" t="0" r="7620" b="9525"/>
+            <wp:docPr id="30" name="Imagen 30"/>
             <wp:cNvGraphicFramePr>
               <a:graphicFrameLocks xmlns:a="http://schemas.openxmlformats.org/drawingml/2006/main" noChangeAspect="1"/>
             </wp:cNvGraphicFramePr>
@@ -10196,36 +10157,23 @@
               <a:graphicData uri="http://schemas.openxmlformats.org/drawingml/2006/picture">
                 <pic:pic xmlns:pic="http://schemas.openxmlformats.org/drawingml/2006/picture">
                   <pic:nvPicPr>
-                    <pic:cNvPr id="0" name="Picture 8" descr="C:\Users\Miguel\Documents\Maestria\DISOAE\Tareas\Practica 3\Test4.PNG"/>
-                    <pic:cNvPicPr>
-                      <a:picLocks noChangeAspect="1" noChangeArrowheads="1"/>
-                    </pic:cNvPicPr>
+                    <pic:cNvPr id="0" name=""/>
+                    <pic:cNvPicPr/>
                   </pic:nvPicPr>
                   <pic:blipFill>
-                    <a:blip r:embed="rId37">
-                      <a:extLst>
-                        <a:ext uri="{28A0092B-C50C-407E-A947-70E740481C1C}">
-                          <a14:useLocalDpi xmlns:a14="http://schemas.microsoft.com/office/drawing/2010/main" val="0"/>
-                        </a:ext>
-                      </a:extLst>
-                    </a:blip>
-                    <a:srcRect/>
+                    <a:blip r:embed="rId37"/>
                     <a:stretch>
                       <a:fillRect/>
                     </a:stretch>
                   </pic:blipFill>
-                  <pic:spPr bwMode="auto">
+                  <pic:spPr>
                     <a:xfrm>
                       <a:off x="0" y="0"/>
-                      <a:ext cx="5760085" cy="2501204"/>
+                      <a:ext cx="5612130" cy="2181225"/>
                     </a:xfrm>
                     <a:prstGeom prst="rect">
                       <a:avLst/>
                     </a:prstGeom>
-                    <a:noFill/>
-                    <a:ln>
-                      <a:noFill/>
-                    </a:ln>
                   </pic:spPr>
                 </pic:pic>
               </a:graphicData>
@@ -10233,6 +10181,8 @@
           </wp:inline>
         </w:drawing>
       </w:r>
+      <w:bookmarkStart w:id="4" w:name="_GoBack"/>
+      <w:bookmarkEnd w:id="4"/>
     </w:p>
     <w:p>
       <w:pPr>
@@ -10241,8 +10191,6 @@
       <w:r>
         <w:t>Result Test 4</w:t>
       </w:r>
-      <w:bookmarkStart w:id="4" w:name="_GoBack"/>
-      <w:bookmarkEnd w:id="4"/>
     </w:p>
     <w:p>
       <w:pPr>
@@ -10317,7 +10265,6 @@
                 <w:sz w:val="28"/>
                 <w:szCs w:val="28"/>
               </w:rPr>
-              <w:lastRenderedPageBreak/>
               <w:t>Test Case</w:t>
             </w:r>
           </w:p>
@@ -10504,6 +10451,7 @@
                 <w:bCs/>
                 <w:sz w:val="20"/>
               </w:rPr>
+              <w:lastRenderedPageBreak/>
               <w:t>Requirements covered</w:t>
             </w:r>
           </w:p>
@@ -13662,7 +13610,7 @@
               <w:noProof/>
               <w:sz w:val="12"/>
             </w:rPr>
-            <w:t>30.03.14 22:03</w:t>
+            <w:t>31.03.14 20:03</w:t>
           </w:r>
           <w:r>
             <w:rPr>
@@ -13828,7 +13776,7 @@
               <w:b/>
               <w:noProof/>
             </w:rPr>
-            <w:t>14</w:t>
+            <w:t>18</w:t>
           </w:r>
           <w:r>
             <w:rPr>
@@ -15494,7 +15442,7 @@
 </file>
 
 <file path=customXml/itemProps1.xml><?xml version="1.0" encoding="utf-8"?>
-<ds:datastoreItem xmlns:ds="http://schemas.openxmlformats.org/officeDocument/2006/customXml" ds:itemID="{1C48D04D-E72B-4868-9D2A-6DFF8F70051B}">
+<ds:datastoreItem xmlns:ds="http://schemas.openxmlformats.org/officeDocument/2006/customXml" ds:itemID="{EEE44B43-E440-478F-847C-996BE1AF9B37}">
   <ds:schemaRefs>
     <ds:schemaRef ds:uri="http://schemas.openxmlformats.org/officeDocument/2006/bibliography"/>
   </ds:schemaRefs>

</xml_diff>

<commit_message>
Test_Software_Spec_TaskManager.docx Update missing test cases
</commit_message>
<xml_diff>
--- a/documentation/4.0 Testing/Test_Software_Spec_TaskManager.docx
+++ b/documentation/4.0 Testing/Test_Software_Spec_TaskManager.docx
@@ -1,6 +1,6 @@
 
 <file path=word/document.xml><?xml version="1.0" encoding="utf-8"?>
-<w:document xmlns:wpc="http://schemas.microsoft.com/office/word/2010/wordprocessingCanvas" xmlns:mc="http://schemas.openxmlformats.org/markup-compatibility/2006" xmlns:o="urn:schemas-microsoft-com:office:office" xmlns:r="http://schemas.openxmlformats.org/officeDocument/2006/relationships" xmlns:m="http://schemas.openxmlformats.org/officeDocument/2006/math" xmlns:v="urn:schemas-microsoft-com:vml" xmlns:wp14="http://schemas.microsoft.com/office/word/2010/wordprocessingDrawing" xmlns:wp="http://schemas.openxmlformats.org/drawingml/2006/wordprocessingDrawing" xmlns:w10="urn:schemas-microsoft-com:office:word" xmlns:w="http://schemas.openxmlformats.org/wordprocessingml/2006/main" xmlns:w14="http://schemas.microsoft.com/office/word/2010/wordml" xmlns:wpg="http://schemas.microsoft.com/office/word/2010/wordprocessingGroup" xmlns:wpi="http://schemas.microsoft.com/office/word/2010/wordprocessingInk" xmlns:wne="http://schemas.microsoft.com/office/word/2006/wordml" xmlns:wps="http://schemas.microsoft.com/office/word/2010/wordprocessingShape" mc:Ignorable="w14 wp14">
+<w:document xmlns:ve="http://schemas.openxmlformats.org/markup-compatibility/2006" xmlns:o="urn:schemas-microsoft-com:office:office" xmlns:r="http://schemas.openxmlformats.org/officeDocument/2006/relationships" xmlns:m="http://schemas.openxmlformats.org/officeDocument/2006/math" xmlns:v="urn:schemas-microsoft-com:vml" xmlns:wp="http://schemas.openxmlformats.org/drawingml/2006/wordprocessingDrawing" xmlns:w10="urn:schemas-microsoft-com:office:word" xmlns:w="http://schemas.openxmlformats.org/wordprocessingml/2006/main" xmlns:wne="http://schemas.microsoft.com/office/word/2006/wordml">
   <w:body>
     <w:p/>
     <w:p/>
@@ -15,7 +15,7 @@
           <w:left w:w="70" w:type="dxa"/>
           <w:right w:w="70" w:type="dxa"/>
         </w:tblCellMar>
-        <w:tblLook w:val="0000" w:firstRow="0" w:lastRow="0" w:firstColumn="0" w:lastColumn="0" w:noHBand="0" w:noVBand="0"/>
+        <w:tblLook w:val="0000"/>
       </w:tblPr>
       <w:tblGrid>
         <w:gridCol w:w="9072"/>
@@ -60,7 +60,7 @@
           <w:left w:w="70" w:type="dxa"/>
           <w:right w:w="70" w:type="dxa"/>
         </w:tblCellMar>
-        <w:tblLook w:val="0000" w:firstRow="0" w:lastRow="0" w:firstColumn="0" w:lastColumn="0" w:noHBand="0" w:noVBand="0"/>
+        <w:tblLook w:val="0000"/>
       </w:tblPr>
       <w:tblGrid>
         <w:gridCol w:w="854"/>
@@ -181,7 +181,7 @@
     </w:p>
     <w:p>
       <w:pPr>
-        <w:pStyle w:val="TDC1"/>
+        <w:pStyle w:val="TOC1"/>
         <w:tabs>
           <w:tab w:val="left" w:pos="480"/>
         </w:tabs>
@@ -284,7 +284,7 @@
     </w:p>
     <w:p>
       <w:pPr>
-        <w:pStyle w:val="TDC1"/>
+        <w:pStyle w:val="TOC1"/>
         <w:tabs>
           <w:tab w:val="left" w:pos="480"/>
         </w:tabs>
@@ -366,7 +366,7 @@
     </w:p>
     <w:p>
       <w:pPr>
-        <w:pStyle w:val="TDC1"/>
+        <w:pStyle w:val="TOC1"/>
         <w:tabs>
           <w:tab w:val="left" w:pos="480"/>
         </w:tabs>
@@ -448,7 +448,7 @@
     </w:p>
     <w:p>
       <w:pPr>
-        <w:pStyle w:val="TDC1"/>
+        <w:pStyle w:val="TOC1"/>
         <w:tabs>
           <w:tab w:val="left" w:pos="357"/>
         </w:tabs>
@@ -463,12 +463,12 @@
     </w:p>
     <w:p>
       <w:pPr>
-        <w:pStyle w:val="TDC2"/>
-      </w:pPr>
-    </w:p>
-    <w:p>
-      <w:pPr>
-        <w:pStyle w:val="Ttulo1"/>
+        <w:pStyle w:val="TOC2"/>
+      </w:pPr>
+    </w:p>
+    <w:p>
+      <w:pPr>
+        <w:pStyle w:val="Heading1"/>
       </w:pPr>
       <w:r>
         <w:br w:type="page"/>
@@ -485,7 +485,7 @@
       <w:tblPr>
         <w:tblW w:w="8940" w:type="dxa"/>
         <w:tblInd w:w="103" w:type="dxa"/>
-        <w:tblLook w:val="04A0" w:firstRow="1" w:lastRow="0" w:firstColumn="1" w:lastColumn="0" w:noHBand="0" w:noVBand="1"/>
+        <w:tblLook w:val="04A0"/>
       </w:tblPr>
       <w:tblGrid>
         <w:gridCol w:w="2140"/>
@@ -1170,7 +1170,7 @@
     <w:p/>
     <w:p>
       <w:pPr>
-        <w:pStyle w:val="Ttulo1"/>
+        <w:pStyle w:val="Heading1"/>
       </w:pPr>
       <w:bookmarkStart w:id="2" w:name="_Toc383983212"/>
       <w:r>
@@ -1191,7 +1191,7 @@
           <w:insideH w:val="single" w:sz="4" w:space="0" w:color="auto"/>
           <w:insideV w:val="single" w:sz="4" w:space="0" w:color="auto"/>
         </w:tblBorders>
-        <w:tblLook w:val="04A0" w:firstRow="1" w:lastRow="0" w:firstColumn="1" w:lastColumn="0" w:noHBand="0" w:noVBand="1"/>
+        <w:tblLook w:val="04A0"/>
       </w:tblPr>
       <w:tblGrid>
         <w:gridCol w:w="5101"/>
@@ -1488,21 +1488,12 @@
                 <w:sz w:val="20"/>
               </w:rPr>
             </w:pPr>
-            <w:proofErr w:type="spellStart"/>
-            <w:r>
-              <w:rPr>
-                <w:rFonts w:ascii="Times New Roman" w:hAnsi="Times New Roman"/>
-                <w:sz w:val="20"/>
-              </w:rPr>
-              <w:t>Os</w:t>
-            </w:r>
-            <w:proofErr w:type="spellEnd"/>
-            <w:r>
-              <w:rPr>
-                <w:rFonts w:ascii="Times New Roman" w:hAnsi="Times New Roman"/>
-                <w:sz w:val="20"/>
-              </w:rPr>
-              <w:t xml:space="preserve"> folder will be provided in Services layer containing the</w:t>
+            <w:r>
+              <w:rPr>
+                <w:rFonts w:ascii="Times New Roman" w:hAnsi="Times New Roman"/>
+                <w:sz w:val="20"/>
+              </w:rPr>
+              <w:t>Os folder will be provided in Services layer containing the</w:t>
             </w:r>
           </w:p>
           <w:p>
@@ -1707,23 +1698,7 @@
                 <w:rFonts w:ascii="Times New Roman" w:hAnsi="Times New Roman"/>
                 <w:sz w:val="20"/>
               </w:rPr>
-              <w:t> </w:t>
-            </w:r>
-            <w:proofErr w:type="spellStart"/>
-            <w:r>
-              <w:rPr>
-                <w:rFonts w:ascii="Times New Roman" w:hAnsi="Times New Roman"/>
-                <w:sz w:val="20"/>
-              </w:rPr>
-              <w:t>Os</w:t>
-            </w:r>
-            <w:proofErr w:type="spellEnd"/>
-            <w:r>
-              <w:rPr>
-                <w:rFonts w:ascii="Times New Roman" w:hAnsi="Times New Roman"/>
-                <w:sz w:val="20"/>
-              </w:rPr>
-              <w:t xml:space="preserve"> folder will be provided in Services layer.</w:t>
+              <w:t> Os folder will be provided in Services layer.</w:t>
             </w:r>
           </w:p>
         </w:tc>
@@ -1805,28 +1780,12 @@
                 <w:sz w:val="20"/>
               </w:rPr>
             </w:pPr>
-            <w:proofErr w:type="spellStart"/>
-            <w:r>
-              <w:rPr>
-                <w:rFonts w:ascii="Times New Roman" w:hAnsi="Times New Roman"/>
-                <w:sz w:val="20"/>
-              </w:rPr>
-              <w:t>Os</w:t>
-            </w:r>
-            <w:proofErr w:type="spellEnd"/>
-            <w:r>
-              <w:rPr>
-                <w:rFonts w:ascii="Times New Roman" w:hAnsi="Times New Roman"/>
-                <w:sz w:val="20"/>
-              </w:rPr>
-              <w:t xml:space="preserve"> folder is provided in Services layer.</w:t>
-            </w:r>
-            <w:r>
-              <w:rPr>
-                <w:rFonts w:ascii="Times New Roman" w:hAnsi="Times New Roman"/>
-                <w:sz w:val="20"/>
-              </w:rPr>
-              <w:t xml:space="preserve"> </w:t>
+            <w:r>
+              <w:rPr>
+                <w:rFonts w:ascii="Times New Roman" w:hAnsi="Times New Roman"/>
+                <w:sz w:val="20"/>
+              </w:rPr>
+              <w:t xml:space="preserve">Os folder is provided in Services layer. </w:t>
             </w:r>
             <w:r>
               <w:rPr>
@@ -1929,7 +1888,6 @@
       <w:r>
         <w:rPr>
           <w:noProof/>
-          <w:lang w:val="es-MX" w:eastAsia="es-MX"/>
         </w:rPr>
         <w:drawing>
           <wp:inline distT="0" distB="0" distL="0" distR="0">
@@ -1949,7 +1907,7 @@
                     </pic:cNvPicPr>
                   </pic:nvPicPr>
                   <pic:blipFill>
-                    <a:blip r:embed="rId9"/>
+                    <a:blip r:embed="rId8" cstate="print"/>
                     <a:srcRect/>
                     <a:stretch>
                       <a:fillRect/>
@@ -2008,7 +1966,7 @@
           <w:insideH w:val="single" w:sz="4" w:space="0" w:color="auto"/>
           <w:insideV w:val="single" w:sz="4" w:space="0" w:color="auto"/>
         </w:tblBorders>
-        <w:tblLook w:val="04A0" w:firstRow="1" w:lastRow="0" w:firstColumn="1" w:lastColumn="0" w:noHBand="0" w:noVBand="1"/>
+        <w:tblLook w:val="04A0"/>
       </w:tblPr>
       <w:tblGrid>
         <w:gridCol w:w="5164"/>
@@ -2629,15 +2587,7 @@
                 <w:color w:val="FF0000"/>
                 <w:sz w:val="20"/>
               </w:rPr>
-              <w:t>See Figure 2</w:t>
-            </w:r>
-            <w:r>
-              <w:rPr>
-                <w:rFonts w:ascii="Times New Roman" w:hAnsi="Times New Roman"/>
-                <w:color w:val="FF0000"/>
-                <w:sz w:val="20"/>
-              </w:rPr>
-              <w:t xml:space="preserve"> &amp; Figure 3</w:t>
+              <w:t>See Figure 2 &amp; Figure 3</w:t>
             </w:r>
           </w:p>
         </w:tc>
@@ -2738,7 +2688,6 @@
       <w:r>
         <w:rPr>
           <w:noProof/>
-          <w:lang w:val="es-MX" w:eastAsia="es-MX"/>
         </w:rPr>
         <w:drawing>
           <wp:inline distT="0" distB="0" distL="0" distR="0">
@@ -2758,7 +2707,7 @@
                     </pic:cNvPicPr>
                   </pic:nvPicPr>
                   <pic:blipFill>
-                    <a:blip r:embed="rId10"/>
+                    <a:blip r:embed="rId9" cstate="print"/>
                     <a:srcRect/>
                     <a:stretch>
                       <a:fillRect/>
@@ -2794,7 +2743,6 @@
       <w:r>
         <w:rPr>
           <w:noProof/>
-          <w:lang w:val="es-MX" w:eastAsia="es-MX"/>
         </w:rPr>
         <w:drawing>
           <wp:inline distT="0" distB="0" distL="0" distR="0">
@@ -2814,7 +2762,7 @@
                     </pic:cNvPicPr>
                   </pic:nvPicPr>
                   <pic:blipFill>
-                    <a:blip r:embed="rId11"/>
+                    <a:blip r:embed="rId10" cstate="print"/>
                     <a:srcRect/>
                     <a:stretch>
                       <a:fillRect/>
@@ -2850,7 +2798,6 @@
       <w:r>
         <w:rPr>
           <w:noProof/>
-          <w:lang w:val="es-MX" w:eastAsia="es-MX"/>
         </w:rPr>
         <w:drawing>
           <wp:inline distT="0" distB="0" distL="0" distR="0">
@@ -2870,7 +2817,7 @@
                     </pic:cNvPicPr>
                   </pic:nvPicPr>
                   <pic:blipFill>
-                    <a:blip r:embed="rId12"/>
+                    <a:blip r:embed="rId11" cstate="print"/>
                     <a:srcRect/>
                     <a:stretch>
                       <a:fillRect/>
@@ -2922,7 +2869,6 @@
       <w:r>
         <w:rPr>
           <w:noProof/>
-          <w:lang w:val="es-MX" w:eastAsia="es-MX"/>
         </w:rPr>
         <w:drawing>
           <wp:inline distT="0" distB="0" distL="0" distR="0">
@@ -2942,7 +2888,7 @@
                     </pic:cNvPicPr>
                   </pic:nvPicPr>
                   <pic:blipFill>
-                    <a:blip r:embed="rId13"/>
+                    <a:blip r:embed="rId12" cstate="print"/>
                     <a:srcRect/>
                     <a:stretch>
                       <a:fillRect/>
@@ -2992,7 +2938,7 @@
           <w:insideH w:val="single" w:sz="4" w:space="0" w:color="auto"/>
           <w:insideV w:val="single" w:sz="4" w:space="0" w:color="auto"/>
         </w:tblBorders>
-        <w:tblLook w:val="04A0" w:firstRow="1" w:lastRow="0" w:firstColumn="1" w:lastColumn="0" w:noHBand="0" w:noVBand="1"/>
+        <w:tblLook w:val="04A0"/>
       </w:tblPr>
       <w:tblGrid>
         <w:gridCol w:w="5140"/>
@@ -3651,23 +3597,7 @@
                 <w:rFonts w:ascii="Times New Roman" w:hAnsi="Times New Roman"/>
                 <w:sz w:val="20"/>
               </w:rPr>
-              <w:t xml:space="preserve"> </w:t>
-            </w:r>
-            <w:proofErr w:type="spellStart"/>
-            <w:r>
-              <w:rPr>
-                <w:rFonts w:ascii="Times New Roman" w:hAnsi="Times New Roman"/>
-                <w:sz w:val="20"/>
-              </w:rPr>
-              <w:t>not longer</w:t>
-            </w:r>
-            <w:proofErr w:type="spellEnd"/>
-            <w:r>
-              <w:rPr>
-                <w:rFonts w:ascii="Times New Roman" w:hAnsi="Times New Roman"/>
-                <w:sz w:val="20"/>
-              </w:rPr>
-              <w:t xml:space="preserve"> available.</w:t>
+              <w:t xml:space="preserve"> not longer available.</w:t>
             </w:r>
           </w:p>
         </w:tc>
@@ -3756,15 +3686,7 @@
                 <w:color w:val="FF0000"/>
                 <w:sz w:val="20"/>
               </w:rPr>
-              <w:t> See Figure 4 &amp; Figure 5</w:t>
-            </w:r>
-            <w:r>
-              <w:rPr>
-                <w:rFonts w:ascii="Times New Roman" w:hAnsi="Times New Roman"/>
-                <w:color w:val="FF0000"/>
-                <w:sz w:val="20"/>
-              </w:rPr>
-              <w:t>.</w:t>
+              <w:t> See Figure 4 &amp; Figure 5.</w:t>
             </w:r>
           </w:p>
         </w:tc>
@@ -3784,7 +3706,6 @@
       <w:r>
         <w:rPr>
           <w:noProof/>
-          <w:lang w:val="es-MX" w:eastAsia="es-MX"/>
         </w:rPr>
         <w:drawing>
           <wp:inline distT="0" distB="0" distL="0" distR="0">
@@ -3804,7 +3725,7 @@
                     </pic:cNvPicPr>
                   </pic:nvPicPr>
                   <pic:blipFill>
-                    <a:blip r:embed="rId14"/>
+                    <a:blip r:embed="rId13" cstate="print"/>
                     <a:srcRect/>
                     <a:stretch>
                       <a:fillRect/>
@@ -3838,10 +3759,7 @@
         <w:jc w:val="center"/>
       </w:pPr>
       <w:r>
-        <w:t xml:space="preserve">Figure </w:t>
-      </w:r>
-      <w:r>
-        <w:t>4</w:t>
+        <w:t>Figure 4</w:t>
       </w:r>
     </w:p>
     <w:p/>
@@ -3862,7 +3780,6 @@
       <w:r>
         <w:rPr>
           <w:noProof/>
-          <w:lang w:val="es-MX" w:eastAsia="es-MX"/>
         </w:rPr>
         <w:drawing>
           <wp:inline distT="0" distB="0" distL="0" distR="0">
@@ -3882,7 +3799,7 @@
                     </pic:cNvPicPr>
                   </pic:nvPicPr>
                   <pic:blipFill>
-                    <a:blip r:embed="rId15"/>
+                    <a:blip r:embed="rId14" cstate="print"/>
                     <a:srcRect/>
                     <a:stretch>
                       <a:fillRect/>
@@ -3956,7 +3873,7 @@
           <w:insideH w:val="single" w:sz="4" w:space="0" w:color="auto"/>
           <w:insideV w:val="single" w:sz="4" w:space="0" w:color="auto"/>
         </w:tblBorders>
-        <w:tblLook w:val="04A0" w:firstRow="1" w:lastRow="0" w:firstColumn="1" w:lastColumn="0" w:noHBand="0" w:noVBand="1"/>
+        <w:tblLook w:val="04A0"/>
       </w:tblPr>
       <w:tblGrid>
         <w:gridCol w:w="5140"/>
@@ -4198,21 +4115,7 @@
                 <w:rFonts w:cs="Arial"/>
                 <w:sz w:val="20"/>
               </w:rPr>
-              <w:t>2.3</w:t>
-            </w:r>
-            <w:r>
-              <w:rPr>
-                <w:rFonts w:cs="Arial"/>
-                <w:sz w:val="20"/>
-              </w:rPr>
-              <w:t>, 2.7</w:t>
-            </w:r>
-            <w:r>
-              <w:rPr>
-                <w:rFonts w:cs="Arial"/>
-                <w:sz w:val="20"/>
-              </w:rPr>
-              <w:t>, 2.9</w:t>
+              <w:t>2.3, 2.7, 2.9</w:t>
             </w:r>
           </w:p>
         </w:tc>
@@ -4535,23 +4438,7 @@
                 <w:rFonts w:ascii="Times New Roman" w:hAnsi="Times New Roman"/>
                 <w:sz w:val="20"/>
               </w:rPr>
-              <w:t xml:space="preserve"> </w:t>
-            </w:r>
-            <w:proofErr w:type="spellStart"/>
-            <w:r>
-              <w:rPr>
-                <w:rFonts w:ascii="Times New Roman" w:hAnsi="Times New Roman"/>
-                <w:sz w:val="20"/>
-              </w:rPr>
-              <w:t>not longer</w:t>
-            </w:r>
-            <w:proofErr w:type="spellEnd"/>
-            <w:r>
-              <w:rPr>
-                <w:rFonts w:ascii="Times New Roman" w:hAnsi="Times New Roman"/>
-                <w:sz w:val="20"/>
-              </w:rPr>
-              <w:t xml:space="preserve"> available and </w:t>
+              <w:t xml:space="preserve"> not longer available and </w:t>
             </w:r>
             <w:proofErr w:type="spellStart"/>
             <w:r>
@@ -4672,15 +4559,7 @@
                 <w:color w:val="FF0000"/>
                 <w:sz w:val="20"/>
               </w:rPr>
-              <w:t> See Figure 4</w:t>
-            </w:r>
-            <w:r>
-              <w:rPr>
-                <w:rFonts w:ascii="Times New Roman" w:hAnsi="Times New Roman"/>
-                <w:color w:val="FF0000"/>
-                <w:sz w:val="20"/>
-              </w:rPr>
-              <w:t xml:space="preserve"> &amp; Figure 5</w:t>
+              <w:t> See Figure 4 &amp; Figure 5</w:t>
             </w:r>
           </w:p>
         </w:tc>
@@ -4715,7 +4594,6 @@
       <w:r>
         <w:rPr>
           <w:noProof/>
-          <w:lang w:val="es-MX" w:eastAsia="es-MX"/>
         </w:rPr>
         <w:drawing>
           <wp:inline distT="0" distB="0" distL="0" distR="0">
@@ -4735,7 +4613,7 @@
                     </pic:cNvPicPr>
                   </pic:nvPicPr>
                   <pic:blipFill>
-                    <a:blip r:embed="rId16"/>
+                    <a:blip r:embed="rId15" cstate="print"/>
                     <a:srcRect/>
                     <a:stretch>
                       <a:fillRect/>
@@ -4771,7 +4649,6 @@
       <w:r>
         <w:rPr>
           <w:noProof/>
-          <w:lang w:val="es-MX" w:eastAsia="es-MX"/>
         </w:rPr>
         <w:drawing>
           <wp:inline distT="0" distB="0" distL="0" distR="0">
@@ -4791,7 +4668,7 @@
                     </pic:cNvPicPr>
                   </pic:nvPicPr>
                   <pic:blipFill>
-                    <a:blip r:embed="rId17"/>
+                    <a:blip r:embed="rId16" cstate="print"/>
                     <a:srcRect/>
                     <a:stretch>
                       <a:fillRect/>
@@ -4827,7 +4704,6 @@
       <w:r>
         <w:rPr>
           <w:noProof/>
-          <w:lang w:val="es-MX" w:eastAsia="es-MX"/>
         </w:rPr>
         <w:drawing>
           <wp:inline distT="0" distB="0" distL="0" distR="0">
@@ -4847,7 +4723,7 @@
                     </pic:cNvPicPr>
                   </pic:nvPicPr>
                   <pic:blipFill>
-                    <a:blip r:embed="rId18"/>
+                    <a:blip r:embed="rId17" cstate="print"/>
                     <a:srcRect/>
                     <a:stretch>
                       <a:fillRect/>
@@ -4909,7 +4785,6 @@
       <w:r>
         <w:rPr>
           <w:noProof/>
-          <w:lang w:val="es-MX" w:eastAsia="es-MX"/>
         </w:rPr>
         <w:drawing>
           <wp:inline distT="0" distB="0" distL="0" distR="0">
@@ -4929,7 +4804,7 @@
                     </pic:cNvPicPr>
                   </pic:nvPicPr>
                   <pic:blipFill>
-                    <a:blip r:embed="rId19"/>
+                    <a:blip r:embed="rId18" cstate="print"/>
                     <a:srcRect/>
                     <a:stretch>
                       <a:fillRect/>
@@ -4983,7 +4858,7 @@
           <w:insideH w:val="single" w:sz="4" w:space="0" w:color="auto"/>
           <w:insideV w:val="single" w:sz="4" w:space="0" w:color="auto"/>
         </w:tblBorders>
-        <w:tblLook w:val="04A0" w:firstRow="1" w:lastRow="0" w:firstColumn="1" w:lastColumn="0" w:noHBand="0" w:noVBand="1"/>
+        <w:tblLook w:val="04A0"/>
       </w:tblPr>
       <w:tblGrid>
         <w:gridCol w:w="5140"/>
@@ -5225,14 +5100,7 @@
                 <w:rFonts w:cs="Arial"/>
                 <w:sz w:val="20"/>
               </w:rPr>
-              <w:t>2.4</w:t>
-            </w:r>
-            <w:r>
-              <w:rPr>
-                <w:rFonts w:cs="Arial"/>
-                <w:sz w:val="20"/>
-              </w:rPr>
-              <w:t>, 2.8, 2.10</w:t>
+              <w:t>2.4, 2.8, 2.10</w:t>
             </w:r>
           </w:p>
         </w:tc>
@@ -5482,23 +5350,7 @@
                 <w:rFonts w:ascii="Times New Roman" w:hAnsi="Times New Roman"/>
                 <w:sz w:val="20"/>
               </w:rPr>
-              <w:t xml:space="preserve"> is </w:t>
-            </w:r>
-            <w:proofErr w:type="spellStart"/>
-            <w:r>
-              <w:rPr>
-                <w:rFonts w:ascii="Times New Roman" w:hAnsi="Times New Roman"/>
-                <w:sz w:val="20"/>
-              </w:rPr>
-              <w:t>not longer</w:t>
-            </w:r>
-            <w:proofErr w:type="spellEnd"/>
-            <w:r>
-              <w:rPr>
-                <w:rFonts w:ascii="Times New Roman" w:hAnsi="Times New Roman"/>
-                <w:sz w:val="20"/>
-              </w:rPr>
-              <w:t xml:space="preserve"> available and all Data definitions for Task Management services are supported in </w:t>
+              <w:t xml:space="preserve"> is not longer available and all Data definitions for Task Management services are supported in </w:t>
             </w:r>
             <w:proofErr w:type="spellStart"/>
             <w:r>
@@ -5596,15 +5448,7 @@
                 <w:color w:val="FF0000"/>
                 <w:sz w:val="20"/>
               </w:rPr>
-              <w:t xml:space="preserve"> See Figure </w:t>
-            </w:r>
-            <w:r>
-              <w:rPr>
-                <w:rFonts w:ascii="Times New Roman" w:hAnsi="Times New Roman"/>
-                <w:color w:val="FF0000"/>
-                <w:sz w:val="20"/>
-              </w:rPr>
-              <w:t>6</w:t>
+              <w:t> See Figure 6</w:t>
             </w:r>
           </w:p>
         </w:tc>
@@ -5624,7 +5468,6 @@
       <w:r>
         <w:rPr>
           <w:noProof/>
-          <w:lang w:val="es-MX" w:eastAsia="es-MX"/>
         </w:rPr>
         <w:drawing>
           <wp:inline distT="0" distB="0" distL="0" distR="0">
@@ -5644,7 +5487,7 @@
                     </pic:cNvPicPr>
                   </pic:nvPicPr>
                   <pic:blipFill>
-                    <a:blip r:embed="rId20"/>
+                    <a:blip r:embed="rId19" cstate="print"/>
                     <a:srcRect/>
                     <a:stretch>
                       <a:fillRect/>
@@ -5678,7 +5521,6 @@
       <w:r>
         <w:rPr>
           <w:noProof/>
-          <w:lang w:val="es-MX" w:eastAsia="es-MX"/>
         </w:rPr>
         <w:drawing>
           <wp:inline distT="0" distB="0" distL="0" distR="0">
@@ -5698,7 +5540,7 @@
                     </pic:cNvPicPr>
                   </pic:nvPicPr>
                   <pic:blipFill>
-                    <a:blip r:embed="rId21"/>
+                    <a:blip r:embed="rId20" cstate="print"/>
                     <a:srcRect/>
                     <a:stretch>
                       <a:fillRect/>
@@ -5729,7 +5571,6 @@
       <w:r>
         <w:rPr>
           <w:noProof/>
-          <w:lang w:val="es-MX" w:eastAsia="es-MX"/>
         </w:rPr>
         <w:drawing>
           <wp:inline distT="0" distB="0" distL="0" distR="0">
@@ -5749,7 +5590,7 @@
                     </pic:cNvPicPr>
                   </pic:nvPicPr>
                   <pic:blipFill>
-                    <a:blip r:embed="rId22"/>
+                    <a:blip r:embed="rId21" cstate="print"/>
                     <a:srcRect/>
                     <a:stretch>
                       <a:fillRect/>
@@ -5788,10 +5629,7 @@
         <w:jc w:val="center"/>
       </w:pPr>
       <w:r>
-        <w:t xml:space="preserve">Figure </w:t>
-      </w:r>
-      <w:r>
-        <w:t>6</w:t>
+        <w:t>Figure 6</w:t>
       </w:r>
     </w:p>
     <w:p>
@@ -5816,7 +5654,7 @@
           <w:insideH w:val="single" w:sz="4" w:space="0" w:color="auto"/>
           <w:insideV w:val="single" w:sz="4" w:space="0" w:color="auto"/>
         </w:tblBorders>
-        <w:tblLook w:val="04A0" w:firstRow="1" w:lastRow="0" w:firstColumn="1" w:lastColumn="0" w:noHBand="0" w:noVBand="1"/>
+        <w:tblLook w:val="04A0"/>
       </w:tblPr>
       <w:tblGrid>
         <w:gridCol w:w="5140"/>
@@ -6059,14 +5897,7 @@
                 <w:rFonts w:cs="Arial"/>
                 <w:sz w:val="20"/>
               </w:rPr>
-              <w:t>2.5, 2.6</w:t>
-            </w:r>
-            <w:r>
-              <w:rPr>
-                <w:rFonts w:cs="Arial"/>
-                <w:sz w:val="20"/>
-              </w:rPr>
-              <w:t>, 2.12</w:t>
+              <w:t>2.5, 2.6, 2.12</w:t>
             </w:r>
           </w:p>
         </w:tc>
@@ -6174,14 +6005,7 @@
                 <w:rFonts w:ascii="Times New Roman" w:hAnsi="Times New Roman"/>
                 <w:sz w:val="20"/>
               </w:rPr>
-              <w:t xml:space="preserve"> file</w:t>
-            </w:r>
-            <w:r>
-              <w:rPr>
-                <w:rFonts w:ascii="Times New Roman" w:hAnsi="Times New Roman"/>
-                <w:sz w:val="20"/>
-              </w:rPr>
-              <w:t xml:space="preserve"> which must call Dispatcher service.</w:t>
+              <w:t xml:space="preserve"> file which must call Dispatcher service.</w:t>
             </w:r>
           </w:p>
         </w:tc>
@@ -6506,15 +6330,7 @@
                 <w:color w:val="FF0000"/>
                 <w:sz w:val="20"/>
               </w:rPr>
-              <w:t xml:space="preserve"> See Figure </w:t>
-            </w:r>
-            <w:r>
-              <w:rPr>
-                <w:rFonts w:ascii="Times New Roman" w:hAnsi="Times New Roman"/>
-                <w:color w:val="FF0000"/>
-                <w:sz w:val="20"/>
-              </w:rPr>
-              <w:t>7 &amp; Figure 8</w:t>
+              <w:t> See Figure 7 &amp; Figure 8</w:t>
             </w:r>
           </w:p>
         </w:tc>
@@ -6534,7 +6350,6 @@
       <w:r>
         <w:rPr>
           <w:noProof/>
-          <w:lang w:val="es-MX" w:eastAsia="es-MX"/>
         </w:rPr>
         <w:drawing>
           <wp:inline distT="0" distB="0" distL="0" distR="0">
@@ -6554,7 +6369,7 @@
                     </pic:cNvPicPr>
                   </pic:nvPicPr>
                   <pic:blipFill>
-                    <a:blip r:embed="rId23"/>
+                    <a:blip r:embed="rId22" cstate="print"/>
                     <a:srcRect/>
                     <a:stretch>
                       <a:fillRect/>
@@ -6590,7 +6405,6 @@
       <w:r>
         <w:rPr>
           <w:noProof/>
-          <w:lang w:val="es-MX" w:eastAsia="es-MX"/>
         </w:rPr>
         <w:drawing>
           <wp:inline distT="0" distB="0" distL="0" distR="0">
@@ -6610,7 +6424,7 @@
                     </pic:cNvPicPr>
                   </pic:nvPicPr>
                   <pic:blipFill>
-                    <a:blip r:embed="rId24"/>
+                    <a:blip r:embed="rId23" cstate="print"/>
                     <a:srcRect/>
                     <a:stretch>
                       <a:fillRect/>
@@ -6644,10 +6458,7 @@
         <w:jc w:val="center"/>
       </w:pPr>
       <w:r>
-        <w:t xml:space="preserve">Figure </w:t>
-      </w:r>
-      <w:r>
-        <w:t>7</w:t>
+        <w:t>Figure 7</w:t>
       </w:r>
     </w:p>
     <w:p>
@@ -6671,7 +6482,6 @@
       <w:r>
         <w:rPr>
           <w:noProof/>
-          <w:lang w:val="es-MX" w:eastAsia="es-MX"/>
         </w:rPr>
         <w:drawing>
           <wp:inline distT="0" distB="0" distL="0" distR="0">
@@ -6691,7 +6501,7 @@
                     </pic:cNvPicPr>
                   </pic:nvPicPr>
                   <pic:blipFill>
-                    <a:blip r:embed="rId25"/>
+                    <a:blip r:embed="rId24" cstate="print"/>
                     <a:srcRect/>
                     <a:stretch>
                       <a:fillRect/>
@@ -6745,7 +6555,7 @@
           <w:insideH w:val="single" w:sz="4" w:space="0" w:color="auto"/>
           <w:insideV w:val="single" w:sz="4" w:space="0" w:color="auto"/>
         </w:tblBorders>
-        <w:tblLook w:val="04A0" w:firstRow="1" w:lastRow="0" w:firstColumn="1" w:lastColumn="0" w:noHBand="0" w:noVBand="1"/>
+        <w:tblLook w:val="04A0"/>
       </w:tblPr>
       <w:tblGrid>
         <w:gridCol w:w="5140"/>
@@ -6896,17 +6706,7 @@
                 <w:sz w:val="24"/>
                 <w:szCs w:val="24"/>
               </w:rPr>
-              <w:t>2.</w:t>
-            </w:r>
-            <w:r>
-              <w:rPr>
-                <w:rFonts w:cs="Arial"/>
-                <w:b/>
-                <w:bCs/>
-                <w:sz w:val="24"/>
-                <w:szCs w:val="24"/>
-              </w:rPr>
-              <w:t>6</w:t>
+              <w:t>2.6</w:t>
             </w:r>
           </w:p>
         </w:tc>
@@ -7368,15 +7168,7 @@
                 <w:color w:val="FF0000"/>
                 <w:sz w:val="20"/>
               </w:rPr>
-              <w:t xml:space="preserve"> See </w:t>
-            </w:r>
-            <w:r>
-              <w:rPr>
-                <w:rFonts w:ascii="Times New Roman" w:hAnsi="Times New Roman"/>
-                <w:color w:val="FF0000"/>
-                <w:sz w:val="20"/>
-              </w:rPr>
-              <w:t>Figure 9</w:t>
+              <w:t> See Figure 9</w:t>
             </w:r>
           </w:p>
         </w:tc>
@@ -7401,7 +7193,6 @@
       <w:r>
         <w:rPr>
           <w:noProof/>
-          <w:lang w:val="es-MX" w:eastAsia="es-MX"/>
         </w:rPr>
         <w:drawing>
           <wp:inline distT="0" distB="0" distL="0" distR="0">
@@ -7421,7 +7212,7 @@
                     </pic:cNvPicPr>
                   </pic:nvPicPr>
                   <pic:blipFill>
-                    <a:blip r:embed="rId26"/>
+                    <a:blip r:embed="rId25" cstate="print"/>
                     <a:srcRect/>
                     <a:stretch>
                       <a:fillRect/>
@@ -7490,7 +7281,7 @@
           <w:insideH w:val="single" w:sz="4" w:space="0" w:color="auto"/>
           <w:insideV w:val="single" w:sz="4" w:space="0" w:color="auto"/>
         </w:tblBorders>
-        <w:tblLook w:val="04A0" w:firstRow="1" w:lastRow="0" w:firstColumn="1" w:lastColumn="0" w:noHBand="0" w:noVBand="1"/>
+        <w:tblLook w:val="04A0"/>
       </w:tblPr>
       <w:tblGrid>
         <w:gridCol w:w="5140"/>
@@ -7642,17 +7433,7 @@
                 <w:sz w:val="24"/>
                 <w:szCs w:val="24"/>
               </w:rPr>
-              <w:t>2.</w:t>
-            </w:r>
-            <w:r>
-              <w:rPr>
-                <w:rFonts w:cs="Arial"/>
-                <w:b/>
-                <w:bCs/>
-                <w:sz w:val="24"/>
-                <w:szCs w:val="24"/>
-              </w:rPr>
-              <w:t>7</w:t>
+              <w:t>2.7</w:t>
             </w:r>
           </w:p>
         </w:tc>
@@ -8137,15 +7918,7 @@
                 <w:color w:val="FF0000"/>
                 <w:sz w:val="20"/>
               </w:rPr>
-              <w:t> See Figure 13</w:t>
-            </w:r>
-            <w:r>
-              <w:rPr>
-                <w:rFonts w:ascii="Times New Roman" w:hAnsi="Times New Roman"/>
-                <w:color w:val="FF0000"/>
-                <w:sz w:val="20"/>
-              </w:rPr>
-              <w:t xml:space="preserve"> &amp; Figure 14</w:t>
+              <w:t> See Figure 13 &amp; Figure 14</w:t>
             </w:r>
           </w:p>
         </w:tc>
@@ -8165,7 +7938,6 @@
       <w:r>
         <w:rPr>
           <w:noProof/>
-          <w:lang w:val="es-MX" w:eastAsia="es-MX"/>
         </w:rPr>
         <w:drawing>
           <wp:inline distT="0" distB="0" distL="0" distR="0">
@@ -8185,7 +7957,7 @@
                     </pic:cNvPicPr>
                   </pic:nvPicPr>
                   <pic:blipFill>
-                    <a:blip r:embed="rId27"/>
+                    <a:blip r:embed="rId26" cstate="print"/>
                     <a:srcRect/>
                     <a:stretch>
                       <a:fillRect/>
@@ -8236,7 +8008,6 @@
       <w:r>
         <w:rPr>
           <w:noProof/>
-          <w:lang w:val="es-MX" w:eastAsia="es-MX"/>
         </w:rPr>
         <w:drawing>
           <wp:inline distT="0" distB="0" distL="0" distR="0">
@@ -8256,7 +8027,7 @@
                     </pic:cNvPicPr>
                   </pic:nvPicPr>
                   <pic:blipFill>
-                    <a:blip r:embed="rId28"/>
+                    <a:blip r:embed="rId27" cstate="print"/>
                     <a:srcRect/>
                     <a:stretch>
                       <a:fillRect/>
@@ -8310,7 +8081,7 @@
           <w:insideH w:val="single" w:sz="4" w:space="0" w:color="auto"/>
           <w:insideV w:val="single" w:sz="4" w:space="0" w:color="auto"/>
         </w:tblBorders>
-        <w:tblLook w:val="04A0" w:firstRow="1" w:lastRow="0" w:firstColumn="1" w:lastColumn="0" w:noHBand="0" w:noVBand="1"/>
+        <w:tblLook w:val="04A0"/>
       </w:tblPr>
       <w:tblGrid>
         <w:gridCol w:w="5140"/>
@@ -8462,17 +8233,7 @@
                 <w:sz w:val="24"/>
                 <w:szCs w:val="24"/>
               </w:rPr>
-              <w:t>2.</w:t>
-            </w:r>
-            <w:r>
-              <w:rPr>
-                <w:rFonts w:cs="Arial"/>
-                <w:b/>
-                <w:bCs/>
-                <w:sz w:val="24"/>
-                <w:szCs w:val="24"/>
-              </w:rPr>
-              <w:t>8</w:t>
+              <w:t>2.8</w:t>
             </w:r>
           </w:p>
         </w:tc>
@@ -8563,14 +8324,7 @@
                 <w:rFonts w:cs="Arial"/>
                 <w:sz w:val="20"/>
               </w:rPr>
-              <w:t>2.14</w:t>
-            </w:r>
-            <w:r>
-              <w:rPr>
-                <w:rFonts w:cs="Arial"/>
-                <w:sz w:val="20"/>
-              </w:rPr>
-              <w:t>, 2.15</w:t>
+              <w:t>2.14, 2.15</w:t>
             </w:r>
           </w:p>
         </w:tc>
@@ -8866,47 +8620,7 @@
                 <w:color w:val="FF0000"/>
                 <w:sz w:val="20"/>
               </w:rPr>
-              <w:t> </w:t>
-            </w:r>
-            <w:r>
-              <w:rPr>
-                <w:rFonts w:ascii="Times New Roman" w:hAnsi="Times New Roman"/>
-                <w:color w:val="FF0000"/>
-                <w:sz w:val="20"/>
-              </w:rPr>
-              <w:t>Task priorities are configured according requirement 2.14 initially, but tasks sharing the same priority according requirement 2.15</w:t>
-            </w:r>
-            <w:r>
-              <w:rPr>
-                <w:rFonts w:ascii="Times New Roman" w:hAnsi="Times New Roman"/>
-                <w:color w:val="FF0000"/>
-                <w:sz w:val="20"/>
-              </w:rPr>
-              <w:t>, are</w:t>
-            </w:r>
-            <w:r>
-              <w:rPr>
-                <w:rFonts w:ascii="Times New Roman" w:hAnsi="Times New Roman"/>
-                <w:color w:val="FF0000"/>
-                <w:sz w:val="20"/>
-              </w:rPr>
-              <w:t xml:space="preserve"> fully supported. </w:t>
-            </w:r>
-            <w:r>
-              <w:rPr>
-                <w:rFonts w:ascii="Times New Roman" w:hAnsi="Times New Roman"/>
-                <w:color w:val="FF0000"/>
-                <w:sz w:val="20"/>
-              </w:rPr>
-              <w:t>See Figure 1</w:t>
-            </w:r>
-            <w:r>
-              <w:rPr>
-                <w:rFonts w:ascii="Times New Roman" w:hAnsi="Times New Roman"/>
-                <w:color w:val="FF0000"/>
-                <w:sz w:val="20"/>
-              </w:rPr>
-              <w:t>5</w:t>
+              <w:t> Task priorities are configured according requirement 2.14 initially, but tasks sharing the same priority according requirement 2.15, are fully supported. See Figure 15</w:t>
             </w:r>
           </w:p>
         </w:tc>
@@ -8926,7 +8640,6 @@
       <w:r>
         <w:rPr>
           <w:noProof/>
-          <w:lang w:val="es-MX" w:eastAsia="es-MX"/>
         </w:rPr>
         <w:drawing>
           <wp:inline distT="0" distB="0" distL="0" distR="0">
@@ -8946,7 +8659,7 @@
                     </pic:cNvPicPr>
                   </pic:nvPicPr>
                   <pic:blipFill>
-                    <a:blip r:embed="rId29"/>
+                    <a:blip r:embed="rId28" cstate="print"/>
                     <a:srcRect/>
                     <a:stretch>
                       <a:fillRect/>
@@ -8985,7 +8698,7 @@
     </w:p>
     <w:p>
       <w:pPr>
-        <w:pStyle w:val="Ttulo1"/>
+        <w:pStyle w:val="Heading1"/>
       </w:pPr>
       <w:bookmarkStart w:id="3" w:name="_Toc383983213"/>
       <w:r>
@@ -9015,7 +8728,7 @@
           <w:insideH w:val="single" w:sz="4" w:space="0" w:color="auto"/>
           <w:insideV w:val="single" w:sz="4" w:space="0" w:color="auto"/>
         </w:tblBorders>
-        <w:tblLook w:val="04A0" w:firstRow="1" w:lastRow="0" w:firstColumn="1" w:lastColumn="0" w:noHBand="0" w:noVBand="1"/>
+        <w:tblLook w:val="04A0"/>
       </w:tblPr>
       <w:tblGrid>
         <w:gridCol w:w="5140"/>
@@ -9137,14 +8850,7 @@
                 <w:rFonts w:cs="Arial"/>
                 <w:szCs w:val="22"/>
               </w:rPr>
-              <w:t> </w:t>
-            </w:r>
-            <w:r>
-              <w:rPr>
-                <w:rFonts w:cs="Arial"/>
-                <w:szCs w:val="22"/>
-              </w:rPr>
-              <w:t>Running project</w:t>
+              <w:t> Running project</w:t>
             </w:r>
           </w:p>
         </w:tc>
@@ -9173,27 +8879,7 @@
                 <w:sz w:val="24"/>
                 <w:szCs w:val="24"/>
               </w:rPr>
-              <w:t>2</w:t>
-            </w:r>
-            <w:r>
-              <w:rPr>
-                <w:rFonts w:cs="Arial"/>
-                <w:b/>
-                <w:bCs/>
-                <w:sz w:val="24"/>
-                <w:szCs w:val="24"/>
-              </w:rPr>
-              <w:t>.</w:t>
-            </w:r>
-            <w:r>
-              <w:rPr>
-                <w:rFonts w:cs="Arial"/>
-                <w:b/>
-                <w:bCs/>
-                <w:sz w:val="24"/>
-                <w:szCs w:val="24"/>
-              </w:rPr>
-              <w:t>9</w:t>
+              <w:t>2.9</w:t>
             </w:r>
           </w:p>
         </w:tc>
@@ -9220,16 +8906,7 @@
                 <w:bCs/>
                 <w:sz w:val="20"/>
               </w:rPr>
-              <w:t> </w:t>
-            </w:r>
-            <w:r>
-              <w:rPr>
-                <w:rFonts w:cs="Arial"/>
-                <w:b/>
-                <w:bCs/>
-                <w:sz w:val="20"/>
-              </w:rPr>
-              <w:t>Done</w:t>
+              <w:t> Done</w:t>
             </w:r>
           </w:p>
         </w:tc>
@@ -9293,21 +8970,7 @@
                 <w:rFonts w:cs="Arial"/>
                 <w:sz w:val="20"/>
               </w:rPr>
-              <w:t>2</w:t>
-            </w:r>
-            <w:r>
-              <w:rPr>
-                <w:rFonts w:cs="Arial"/>
-                <w:sz w:val="20"/>
-              </w:rPr>
-              <w:t>.1</w:t>
-            </w:r>
-            <w:r>
-              <w:rPr>
-                <w:rFonts w:cs="Arial"/>
-                <w:sz w:val="20"/>
-              </w:rPr>
-              <w:t>6, 2.17</w:t>
+              <w:t>2.16, 2.17</w:t>
             </w:r>
           </w:p>
         </w:tc>
@@ -9427,21 +9090,7 @@
                 <w:rFonts w:ascii="Times New Roman" w:hAnsi="Times New Roman"/>
                 <w:sz w:val="20"/>
               </w:rPr>
-              <w:t xml:space="preserve">Pin out </w:t>
-            </w:r>
-            <w:r>
-              <w:rPr>
-                <w:rFonts w:ascii="Times New Roman" w:hAnsi="Times New Roman"/>
-                <w:sz w:val="20"/>
-              </w:rPr>
-              <w:t xml:space="preserve">level </w:t>
-            </w:r>
-            <w:r>
-              <w:rPr>
-                <w:rFonts w:ascii="Times New Roman" w:hAnsi="Times New Roman"/>
-                <w:sz w:val="20"/>
-              </w:rPr>
-              <w:t>must be set high every time tasks start its execution, and must be set low every time the tasks ends its execution.</w:t>
+              <w:t>Pin out level must be set high every time tasks start its execution, and must be set low every time the tasks ends its execution.</w:t>
             </w:r>
           </w:p>
         </w:tc>
@@ -9644,15 +9293,7 @@
                 <w:color w:val="FF0000"/>
                 <w:sz w:val="20"/>
               </w:rPr>
-              <w:t xml:space="preserve">  </w:t>
-            </w:r>
-            <w:r>
-              <w:rPr>
-                <w:rFonts w:ascii="Times New Roman" w:hAnsi="Times New Roman"/>
-                <w:color w:val="FF0000"/>
-                <w:sz w:val="20"/>
-              </w:rPr>
-              <w:t xml:space="preserve">Each result is composed with two images, the first shows the configuration of the task and the second shows the result and order in which the </w:t>
+              <w:t xml:space="preserve">  Each result is composed with two images, the first shows the configuration of the task and the second shows the result and order in which the </w:t>
             </w:r>
             <w:proofErr w:type="gramStart"/>
             <w:r>
@@ -9696,7 +9337,6 @@
       <w:r>
         <w:rPr>
           <w:noProof/>
-          <w:lang w:val="es-MX" w:eastAsia="es-MX"/>
         </w:rPr>
         <w:lastRenderedPageBreak/>
         <w:drawing>
@@ -9717,10 +9357,10 @@
                     </pic:cNvPicPr>
                   </pic:nvPicPr>
                   <pic:blipFill>
-                    <a:blip r:embed="rId30">
+                    <a:blip r:embed="rId29" cstate="print">
                       <a:extLst>
                         <a:ext uri="{28A0092B-C50C-407E-A947-70E740481C1C}">
-                          <a14:useLocalDpi xmlns:a14="http://schemas.microsoft.com/office/drawing/2010/main" val="0"/>
+                          <a14:useLocalDpi xmlns:a14="http://schemas.microsoft.com/office/drawing/2010/main" xmlns:wps="http://schemas.microsoft.com/office/word/2010/wordprocessingShape" xmlns:wpi="http://schemas.microsoft.com/office/word/2010/wordprocessingInk" xmlns:wpg="http://schemas.microsoft.com/office/word/2010/wordprocessingGroup" xmlns:w14="http://schemas.microsoft.com/office/word/2010/wordml" xmlns:w="http://schemas.openxmlformats.org/wordprocessingml/2006/main" xmlns:w10="urn:schemas-microsoft-com:office:word" xmlns:wp14="http://schemas.microsoft.com/office/word/2010/wordprocessingDrawing" xmlns:v="urn:schemas-microsoft-com:vml" xmlns:o="urn:schemas-microsoft-com:office:office" xmlns:mc="http://schemas.openxmlformats.org/markup-compatibility/2006" xmlns:wpc="http://schemas.microsoft.com/office/word/2010/wordprocessingCanvas" xmlns="" val="0"/>
                         </a:ext>
                       </a:extLst>
                     </a:blip>
@@ -9769,10 +9409,9 @@
       <w:r>
         <w:rPr>
           <w:noProof/>
-          <w:lang w:val="es-MX" w:eastAsia="es-MX"/>
         </w:rPr>
         <w:drawing>
-          <wp:inline distT="0" distB="0" distL="0" distR="0" wp14:anchorId="20C7BF10" wp14:editId="0E61B5C2">
+          <wp:inline distT="0" distB="0" distL="0" distR="0">
             <wp:extent cx="5612130" cy="2199640"/>
             <wp:effectExtent l="0" t="0" r="7620" b="0"/>
             <wp:docPr id="26" name="Imagen 26"/>
@@ -9787,7 +9426,7 @@
                     <pic:cNvPicPr/>
                   </pic:nvPicPr>
                   <pic:blipFill>
-                    <a:blip r:embed="rId31"/>
+                    <a:blip r:embed="rId30" cstate="print"/>
                     <a:stretch>
                       <a:fillRect/>
                     </a:stretch>
@@ -9828,7 +9467,6 @@
       <w:r>
         <w:rPr>
           <w:noProof/>
-          <w:lang w:val="es-MX" w:eastAsia="es-MX"/>
         </w:rPr>
         <w:drawing>
           <wp:inline distT="0" distB="0" distL="0" distR="0">
@@ -9848,10 +9486,10 @@
                     </pic:cNvPicPr>
                   </pic:nvPicPr>
                   <pic:blipFill>
-                    <a:blip r:embed="rId32">
+                    <a:blip r:embed="rId31" cstate="print">
                       <a:extLst>
                         <a:ext uri="{28A0092B-C50C-407E-A947-70E740481C1C}">
-                          <a14:useLocalDpi xmlns:a14="http://schemas.microsoft.com/office/drawing/2010/main" val="0"/>
+                          <a14:useLocalDpi xmlns:a14="http://schemas.microsoft.com/office/drawing/2010/main" xmlns:wps="http://schemas.microsoft.com/office/word/2010/wordprocessingShape" xmlns:wpi="http://schemas.microsoft.com/office/word/2010/wordprocessingInk" xmlns:wpg="http://schemas.microsoft.com/office/word/2010/wordprocessingGroup" xmlns:w14="http://schemas.microsoft.com/office/word/2010/wordml" xmlns:w="http://schemas.openxmlformats.org/wordprocessingml/2006/main" xmlns:w10="urn:schemas-microsoft-com:office:word" xmlns:wp14="http://schemas.microsoft.com/office/word/2010/wordprocessingDrawing" xmlns:v="urn:schemas-microsoft-com:vml" xmlns:o="urn:schemas-microsoft-com:office:office" xmlns:mc="http://schemas.openxmlformats.org/markup-compatibility/2006" xmlns:wpc="http://schemas.microsoft.com/office/word/2010/wordprocessingCanvas" xmlns="" val="0"/>
                         </a:ext>
                       </a:extLst>
                     </a:blip>
@@ -9900,10 +9538,9 @@
       <w:r>
         <w:rPr>
           <w:noProof/>
-          <w:lang w:val="es-MX" w:eastAsia="es-MX"/>
         </w:rPr>
         <w:drawing>
-          <wp:inline distT="0" distB="0" distL="0" distR="0" wp14:anchorId="261A140A" wp14:editId="54FC0E0C">
+          <wp:inline distT="0" distB="0" distL="0" distR="0">
             <wp:extent cx="5612130" cy="2185035"/>
             <wp:effectExtent l="0" t="0" r="7620" b="5715"/>
             <wp:docPr id="27" name="Imagen 27"/>
@@ -9918,7 +9555,7 @@
                     <pic:cNvPicPr/>
                   </pic:nvPicPr>
                   <pic:blipFill>
-                    <a:blip r:embed="rId33"/>
+                    <a:blip r:embed="rId32" cstate="print"/>
                     <a:stretch>
                       <a:fillRect/>
                     </a:stretch>
@@ -9954,7 +9591,6 @@
       <w:r>
         <w:rPr>
           <w:noProof/>
-          <w:lang w:val="es-MX" w:eastAsia="es-MX"/>
         </w:rPr>
         <w:lastRenderedPageBreak/>
         <w:drawing>
@@ -9975,10 +9611,10 @@
                     </pic:cNvPicPr>
                   </pic:nvPicPr>
                   <pic:blipFill>
-                    <a:blip r:embed="rId34">
+                    <a:blip r:embed="rId33" cstate="print">
                       <a:extLst>
                         <a:ext uri="{28A0092B-C50C-407E-A947-70E740481C1C}">
-                          <a14:useLocalDpi xmlns:a14="http://schemas.microsoft.com/office/drawing/2010/main" val="0"/>
+                          <a14:useLocalDpi xmlns:a14="http://schemas.microsoft.com/office/drawing/2010/main" xmlns:wps="http://schemas.microsoft.com/office/word/2010/wordprocessingShape" xmlns:wpi="http://schemas.microsoft.com/office/word/2010/wordprocessingInk" xmlns:wpg="http://schemas.microsoft.com/office/word/2010/wordprocessingGroup" xmlns:w14="http://schemas.microsoft.com/office/word/2010/wordml" xmlns:w="http://schemas.openxmlformats.org/wordprocessingml/2006/main" xmlns:w10="urn:schemas-microsoft-com:office:word" xmlns:wp14="http://schemas.microsoft.com/office/word/2010/wordprocessingDrawing" xmlns:v="urn:schemas-microsoft-com:vml" xmlns:o="urn:schemas-microsoft-com:office:office" xmlns:mc="http://schemas.openxmlformats.org/markup-compatibility/2006" xmlns:wpc="http://schemas.microsoft.com/office/word/2010/wordprocessingCanvas" xmlns="" val="0"/>
                         </a:ext>
                       </a:extLst>
                     </a:blip>
@@ -10022,10 +9658,9 @@
       <w:r>
         <w:rPr>
           <w:noProof/>
-          <w:lang w:val="es-MX" w:eastAsia="es-MX"/>
         </w:rPr>
         <w:drawing>
-          <wp:inline distT="0" distB="0" distL="0" distR="0" wp14:anchorId="0F8FCCF3" wp14:editId="19F701D5">
+          <wp:inline distT="0" distB="0" distL="0" distR="0">
             <wp:extent cx="5612130" cy="2177415"/>
             <wp:effectExtent l="0" t="0" r="7620" b="0"/>
             <wp:docPr id="29" name="Imagen 29"/>
@@ -10040,7 +9675,7 @@
                     <pic:cNvPicPr/>
                   </pic:nvPicPr>
                   <pic:blipFill>
-                    <a:blip r:embed="rId35"/>
+                    <a:blip r:embed="rId34" cstate="print"/>
                     <a:stretch>
                       <a:fillRect/>
                     </a:stretch>
@@ -10076,7 +9711,6 @@
       <w:r>
         <w:rPr>
           <w:noProof/>
-          <w:lang w:val="es-MX" w:eastAsia="es-MX"/>
         </w:rPr>
         <w:drawing>
           <wp:inline distT="0" distB="0" distL="0" distR="0">
@@ -10096,10 +9730,10 @@
                     </pic:cNvPicPr>
                   </pic:nvPicPr>
                   <pic:blipFill>
-                    <a:blip r:embed="rId36">
+                    <a:blip r:embed="rId35" cstate="print">
                       <a:extLst>
                         <a:ext uri="{28A0092B-C50C-407E-A947-70E740481C1C}">
-                          <a14:useLocalDpi xmlns:a14="http://schemas.microsoft.com/office/drawing/2010/main" val="0"/>
+                          <a14:useLocalDpi xmlns:a14="http://schemas.microsoft.com/office/drawing/2010/main" xmlns:wps="http://schemas.microsoft.com/office/word/2010/wordprocessingShape" xmlns:wpi="http://schemas.microsoft.com/office/word/2010/wordprocessingInk" xmlns:wpg="http://schemas.microsoft.com/office/word/2010/wordprocessingGroup" xmlns:w14="http://schemas.microsoft.com/office/word/2010/wordml" xmlns:w="http://schemas.openxmlformats.org/wordprocessingml/2006/main" xmlns:w10="urn:schemas-microsoft-com:office:word" xmlns:wp14="http://schemas.microsoft.com/office/word/2010/wordprocessingDrawing" xmlns:v="urn:schemas-microsoft-com:vml" xmlns:o="urn:schemas-microsoft-com:office:office" xmlns:mc="http://schemas.openxmlformats.org/markup-compatibility/2006" xmlns:wpc="http://schemas.microsoft.com/office/word/2010/wordprocessingCanvas" xmlns="" val="0"/>
                         </a:ext>
                       </a:extLst>
                     </a:blip>
@@ -10143,10 +9777,9 @@
       <w:r>
         <w:rPr>
           <w:noProof/>
-          <w:lang w:val="es-MX" w:eastAsia="es-MX"/>
         </w:rPr>
         <w:drawing>
-          <wp:inline distT="0" distB="0" distL="0" distR="0" wp14:anchorId="77C11B2B" wp14:editId="3E2339FA">
+          <wp:inline distT="0" distB="0" distL="0" distR="0">
             <wp:extent cx="5612130" cy="2181225"/>
             <wp:effectExtent l="0" t="0" r="7620" b="9525"/>
             <wp:docPr id="30" name="Imagen 30"/>
@@ -10161,7 +9794,7 @@
                     <pic:cNvPicPr/>
                   </pic:nvPicPr>
                   <pic:blipFill>
-                    <a:blip r:embed="rId37"/>
+                    <a:blip r:embed="rId36" cstate="print"/>
                     <a:stretch>
                       <a:fillRect/>
                     </a:stretch>
@@ -10229,7 +9862,7 @@
           <w:insideH w:val="single" w:sz="4" w:space="0" w:color="auto"/>
           <w:insideV w:val="single" w:sz="4" w:space="0" w:color="auto"/>
         </w:tblBorders>
-        <w:tblLook w:val="04A0" w:firstRow="1" w:lastRow="0" w:firstColumn="1" w:lastColumn="0" w:noHBand="0" w:noVBand="1"/>
+        <w:tblLook w:val="04A0"/>
       </w:tblPr>
       <w:tblGrid>
         <w:gridCol w:w="5140"/>
@@ -10380,17 +10013,7 @@
                 <w:sz w:val="24"/>
                 <w:szCs w:val="24"/>
               </w:rPr>
-              <w:t>2.1</w:t>
-            </w:r>
-            <w:r>
-              <w:rPr>
-                <w:rFonts w:cs="Arial"/>
-                <w:b/>
-                <w:bCs/>
-                <w:sz w:val="24"/>
-                <w:szCs w:val="24"/>
-              </w:rPr>
-              <w:t>0</w:t>
+              <w:t>2.10</w:t>
             </w:r>
           </w:p>
         </w:tc>
@@ -10602,21 +10225,7 @@
                 <w:rFonts w:ascii="Times New Roman" w:hAnsi="Times New Roman"/>
                 <w:sz w:val="20"/>
               </w:rPr>
-              <w:t xml:space="preserve">Tasks </w:t>
-            </w:r>
-            <w:r>
-              <w:rPr>
-                <w:rFonts w:ascii="Times New Roman" w:hAnsi="Times New Roman"/>
-                <w:sz w:val="20"/>
-              </w:rPr>
-              <w:t>states will be transitioning the basic states Suspended, Ready &amp; Running</w:t>
-            </w:r>
-            <w:r>
-              <w:rPr>
-                <w:rFonts w:ascii="Times New Roman" w:hAnsi="Times New Roman"/>
-                <w:sz w:val="20"/>
-              </w:rPr>
-              <w:t>.</w:t>
+              <w:t>Tasks states will be transitioning the basic states Suspended, Ready &amp; Running.</w:t>
             </w:r>
           </w:p>
         </w:tc>
@@ -10705,14 +10314,7 @@
                 <w:rFonts w:ascii="Times New Roman" w:hAnsi="Times New Roman"/>
                 <w:sz w:val="20"/>
               </w:rPr>
-              <w:t>See Figure 16 &amp; Figure 17</w:t>
-            </w:r>
-            <w:r>
-              <w:rPr>
-                <w:rFonts w:ascii="Times New Roman" w:hAnsi="Times New Roman"/>
-                <w:sz w:val="20"/>
-              </w:rPr>
-              <w:t>.</w:t>
+              <w:t>See Figure 16 &amp; Figure 17.</w:t>
             </w:r>
           </w:p>
         </w:tc>
@@ -10884,7 +10486,6 @@
       <w:r>
         <w:rPr>
           <w:noProof/>
-          <w:lang w:val="es-MX" w:eastAsia="es-MX"/>
         </w:rPr>
         <w:drawing>
           <wp:inline distT="0" distB="0" distL="0" distR="0">
@@ -10904,7 +10505,7 @@
                     </pic:cNvPicPr>
                   </pic:nvPicPr>
                   <pic:blipFill>
-                    <a:blip r:embed="rId38"/>
+                    <a:blip r:embed="rId37" cstate="print"/>
                     <a:srcRect/>
                     <a:stretch>
                       <a:fillRect/>
@@ -10948,7 +10549,6 @@
       <w:r>
         <w:rPr>
           <w:noProof/>
-          <w:lang w:val="es-MX" w:eastAsia="es-MX"/>
         </w:rPr>
         <w:drawing>
           <wp:inline distT="0" distB="0" distL="0" distR="0">
@@ -10968,7 +10568,7 @@
                     </pic:cNvPicPr>
                   </pic:nvPicPr>
                   <pic:blipFill>
-                    <a:blip r:embed="rId39"/>
+                    <a:blip r:embed="rId38" cstate="print"/>
                     <a:srcRect/>
                     <a:stretch>
                       <a:fillRect/>
@@ -11004,7 +10604,6 @@
       <w:r>
         <w:rPr>
           <w:noProof/>
-          <w:lang w:val="es-MX" w:eastAsia="es-MX"/>
         </w:rPr>
         <w:lastRenderedPageBreak/>
         <w:drawing>
@@ -11025,7 +10624,7 @@
                     </pic:cNvPicPr>
                   </pic:nvPicPr>
                   <pic:blipFill>
-                    <a:blip r:embed="rId40"/>
+                    <a:blip r:embed="rId39" cstate="print"/>
                     <a:srcRect/>
                     <a:stretch>
                       <a:fillRect/>
@@ -11089,7 +10688,7 @@
           <w:insideH w:val="single" w:sz="4" w:space="0" w:color="auto"/>
           <w:insideV w:val="single" w:sz="4" w:space="0" w:color="auto"/>
         </w:tblBorders>
-        <w:tblLook w:val="04A0" w:firstRow="1" w:lastRow="0" w:firstColumn="1" w:lastColumn="0" w:noHBand="0" w:noVBand="1"/>
+        <w:tblLook w:val="04A0"/>
       </w:tblPr>
       <w:tblGrid>
         <w:gridCol w:w="5140"/>
@@ -11211,14 +10810,7 @@
                 <w:rFonts w:cs="Arial"/>
                 <w:szCs w:val="22"/>
               </w:rPr>
-              <w:t> </w:t>
-            </w:r>
-            <w:r>
-              <w:rPr>
-                <w:rFonts w:cs="Arial"/>
-                <w:szCs w:val="22"/>
-              </w:rPr>
-              <w:t>Running project</w:t>
+              <w:t> Running project</w:t>
             </w:r>
           </w:p>
         </w:tc>
@@ -11247,27 +10839,7 @@
                 <w:sz w:val="24"/>
                 <w:szCs w:val="24"/>
               </w:rPr>
-              <w:t>2</w:t>
-            </w:r>
-            <w:r>
-              <w:rPr>
-                <w:rFonts w:cs="Arial"/>
-                <w:b/>
-                <w:bCs/>
-                <w:sz w:val="24"/>
-                <w:szCs w:val="24"/>
-              </w:rPr>
-              <w:t>.1</w:t>
-            </w:r>
-            <w:r>
-              <w:rPr>
-                <w:rFonts w:cs="Arial"/>
-                <w:b/>
-                <w:bCs/>
-                <w:sz w:val="24"/>
-                <w:szCs w:val="24"/>
-              </w:rPr>
-              <w:t>1</w:t>
+              <w:t>2.11</w:t>
             </w:r>
           </w:p>
         </w:tc>
@@ -11358,14 +10930,7 @@
                 <w:rFonts w:cs="Arial"/>
                 <w:sz w:val="20"/>
               </w:rPr>
-              <w:t>2</w:t>
-            </w:r>
-            <w:r>
-              <w:rPr>
-                <w:rFonts w:cs="Arial"/>
-                <w:sz w:val="20"/>
-              </w:rPr>
-              <w:t>.19</w:t>
+              <w:t>2.19</w:t>
             </w:r>
           </w:p>
         </w:tc>
@@ -11569,6 +11134,13 @@
                 <w:sz w:val="20"/>
               </w:rPr>
             </w:pPr>
+            <w:r>
+              <w:rPr>
+                <w:rFonts w:ascii="Times New Roman" w:hAnsi="Times New Roman"/>
+                <w:sz w:val="20"/>
+              </w:rPr>
+              <w:t>Tasks IDs are placed into its correspondent priority buffer every time they turn ready. As figure 18 and 19.</w:t>
+            </w:r>
           </w:p>
         </w:tc>
         <w:tc>
@@ -11662,6 +11234,293 @@
         </w:tc>
       </w:tr>
     </w:tbl>
+    <w:p>
+      <w:pPr>
+        <w:jc w:val="center"/>
+      </w:pPr>
+    </w:p>
+    <w:p>
+      <w:pPr>
+        <w:jc w:val="center"/>
+      </w:pPr>
+      <w:r>
+        <w:rPr>
+          <w:noProof/>
+        </w:rPr>
+        <w:drawing>
+          <wp:inline distT="0" distB="0" distL="0" distR="0">
+            <wp:extent cx="2215266" cy="2608167"/>
+            <wp:effectExtent l="19050" t="0" r="0" b="0"/>
+            <wp:docPr id="33" name="Picture 13"/>
+            <wp:cNvGraphicFramePr>
+              <a:graphicFrameLocks xmlns:a="http://schemas.openxmlformats.org/drawingml/2006/main" noChangeAspect="1"/>
+            </wp:cNvGraphicFramePr>
+            <a:graphic xmlns:a="http://schemas.openxmlformats.org/drawingml/2006/main">
+              <a:graphicData uri="http://schemas.openxmlformats.org/drawingml/2006/picture">
+                <pic:pic xmlns:pic="http://schemas.openxmlformats.org/drawingml/2006/picture">
+                  <pic:nvPicPr>
+                    <pic:cNvPr id="0" name="Picture 13"/>
+                    <pic:cNvPicPr>
+                      <a:picLocks noChangeAspect="1" noChangeArrowheads="1"/>
+                    </pic:cNvPicPr>
+                  </pic:nvPicPr>
+                  <pic:blipFill>
+                    <a:blip r:embed="rId40" cstate="print"/>
+                    <a:srcRect/>
+                    <a:stretch>
+                      <a:fillRect/>
+                    </a:stretch>
+                  </pic:blipFill>
+                  <pic:spPr bwMode="auto">
+                    <a:xfrm>
+                      <a:off x="0" y="0"/>
+                      <a:ext cx="2216910" cy="2610102"/>
+                    </a:xfrm>
+                    <a:prstGeom prst="rect">
+                      <a:avLst/>
+                    </a:prstGeom>
+                    <a:noFill/>
+                    <a:ln w="9525">
+                      <a:noFill/>
+                      <a:miter lim="800000"/>
+                      <a:headEnd/>
+                      <a:tailEnd/>
+                    </a:ln>
+                  </pic:spPr>
+                </pic:pic>
+              </a:graphicData>
+            </a:graphic>
+          </wp:inline>
+        </w:drawing>
+      </w:r>
+    </w:p>
+    <w:p>
+      <w:pPr>
+        <w:jc w:val="center"/>
+      </w:pPr>
+      <w:r>
+        <w:lastRenderedPageBreak/>
+        <w:t>Figure 18</w:t>
+      </w:r>
+    </w:p>
+    <w:p>
+      <w:pPr>
+        <w:jc w:val="center"/>
+      </w:pPr>
+      <w:r>
+        <w:rPr>
+          <w:noProof/>
+        </w:rPr>
+        <w:drawing>
+          <wp:inline distT="0" distB="0" distL="0" distR="0">
+            <wp:extent cx="2143704" cy="2758829"/>
+            <wp:effectExtent l="19050" t="0" r="8946" b="0"/>
+            <wp:docPr id="34" name="Picture 16"/>
+            <wp:cNvGraphicFramePr>
+              <a:graphicFrameLocks xmlns:a="http://schemas.openxmlformats.org/drawingml/2006/main" noChangeAspect="1"/>
+            </wp:cNvGraphicFramePr>
+            <a:graphic xmlns:a="http://schemas.openxmlformats.org/drawingml/2006/main">
+              <a:graphicData uri="http://schemas.openxmlformats.org/drawingml/2006/picture">
+                <pic:pic xmlns:pic="http://schemas.openxmlformats.org/drawingml/2006/picture">
+                  <pic:nvPicPr>
+                    <pic:cNvPr id="0" name="Picture 16"/>
+                    <pic:cNvPicPr>
+                      <a:picLocks noChangeAspect="1" noChangeArrowheads="1"/>
+                    </pic:cNvPicPr>
+                  </pic:nvPicPr>
+                  <pic:blipFill>
+                    <a:blip r:embed="rId41" cstate="print"/>
+                    <a:srcRect/>
+                    <a:stretch>
+                      <a:fillRect/>
+                    </a:stretch>
+                  </pic:blipFill>
+                  <pic:spPr bwMode="auto">
+                    <a:xfrm>
+                      <a:off x="0" y="0"/>
+                      <a:ext cx="2148086" cy="2764468"/>
+                    </a:xfrm>
+                    <a:prstGeom prst="rect">
+                      <a:avLst/>
+                    </a:prstGeom>
+                    <a:noFill/>
+                    <a:ln w="9525">
+                      <a:noFill/>
+                      <a:miter lim="800000"/>
+                      <a:headEnd/>
+                      <a:tailEnd/>
+                    </a:ln>
+                  </pic:spPr>
+                </pic:pic>
+              </a:graphicData>
+            </a:graphic>
+          </wp:inline>
+        </w:drawing>
+      </w:r>
+    </w:p>
+    <w:p>
+      <w:pPr>
+        <w:jc w:val="center"/>
+      </w:pPr>
+      <w:r>
+        <w:t>Figure 19</w:t>
+      </w:r>
+    </w:p>
+    <w:p>
+      <w:pPr>
+        <w:jc w:val="center"/>
+      </w:pPr>
+    </w:p>
+    <w:p>
+      <w:pPr>
+        <w:jc w:val="center"/>
+      </w:pPr>
+    </w:p>
+    <w:p>
+      <w:pPr>
+        <w:jc w:val="center"/>
+      </w:pPr>
+    </w:p>
+    <w:p>
+      <w:pPr>
+        <w:jc w:val="center"/>
+      </w:pPr>
+    </w:p>
+    <w:p>
+      <w:pPr>
+        <w:jc w:val="center"/>
+      </w:pPr>
+    </w:p>
+    <w:p>
+      <w:pPr>
+        <w:jc w:val="center"/>
+      </w:pPr>
+    </w:p>
+    <w:p>
+      <w:pPr>
+        <w:jc w:val="center"/>
+      </w:pPr>
+    </w:p>
+    <w:p>
+      <w:pPr>
+        <w:jc w:val="center"/>
+      </w:pPr>
+    </w:p>
+    <w:p>
+      <w:pPr>
+        <w:jc w:val="center"/>
+      </w:pPr>
+    </w:p>
+    <w:p>
+      <w:pPr>
+        <w:jc w:val="center"/>
+      </w:pPr>
+    </w:p>
+    <w:p>
+      <w:pPr>
+        <w:jc w:val="center"/>
+      </w:pPr>
+    </w:p>
+    <w:p>
+      <w:pPr>
+        <w:jc w:val="center"/>
+      </w:pPr>
+    </w:p>
+    <w:p>
+      <w:pPr>
+        <w:jc w:val="center"/>
+      </w:pPr>
+    </w:p>
+    <w:p>
+      <w:pPr>
+        <w:jc w:val="center"/>
+      </w:pPr>
+    </w:p>
+    <w:p>
+      <w:pPr>
+        <w:jc w:val="center"/>
+      </w:pPr>
+    </w:p>
+    <w:p>
+      <w:pPr>
+        <w:jc w:val="center"/>
+      </w:pPr>
+    </w:p>
+    <w:p>
+      <w:pPr>
+        <w:jc w:val="center"/>
+      </w:pPr>
+    </w:p>
+    <w:p>
+      <w:pPr>
+        <w:jc w:val="center"/>
+      </w:pPr>
+    </w:p>
+    <w:p>
+      <w:pPr>
+        <w:jc w:val="center"/>
+      </w:pPr>
+    </w:p>
+    <w:p>
+      <w:pPr>
+        <w:jc w:val="center"/>
+      </w:pPr>
+    </w:p>
+    <w:p>
+      <w:pPr>
+        <w:jc w:val="center"/>
+      </w:pPr>
+    </w:p>
+    <w:p>
+      <w:pPr>
+        <w:jc w:val="center"/>
+      </w:pPr>
+    </w:p>
+    <w:p>
+      <w:pPr>
+        <w:jc w:val="center"/>
+      </w:pPr>
+    </w:p>
+    <w:p>
+      <w:pPr>
+        <w:jc w:val="center"/>
+      </w:pPr>
+    </w:p>
+    <w:p>
+      <w:pPr>
+        <w:jc w:val="center"/>
+      </w:pPr>
+    </w:p>
+    <w:p>
+      <w:pPr>
+        <w:jc w:val="center"/>
+      </w:pPr>
+    </w:p>
+    <w:p>
+      <w:pPr>
+        <w:jc w:val="center"/>
+      </w:pPr>
+    </w:p>
+    <w:p>
+      <w:pPr>
+        <w:jc w:val="center"/>
+      </w:pPr>
+    </w:p>
+    <w:p>
+      <w:pPr>
+        <w:jc w:val="center"/>
+      </w:pPr>
+    </w:p>
+    <w:p>
+      <w:pPr>
+        <w:jc w:val="center"/>
+      </w:pPr>
+    </w:p>
+    <w:p>
+      <w:pPr>
+        <w:jc w:val="center"/>
+      </w:pPr>
+    </w:p>
     <w:p>
       <w:pPr>
         <w:jc w:val="center"/>
@@ -11699,7 +11558,7 @@
           <w:insideH w:val="single" w:sz="4" w:space="0" w:color="auto"/>
           <w:insideV w:val="single" w:sz="4" w:space="0" w:color="auto"/>
         </w:tblBorders>
-        <w:tblLook w:val="04A0" w:firstRow="1" w:lastRow="0" w:firstColumn="1" w:lastColumn="0" w:noHBand="0" w:noVBand="1"/>
+        <w:tblLook w:val="04A0"/>
       </w:tblPr>
       <w:tblGrid>
         <w:gridCol w:w="5140"/>
@@ -11821,14 +11680,7 @@
                 <w:rFonts w:cs="Arial"/>
                 <w:szCs w:val="22"/>
               </w:rPr>
-              <w:t> </w:t>
-            </w:r>
-            <w:r>
-              <w:rPr>
-                <w:rFonts w:cs="Arial"/>
-                <w:szCs w:val="22"/>
-              </w:rPr>
-              <w:t>Running project</w:t>
+              <w:t> Running project</w:t>
             </w:r>
           </w:p>
         </w:tc>
@@ -11857,27 +11709,7 @@
                 <w:sz w:val="24"/>
                 <w:szCs w:val="24"/>
               </w:rPr>
-              <w:t>2</w:t>
-            </w:r>
-            <w:r>
-              <w:rPr>
-                <w:rFonts w:cs="Arial"/>
-                <w:b/>
-                <w:bCs/>
-                <w:sz w:val="24"/>
-                <w:szCs w:val="24"/>
-              </w:rPr>
-              <w:t>.1</w:t>
-            </w:r>
-            <w:r>
-              <w:rPr>
-                <w:rFonts w:cs="Arial"/>
-                <w:b/>
-                <w:bCs/>
-                <w:sz w:val="24"/>
-                <w:szCs w:val="24"/>
-              </w:rPr>
-              <w:t>2</w:t>
+              <w:t>2.12</w:t>
             </w:r>
           </w:p>
         </w:tc>
@@ -11968,14 +11800,7 @@
                 <w:rFonts w:cs="Arial"/>
                 <w:sz w:val="20"/>
               </w:rPr>
-              <w:t>2</w:t>
-            </w:r>
-            <w:r>
-              <w:rPr>
-                <w:rFonts w:cs="Arial"/>
-                <w:sz w:val="20"/>
-              </w:rPr>
-              <w:t>.20</w:t>
+              <w:t>2.20</w:t>
             </w:r>
           </w:p>
         </w:tc>
@@ -12179,6 +12004,13 @@
                 <w:sz w:val="20"/>
               </w:rPr>
             </w:pPr>
+            <w:r>
+              <w:rPr>
+                <w:rFonts w:ascii="Times New Roman" w:hAnsi="Times New Roman"/>
+                <w:sz w:val="20"/>
+              </w:rPr>
+              <w:t>Tasks to be suspended are moved out from its last priority buffer. As figure 20 and 21</w:t>
+            </w:r>
           </w:p>
         </w:tc>
         <w:tc>
@@ -12274,7 +12106,147 @@
     <w:p>
       <w:pPr>
         <w:jc w:val="center"/>
-      </w:pPr>
+        <w:rPr>
+          <w:noProof/>
+        </w:rPr>
+      </w:pPr>
+    </w:p>
+    <w:p>
+      <w:pPr>
+        <w:jc w:val="center"/>
+      </w:pPr>
+      <w:r>
+        <w:rPr>
+          <w:noProof/>
+        </w:rPr>
+        <w:drawing>
+          <wp:inline distT="0" distB="0" distL="0" distR="0">
+            <wp:extent cx="5596934" cy="2727297"/>
+            <wp:effectExtent l="19050" t="0" r="3766" b="0"/>
+            <wp:docPr id="35" name="Picture 19"/>
+            <wp:cNvGraphicFramePr>
+              <a:graphicFrameLocks xmlns:a="http://schemas.openxmlformats.org/drawingml/2006/main" noChangeAspect="1"/>
+            </wp:cNvGraphicFramePr>
+            <a:graphic xmlns:a="http://schemas.openxmlformats.org/drawingml/2006/main">
+              <a:graphicData uri="http://schemas.openxmlformats.org/drawingml/2006/picture">
+                <pic:pic xmlns:pic="http://schemas.openxmlformats.org/drawingml/2006/picture">
+                  <pic:nvPicPr>
+                    <pic:cNvPr id="0" name="Picture 19"/>
+                    <pic:cNvPicPr>
+                      <a:picLocks noChangeAspect="1" noChangeArrowheads="1"/>
+                    </pic:cNvPicPr>
+                  </pic:nvPicPr>
+                  <pic:blipFill>
+                    <a:blip r:embed="rId42" cstate="print"/>
+                    <a:srcRect/>
+                    <a:stretch>
+                      <a:fillRect/>
+                    </a:stretch>
+                  </pic:blipFill>
+                  <pic:spPr bwMode="auto">
+                    <a:xfrm>
+                      <a:off x="0" y="0"/>
+                      <a:ext cx="5597297" cy="2727474"/>
+                    </a:xfrm>
+                    <a:prstGeom prst="rect">
+                      <a:avLst/>
+                    </a:prstGeom>
+                    <a:noFill/>
+                    <a:ln w="9525">
+                      <a:noFill/>
+                      <a:miter lim="800000"/>
+                      <a:headEnd/>
+                      <a:tailEnd/>
+                    </a:ln>
+                  </pic:spPr>
+                </pic:pic>
+              </a:graphicData>
+            </a:graphic>
+          </wp:inline>
+        </w:drawing>
+      </w:r>
+    </w:p>
+    <w:p>
+      <w:pPr>
+        <w:jc w:val="center"/>
+      </w:pPr>
+      <w:r>
+        <w:t>Figure 20</w:t>
+      </w:r>
+    </w:p>
+    <w:p>
+      <w:pPr>
+        <w:jc w:val="center"/>
+      </w:pPr>
+    </w:p>
+    <w:p>
+      <w:pPr>
+        <w:jc w:val="center"/>
+      </w:pPr>
+    </w:p>
+    <w:p>
+      <w:pPr>
+        <w:jc w:val="center"/>
+      </w:pPr>
+      <w:r>
+        <w:rPr>
+          <w:noProof/>
+        </w:rPr>
+        <w:drawing>
+          <wp:inline distT="0" distB="0" distL="0" distR="0">
+            <wp:extent cx="5491204" cy="2440824"/>
+            <wp:effectExtent l="19050" t="0" r="0" b="0"/>
+            <wp:docPr id="36" name="Picture 22"/>
+            <wp:cNvGraphicFramePr>
+              <a:graphicFrameLocks xmlns:a="http://schemas.openxmlformats.org/drawingml/2006/main" noChangeAspect="1"/>
+            </wp:cNvGraphicFramePr>
+            <a:graphic xmlns:a="http://schemas.openxmlformats.org/drawingml/2006/main">
+              <a:graphicData uri="http://schemas.openxmlformats.org/drawingml/2006/picture">
+                <pic:pic xmlns:pic="http://schemas.openxmlformats.org/drawingml/2006/picture">
+                  <pic:nvPicPr>
+                    <pic:cNvPr id="0" name="Picture 22"/>
+                    <pic:cNvPicPr>
+                      <a:picLocks noChangeAspect="1" noChangeArrowheads="1"/>
+                    </pic:cNvPicPr>
+                  </pic:nvPicPr>
+                  <pic:blipFill>
+                    <a:blip r:embed="rId43" cstate="print"/>
+                    <a:srcRect/>
+                    <a:stretch>
+                      <a:fillRect/>
+                    </a:stretch>
+                  </pic:blipFill>
+                  <pic:spPr bwMode="auto">
+                    <a:xfrm>
+                      <a:off x="0" y="0"/>
+                      <a:ext cx="5498516" cy="2444074"/>
+                    </a:xfrm>
+                    <a:prstGeom prst="rect">
+                      <a:avLst/>
+                    </a:prstGeom>
+                    <a:noFill/>
+                    <a:ln w="9525">
+                      <a:noFill/>
+                      <a:miter lim="800000"/>
+                      <a:headEnd/>
+                      <a:tailEnd/>
+                    </a:ln>
+                  </pic:spPr>
+                </pic:pic>
+              </a:graphicData>
+            </a:graphic>
+          </wp:inline>
+        </w:drawing>
+      </w:r>
+    </w:p>
+    <w:p>
+      <w:pPr>
+        <w:jc w:val="center"/>
+      </w:pPr>
+      <w:r>
+        <w:lastRenderedPageBreak/>
+        <w:t>Figure 21</w:t>
+      </w:r>
     </w:p>
     <w:p>
       <w:pPr>
@@ -12298,7 +12270,7 @@
           <w:insideH w:val="single" w:sz="4" w:space="0" w:color="auto"/>
           <w:insideV w:val="single" w:sz="4" w:space="0" w:color="auto"/>
         </w:tblBorders>
-        <w:tblLook w:val="04A0" w:firstRow="1" w:lastRow="0" w:firstColumn="1" w:lastColumn="0" w:noHBand="0" w:noVBand="1"/>
+        <w:tblLook w:val="04A0"/>
       </w:tblPr>
       <w:tblGrid>
         <w:gridCol w:w="5140"/>
@@ -12449,17 +12421,7 @@
                 <w:sz w:val="24"/>
                 <w:szCs w:val="24"/>
               </w:rPr>
-              <w:t>2.1</w:t>
-            </w:r>
-            <w:r>
-              <w:rPr>
-                <w:rFonts w:cs="Arial"/>
-                <w:b/>
-                <w:bCs/>
-                <w:sz w:val="24"/>
-                <w:szCs w:val="24"/>
-              </w:rPr>
-              <w:t>3</w:t>
+              <w:t>2.13</w:t>
             </w:r>
           </w:p>
         </w:tc>
@@ -12670,14 +12632,7 @@
                 <w:rFonts w:ascii="Times New Roman" w:hAnsi="Times New Roman"/>
                 <w:sz w:val="20"/>
               </w:rPr>
-              <w:t>Memory allocation will be available for usage in Task manager project</w:t>
-            </w:r>
-            <w:r>
-              <w:rPr>
-                <w:rFonts w:ascii="Times New Roman" w:hAnsi="Times New Roman"/>
-                <w:sz w:val="20"/>
-              </w:rPr>
-              <w:t>.</w:t>
+              <w:t>Memory allocation will be available for usage in Task manager project.</w:t>
             </w:r>
           </w:p>
         </w:tc>
@@ -12761,6 +12716,13 @@
                 <w:sz w:val="20"/>
               </w:rPr>
             </w:pPr>
+            <w:r>
+              <w:rPr>
+                <w:rFonts w:ascii="Times New Roman" w:hAnsi="Times New Roman"/>
+                <w:sz w:val="20"/>
+              </w:rPr>
+              <w:t>Memory allocation will be available for usage in Task manager project. As figure 22 and 23</w:t>
+            </w:r>
           </w:p>
         </w:tc>
         <w:tc>
@@ -12872,11 +12834,132 @@
       <w:pPr>
         <w:jc w:val="center"/>
       </w:pPr>
-    </w:p>
-    <w:p>
-      <w:pPr>
-        <w:jc w:val="center"/>
-      </w:pPr>
+      <w:r>
+        <w:rPr>
+          <w:noProof/>
+        </w:rPr>
+        <w:drawing>
+          <wp:inline distT="0" distB="0" distL="0" distR="0">
+            <wp:extent cx="5760085" cy="3107203"/>
+            <wp:effectExtent l="19050" t="0" r="0" b="0"/>
+            <wp:docPr id="31" name="Picture 7"/>
+            <wp:cNvGraphicFramePr>
+              <a:graphicFrameLocks xmlns:a="http://schemas.openxmlformats.org/drawingml/2006/main" noChangeAspect="1"/>
+            </wp:cNvGraphicFramePr>
+            <a:graphic xmlns:a="http://schemas.openxmlformats.org/drawingml/2006/main">
+              <a:graphicData uri="http://schemas.openxmlformats.org/drawingml/2006/picture">
+                <pic:pic xmlns:pic="http://schemas.openxmlformats.org/drawingml/2006/picture">
+                  <pic:nvPicPr>
+                    <pic:cNvPr id="0" name="Picture 7"/>
+                    <pic:cNvPicPr>
+                      <a:picLocks noChangeAspect="1" noChangeArrowheads="1"/>
+                    </pic:cNvPicPr>
+                  </pic:nvPicPr>
+                  <pic:blipFill>
+                    <a:blip r:embed="rId44" cstate="print"/>
+                    <a:srcRect/>
+                    <a:stretch>
+                      <a:fillRect/>
+                    </a:stretch>
+                  </pic:blipFill>
+                  <pic:spPr bwMode="auto">
+                    <a:xfrm>
+                      <a:off x="0" y="0"/>
+                      <a:ext cx="5760085" cy="3107203"/>
+                    </a:xfrm>
+                    <a:prstGeom prst="rect">
+                      <a:avLst/>
+                    </a:prstGeom>
+                    <a:noFill/>
+                    <a:ln w="9525">
+                      <a:noFill/>
+                      <a:miter lim="800000"/>
+                      <a:headEnd/>
+                      <a:tailEnd/>
+                    </a:ln>
+                  </pic:spPr>
+                </pic:pic>
+              </a:graphicData>
+            </a:graphic>
+          </wp:inline>
+        </w:drawing>
+      </w:r>
+    </w:p>
+    <w:p>
+      <w:pPr>
+        <w:jc w:val="center"/>
+      </w:pPr>
+      <w:r>
+        <w:t>Figure 22</w:t>
+      </w:r>
+    </w:p>
+    <w:p>
+      <w:pPr>
+        <w:jc w:val="center"/>
+      </w:pPr>
+    </w:p>
+    <w:p>
+      <w:pPr>
+        <w:jc w:val="center"/>
+      </w:pPr>
+      <w:r>
+        <w:rPr>
+          <w:noProof/>
+        </w:rPr>
+        <w:drawing>
+          <wp:inline distT="0" distB="0" distL="0" distR="0">
+            <wp:extent cx="835025" cy="421640"/>
+            <wp:effectExtent l="19050" t="0" r="3175" b="0"/>
+            <wp:docPr id="32" name="Picture 10"/>
+            <wp:cNvGraphicFramePr>
+              <a:graphicFrameLocks xmlns:a="http://schemas.openxmlformats.org/drawingml/2006/main" noChangeAspect="1"/>
+            </wp:cNvGraphicFramePr>
+            <a:graphic xmlns:a="http://schemas.openxmlformats.org/drawingml/2006/main">
+              <a:graphicData uri="http://schemas.openxmlformats.org/drawingml/2006/picture">
+                <pic:pic xmlns:pic="http://schemas.openxmlformats.org/drawingml/2006/picture">
+                  <pic:nvPicPr>
+                    <pic:cNvPr id="0" name="Picture 10"/>
+                    <pic:cNvPicPr>
+                      <a:picLocks noChangeAspect="1" noChangeArrowheads="1"/>
+                    </pic:cNvPicPr>
+                  </pic:nvPicPr>
+                  <pic:blipFill>
+                    <a:blip r:embed="rId45" cstate="print"/>
+                    <a:srcRect/>
+                    <a:stretch>
+                      <a:fillRect/>
+                    </a:stretch>
+                  </pic:blipFill>
+                  <pic:spPr bwMode="auto">
+                    <a:xfrm>
+                      <a:off x="0" y="0"/>
+                      <a:ext cx="835025" cy="421640"/>
+                    </a:xfrm>
+                    <a:prstGeom prst="rect">
+                      <a:avLst/>
+                    </a:prstGeom>
+                    <a:noFill/>
+                    <a:ln w="9525">
+                      <a:noFill/>
+                      <a:miter lim="800000"/>
+                      <a:headEnd/>
+                      <a:tailEnd/>
+                    </a:ln>
+                  </pic:spPr>
+                </pic:pic>
+              </a:graphicData>
+            </a:graphic>
+          </wp:inline>
+        </w:drawing>
+      </w:r>
+    </w:p>
+    <w:p>
+      <w:pPr>
+        <w:jc w:val="center"/>
+      </w:pPr>
+      <w:r>
+        <w:t>Figure 23</w:t>
+      </w:r>
     </w:p>
     <w:p>
       <w:pPr>
@@ -12940,7 +13023,7 @@
           <w:insideH w:val="single" w:sz="4" w:space="0" w:color="auto"/>
           <w:insideV w:val="single" w:sz="4" w:space="0" w:color="auto"/>
         </w:tblBorders>
-        <w:tblLook w:val="04A0" w:firstRow="1" w:lastRow="0" w:firstColumn="1" w:lastColumn="0" w:noHBand="0" w:noVBand="1"/>
+        <w:tblLook w:val="04A0"/>
       </w:tblPr>
       <w:tblGrid>
         <w:gridCol w:w="5140"/>
@@ -13091,17 +13174,7 @@
                 <w:sz w:val="24"/>
                 <w:szCs w:val="24"/>
               </w:rPr>
-              <w:t>2.1</w:t>
-            </w:r>
-            <w:r>
-              <w:rPr>
-                <w:rFonts w:cs="Arial"/>
-                <w:b/>
-                <w:bCs/>
-                <w:sz w:val="24"/>
-                <w:szCs w:val="24"/>
-              </w:rPr>
-              <w:t>4</w:t>
+              <w:t>2.14</w:t>
             </w:r>
           </w:p>
         </w:tc>
@@ -13252,14 +13325,7 @@
                 <w:rFonts w:ascii="Times New Roman" w:hAnsi="Times New Roman"/>
                 <w:sz w:val="20"/>
               </w:rPr>
-              <w:t>Reserve memory for control block structure using memory allocation</w:t>
-            </w:r>
-            <w:r>
-              <w:rPr>
-                <w:rFonts w:ascii="Times New Roman" w:hAnsi="Times New Roman"/>
-                <w:sz w:val="20"/>
-              </w:rPr>
-              <w:t>.</w:t>
+              <w:t>Reserve memory for control block structure using memory allocation.</w:t>
             </w:r>
           </w:p>
         </w:tc>
@@ -13403,6 +13469,13 @@
                 <w:sz w:val="20"/>
               </w:rPr>
             </w:pPr>
+            <w:r>
+              <w:rPr>
+                <w:rFonts w:ascii="Times New Roman" w:hAnsi="Times New Roman"/>
+                <w:sz w:val="20"/>
+              </w:rPr>
+              <w:t>Reserved memory section is initialized to 0 and its size is the control block structure size. As  figure 24 and 25</w:t>
+            </w:r>
           </w:p>
         </w:tc>
         <w:tc>
@@ -13460,7 +13533,6 @@
                 <w:bCs/>
                 <w:sz w:val="20"/>
               </w:rPr>
-              <w:lastRenderedPageBreak/>
               <w:t>Comments</w:t>
             </w:r>
           </w:p>
@@ -13507,6 +13579,138 @@
     </w:p>
     <w:p>
       <w:pPr>
+        <w:jc w:val="center"/>
+      </w:pPr>
+      <w:r>
+        <w:rPr>
+          <w:noProof/>
+        </w:rPr>
+        <w:drawing>
+          <wp:inline distT="0" distB="0" distL="0" distR="0">
+            <wp:extent cx="4555161" cy="3217993"/>
+            <wp:effectExtent l="19050" t="0" r="0" b="0"/>
+            <wp:docPr id="21" name="Picture 1"/>
+            <wp:cNvGraphicFramePr>
+              <a:graphicFrameLocks xmlns:a="http://schemas.openxmlformats.org/drawingml/2006/main" noChangeAspect="1"/>
+            </wp:cNvGraphicFramePr>
+            <a:graphic xmlns:a="http://schemas.openxmlformats.org/drawingml/2006/main">
+              <a:graphicData uri="http://schemas.openxmlformats.org/drawingml/2006/picture">
+                <pic:pic xmlns:pic="http://schemas.openxmlformats.org/drawingml/2006/picture">
+                  <pic:nvPicPr>
+                    <pic:cNvPr id="0" name="Picture 1"/>
+                    <pic:cNvPicPr>
+                      <a:picLocks noChangeAspect="1" noChangeArrowheads="1"/>
+                    </pic:cNvPicPr>
+                  </pic:nvPicPr>
+                  <pic:blipFill>
+                    <a:blip r:embed="rId46" cstate="print"/>
+                    <a:srcRect/>
+                    <a:stretch>
+                      <a:fillRect/>
+                    </a:stretch>
+                  </pic:blipFill>
+                  <pic:spPr bwMode="auto">
+                    <a:xfrm>
+                      <a:off x="0" y="0"/>
+                      <a:ext cx="4557451" cy="3219610"/>
+                    </a:xfrm>
+                    <a:prstGeom prst="rect">
+                      <a:avLst/>
+                    </a:prstGeom>
+                    <a:noFill/>
+                    <a:ln w="9525">
+                      <a:noFill/>
+                      <a:miter lim="800000"/>
+                      <a:headEnd/>
+                      <a:tailEnd/>
+                    </a:ln>
+                  </pic:spPr>
+                </pic:pic>
+              </a:graphicData>
+            </a:graphic>
+          </wp:inline>
+        </w:drawing>
+      </w:r>
+    </w:p>
+    <w:p>
+      <w:pPr>
+        <w:jc w:val="center"/>
+      </w:pPr>
+      <w:r>
+        <w:t>Figure 24</w:t>
+      </w:r>
+    </w:p>
+    <w:p>
+      <w:pPr>
+        <w:jc w:val="center"/>
+      </w:pPr>
+    </w:p>
+    <w:p>
+      <w:pPr>
+        <w:jc w:val="center"/>
+      </w:pPr>
+      <w:r>
+        <w:rPr>
+          <w:noProof/>
+        </w:rPr>
+        <w:lastRenderedPageBreak/>
+        <w:drawing>
+          <wp:inline distT="0" distB="0" distL="0" distR="0">
+            <wp:extent cx="4314411" cy="3395811"/>
+            <wp:effectExtent l="19050" t="0" r="0" b="0"/>
+            <wp:docPr id="24" name="Picture 4"/>
+            <wp:cNvGraphicFramePr>
+              <a:graphicFrameLocks xmlns:a="http://schemas.openxmlformats.org/drawingml/2006/main" noChangeAspect="1"/>
+            </wp:cNvGraphicFramePr>
+            <a:graphic xmlns:a="http://schemas.openxmlformats.org/drawingml/2006/main">
+              <a:graphicData uri="http://schemas.openxmlformats.org/drawingml/2006/picture">
+                <pic:pic xmlns:pic="http://schemas.openxmlformats.org/drawingml/2006/picture">
+                  <pic:nvPicPr>
+                    <pic:cNvPr id="0" name="Picture 4"/>
+                    <pic:cNvPicPr>
+                      <a:picLocks noChangeAspect="1" noChangeArrowheads="1"/>
+                    </pic:cNvPicPr>
+                  </pic:nvPicPr>
+                  <pic:blipFill>
+                    <a:blip r:embed="rId47" cstate="print"/>
+                    <a:srcRect/>
+                    <a:stretch>
+                      <a:fillRect/>
+                    </a:stretch>
+                  </pic:blipFill>
+                  <pic:spPr bwMode="auto">
+                    <a:xfrm>
+                      <a:off x="0" y="0"/>
+                      <a:ext cx="4317442" cy="3398196"/>
+                    </a:xfrm>
+                    <a:prstGeom prst="rect">
+                      <a:avLst/>
+                    </a:prstGeom>
+                    <a:noFill/>
+                    <a:ln w="9525">
+                      <a:noFill/>
+                      <a:miter lim="800000"/>
+                      <a:headEnd/>
+                      <a:tailEnd/>
+                    </a:ln>
+                  </pic:spPr>
+                </pic:pic>
+              </a:graphicData>
+            </a:graphic>
+          </wp:inline>
+        </w:drawing>
+      </w:r>
+    </w:p>
+    <w:p>
+      <w:pPr>
+        <w:jc w:val="center"/>
+      </w:pPr>
+      <w:r>
+        <w:t>Figure 25</w:t>
+      </w:r>
+    </w:p>
+    <w:p>
+      <w:pPr>
         <w:rPr>
           <w:b/>
           <w:sz w:val="32"/>
@@ -13515,8 +13719,8 @@
       </w:pPr>
     </w:p>
     <w:sectPr>
-      <w:headerReference w:type="default" r:id="rId41"/>
-      <w:footerReference w:type="default" r:id="rId42"/>
+      <w:headerReference w:type="default" r:id="rId48"/>
+      <w:footerReference w:type="default" r:id="rId49"/>
       <w:pgSz w:w="11907" w:h="16840" w:code="9"/>
       <w:pgMar w:top="1418" w:right="1418" w:bottom="1418" w:left="1418" w:header="720" w:footer="720" w:gutter="0"/>
       <w:cols w:space="720"/>
@@ -13526,7 +13730,7 @@
 </file>
 
 <file path=word/endnotes.xml><?xml version="1.0" encoding="utf-8"?>
-<w:endnotes xmlns:wpc="http://schemas.microsoft.com/office/word/2010/wordprocessingCanvas" xmlns:mc="http://schemas.openxmlformats.org/markup-compatibility/2006" xmlns:o="urn:schemas-microsoft-com:office:office" xmlns:r="http://schemas.openxmlformats.org/officeDocument/2006/relationships" xmlns:m="http://schemas.openxmlformats.org/officeDocument/2006/math" xmlns:v="urn:schemas-microsoft-com:vml" xmlns:wp14="http://schemas.microsoft.com/office/word/2010/wordprocessingDrawing" xmlns:wp="http://schemas.openxmlformats.org/drawingml/2006/wordprocessingDrawing" xmlns:w10="urn:schemas-microsoft-com:office:word" xmlns:w="http://schemas.openxmlformats.org/wordprocessingml/2006/main" xmlns:w14="http://schemas.microsoft.com/office/word/2010/wordml" xmlns:wpg="http://schemas.microsoft.com/office/word/2010/wordprocessingGroup" xmlns:wpi="http://schemas.microsoft.com/office/word/2010/wordprocessingInk" xmlns:wne="http://schemas.microsoft.com/office/word/2006/wordml" xmlns:wps="http://schemas.microsoft.com/office/word/2010/wordprocessingShape" mc:Ignorable="w14 wp14">
+<w:endnotes xmlns:ve="http://schemas.openxmlformats.org/markup-compatibility/2006" xmlns:o="urn:schemas-microsoft-com:office:office" xmlns:r="http://schemas.openxmlformats.org/officeDocument/2006/relationships" xmlns:m="http://schemas.openxmlformats.org/officeDocument/2006/math" xmlns:v="urn:schemas-microsoft-com:vml" xmlns:wp="http://schemas.openxmlformats.org/drawingml/2006/wordprocessingDrawing" xmlns:w10="urn:schemas-microsoft-com:office:word" xmlns:w="http://schemas.openxmlformats.org/wordprocessingml/2006/main" xmlns:wne="http://schemas.microsoft.com/office/word/2006/wordml">
   <w:endnote w:type="separator" w:id="-1">
     <w:p>
       <w:r>
@@ -13545,7 +13749,7 @@
 </file>
 
 <file path=word/footer1.xml><?xml version="1.0" encoding="utf-8"?>
-<w:ftr xmlns:wpc="http://schemas.microsoft.com/office/word/2010/wordprocessingCanvas" xmlns:mc="http://schemas.openxmlformats.org/markup-compatibility/2006" xmlns:o="urn:schemas-microsoft-com:office:office" xmlns:r="http://schemas.openxmlformats.org/officeDocument/2006/relationships" xmlns:m="http://schemas.openxmlformats.org/officeDocument/2006/math" xmlns:v="urn:schemas-microsoft-com:vml" xmlns:wp14="http://schemas.microsoft.com/office/word/2010/wordprocessingDrawing" xmlns:wp="http://schemas.openxmlformats.org/drawingml/2006/wordprocessingDrawing" xmlns:w10="urn:schemas-microsoft-com:office:word" xmlns:w="http://schemas.openxmlformats.org/wordprocessingml/2006/main" xmlns:w14="http://schemas.microsoft.com/office/word/2010/wordml" xmlns:wpg="http://schemas.microsoft.com/office/word/2010/wordprocessingGroup" xmlns:wpi="http://schemas.microsoft.com/office/word/2010/wordprocessingInk" xmlns:wne="http://schemas.microsoft.com/office/word/2006/wordml" xmlns:wps="http://schemas.microsoft.com/office/word/2010/wordprocessingShape" mc:Ignorable="w14 wp14">
+<w:ftr xmlns:ve="http://schemas.openxmlformats.org/markup-compatibility/2006" xmlns:o="urn:schemas-microsoft-com:office:office" xmlns:r="http://schemas.openxmlformats.org/officeDocument/2006/relationships" xmlns:m="http://schemas.openxmlformats.org/officeDocument/2006/math" xmlns:v="urn:schemas-microsoft-com:vml" xmlns:wp="http://schemas.openxmlformats.org/drawingml/2006/wordprocessingDrawing" xmlns:w10="urn:schemas-microsoft-com:office:word" xmlns:w="http://schemas.openxmlformats.org/wordprocessingml/2006/main" xmlns:wne="http://schemas.microsoft.com/office/word/2006/wordml">
   <w:tbl>
     <w:tblPr>
       <w:tblW w:w="0" w:type="auto"/>
@@ -13554,7 +13758,7 @@
         <w:left w:w="70" w:type="dxa"/>
         <w:right w:w="70" w:type="dxa"/>
       </w:tblCellMar>
-      <w:tblLook w:val="0000" w:firstRow="0" w:lastRow="0" w:firstColumn="0" w:lastColumn="0" w:noHBand="0" w:noVBand="0"/>
+      <w:tblLook w:val="0000"/>
     </w:tblPr>
     <w:tblGrid>
       <w:gridCol w:w="5290"/>
@@ -13576,7 +13780,7 @@
         </w:tcPr>
         <w:p>
           <w:pPr>
-            <w:pStyle w:val="Piedepgina"/>
+            <w:pStyle w:val="Footer"/>
             <w:rPr>
               <w:sz w:val="12"/>
             </w:rPr>
@@ -13610,7 +13814,7 @@
               <w:noProof/>
               <w:sz w:val="12"/>
             </w:rPr>
-            <w:t>31.03.14 20:03</w:t>
+            <w:t>03.04.14 18:04</w:t>
           </w:r>
           <w:r>
             <w:rPr>
@@ -13624,24 +13828,14 @@
             </w:rPr>
             <w:t xml:space="preserve"> </w:t>
           </w:r>
-          <w:r>
-            <w:fldChar w:fldCharType="begin"/>
-          </w:r>
-          <w:r>
-            <w:fldChar w:fldCharType="separate"/>
-          </w:r>
-          <w:r>
-            <w:rPr>
-              <w:sz w:val="12"/>
-            </w:rPr>
-            <w:t>09.08.94</w:t>
-          </w:r>
-          <w:r>
-            <w:rPr>
-              <w:sz w:val="12"/>
-            </w:rPr>
-            <w:fldChar w:fldCharType="end"/>
-          </w:r>
+          <w:fldSimple w:instr="">
+            <w:r>
+              <w:rPr>
+                <w:sz w:val="12"/>
+              </w:rPr>
+              <w:t>09.08.94</w:t>
+            </w:r>
+          </w:fldSimple>
           <w:r>
             <w:rPr>
               <w:sz w:val="12"/>
@@ -13688,7 +13882,7 @@
         </w:p>
         <w:p>
           <w:pPr>
-            <w:pStyle w:val="Piedepgina"/>
+            <w:pStyle w:val="Footer"/>
             <w:rPr>
               <w:color w:val="FF0000"/>
               <w:sz w:val="12"/>
@@ -13732,7 +13926,7 @@
         </w:tcPr>
         <w:p>
           <w:pPr>
-            <w:pStyle w:val="Piedepgina"/>
+            <w:pStyle w:val="Footer"/>
             <w:jc w:val="center"/>
             <w:rPr>
               <w:sz w:val="12"/>
@@ -13747,7 +13941,7 @@
         </w:p>
         <w:p>
           <w:pPr>
-            <w:pStyle w:val="Piedepgina"/>
+            <w:pStyle w:val="Footer"/>
             <w:jc w:val="center"/>
             <w:rPr>
               <w:sz w:val="12"/>
@@ -13776,7 +13970,7 @@
               <w:b/>
               <w:noProof/>
             </w:rPr>
-            <w:t>18</w:t>
+            <w:t>15</w:t>
           </w:r>
           <w:r>
             <w:rPr>
@@ -13813,7 +14007,7 @@
               <w:b/>
               <w:noProof/>
             </w:rPr>
-            <w:t>18</w:t>
+            <w:t>21</w:t>
           </w:r>
           <w:r>
             <w:rPr>
@@ -13834,7 +14028,7 @@
         </w:tcPr>
         <w:p>
           <w:pPr>
-            <w:pStyle w:val="Piedepgina"/>
+            <w:pStyle w:val="Footer"/>
             <w:jc w:val="right"/>
             <w:rPr>
               <w:sz w:val="12"/>
@@ -13846,7 +14040,7 @@
   </w:tbl>
   <w:p>
     <w:pPr>
-      <w:pStyle w:val="Piedepgina"/>
+      <w:pStyle w:val="Footer"/>
       <w:jc w:val="center"/>
     </w:pPr>
   </w:p>
@@ -13854,7 +14048,7 @@
 </file>
 
 <file path=word/footnotes.xml><?xml version="1.0" encoding="utf-8"?>
-<w:footnotes xmlns:wpc="http://schemas.microsoft.com/office/word/2010/wordprocessingCanvas" xmlns:mc="http://schemas.openxmlformats.org/markup-compatibility/2006" xmlns:o="urn:schemas-microsoft-com:office:office" xmlns:r="http://schemas.openxmlformats.org/officeDocument/2006/relationships" xmlns:m="http://schemas.openxmlformats.org/officeDocument/2006/math" xmlns:v="urn:schemas-microsoft-com:vml" xmlns:wp14="http://schemas.microsoft.com/office/word/2010/wordprocessingDrawing" xmlns:wp="http://schemas.openxmlformats.org/drawingml/2006/wordprocessingDrawing" xmlns:w10="urn:schemas-microsoft-com:office:word" xmlns:w="http://schemas.openxmlformats.org/wordprocessingml/2006/main" xmlns:w14="http://schemas.microsoft.com/office/word/2010/wordml" xmlns:wpg="http://schemas.microsoft.com/office/word/2010/wordprocessingGroup" xmlns:wpi="http://schemas.microsoft.com/office/word/2010/wordprocessingInk" xmlns:wne="http://schemas.microsoft.com/office/word/2006/wordml" xmlns:wps="http://schemas.microsoft.com/office/word/2010/wordprocessingShape" mc:Ignorable="w14 wp14">
+<w:footnotes xmlns:ve="http://schemas.openxmlformats.org/markup-compatibility/2006" xmlns:o="urn:schemas-microsoft-com:office:office" xmlns:r="http://schemas.openxmlformats.org/officeDocument/2006/relationships" xmlns:m="http://schemas.openxmlformats.org/officeDocument/2006/math" xmlns:v="urn:schemas-microsoft-com:vml" xmlns:wp="http://schemas.openxmlformats.org/drawingml/2006/wordprocessingDrawing" xmlns:w10="urn:schemas-microsoft-com:office:word" xmlns:w="http://schemas.openxmlformats.org/wordprocessingml/2006/main" xmlns:wne="http://schemas.microsoft.com/office/word/2006/wordml">
   <w:footnote w:type="separator" w:id="-1">
     <w:p>
       <w:r>
@@ -13873,10 +14067,10 @@
 </file>
 
 <file path=word/header1.xml><?xml version="1.0" encoding="utf-8"?>
-<w:hdr xmlns:wpc="http://schemas.microsoft.com/office/word/2010/wordprocessingCanvas" xmlns:mc="http://schemas.openxmlformats.org/markup-compatibility/2006" xmlns:o="urn:schemas-microsoft-com:office:office" xmlns:r="http://schemas.openxmlformats.org/officeDocument/2006/relationships" xmlns:m="http://schemas.openxmlformats.org/officeDocument/2006/math" xmlns:v="urn:schemas-microsoft-com:vml" xmlns:wp14="http://schemas.microsoft.com/office/word/2010/wordprocessingDrawing" xmlns:wp="http://schemas.openxmlformats.org/drawingml/2006/wordprocessingDrawing" xmlns:w10="urn:schemas-microsoft-com:office:word" xmlns:w="http://schemas.openxmlformats.org/wordprocessingml/2006/main" xmlns:w14="http://schemas.microsoft.com/office/word/2010/wordml" xmlns:wpg="http://schemas.microsoft.com/office/word/2010/wordprocessingGroup" xmlns:wpi="http://schemas.microsoft.com/office/word/2010/wordprocessingInk" xmlns:wne="http://schemas.microsoft.com/office/word/2006/wordml" xmlns:wps="http://schemas.microsoft.com/office/word/2010/wordprocessingShape" mc:Ignorable="w14 wp14">
+<w:hdr xmlns:ve="http://schemas.openxmlformats.org/markup-compatibility/2006" xmlns:o="urn:schemas-microsoft-com:office:office" xmlns:r="http://schemas.openxmlformats.org/officeDocument/2006/relationships" xmlns:m="http://schemas.openxmlformats.org/officeDocument/2006/math" xmlns:v="urn:schemas-microsoft-com:vml" xmlns:wp="http://schemas.openxmlformats.org/drawingml/2006/wordprocessingDrawing" xmlns:w10="urn:schemas-microsoft-com:office:word" xmlns:w="http://schemas.openxmlformats.org/wordprocessingml/2006/main" xmlns:wne="http://schemas.microsoft.com/office/word/2006/wordml">
   <w:p>
     <w:pPr>
-      <w:pStyle w:val="Encabezado"/>
+      <w:pStyle w:val="Header"/>
       <w:pBdr>
         <w:bottom w:val="single" w:sz="4" w:space="1" w:color="auto"/>
       </w:pBdr>
@@ -13889,7 +14083,6 @@
     <w:r>
       <w:rPr>
         <w:noProof/>
-        <w:lang w:val="es-MX" w:eastAsia="es-MX"/>
       </w:rPr>
       <w:drawing>
         <wp:anchor distT="0" distB="0" distL="114300" distR="114300" simplePos="0" relativeHeight="251660288" behindDoc="0" locked="0" layoutInCell="1" allowOverlap="1">
@@ -13955,7 +14148,7 @@
   </w:p>
   <w:p>
     <w:pPr>
-      <w:pStyle w:val="Encabezado"/>
+      <w:pStyle w:val="Header"/>
       <w:pBdr>
         <w:bottom w:val="single" w:sz="4" w:space="1" w:color="auto"/>
       </w:pBdr>
@@ -13972,7 +14165,7 @@
   </w:p>
   <w:p>
     <w:pPr>
-      <w:pStyle w:val="Encabezado"/>
+      <w:pStyle w:val="Header"/>
       <w:pBdr>
         <w:bottom w:val="single" w:sz="4" w:space="1" w:color="auto"/>
       </w:pBdr>
@@ -13983,7 +14176,7 @@
 </file>
 
 <file path=word/numbering.xml><?xml version="1.0" encoding="utf-8"?>
-<w:numbering xmlns:wpc="http://schemas.microsoft.com/office/word/2010/wordprocessingCanvas" xmlns:mc="http://schemas.openxmlformats.org/markup-compatibility/2006" xmlns:o="urn:schemas-microsoft-com:office:office" xmlns:r="http://schemas.openxmlformats.org/officeDocument/2006/relationships" xmlns:m="http://schemas.openxmlformats.org/officeDocument/2006/math" xmlns:v="urn:schemas-microsoft-com:vml" xmlns:wp14="http://schemas.microsoft.com/office/word/2010/wordprocessingDrawing" xmlns:wp="http://schemas.openxmlformats.org/drawingml/2006/wordprocessingDrawing" xmlns:w10="urn:schemas-microsoft-com:office:word" xmlns:w="http://schemas.openxmlformats.org/wordprocessingml/2006/main" xmlns:w14="http://schemas.microsoft.com/office/word/2010/wordml" xmlns:wpg="http://schemas.microsoft.com/office/word/2010/wordprocessingGroup" xmlns:wpi="http://schemas.microsoft.com/office/word/2010/wordprocessingInk" xmlns:wne="http://schemas.microsoft.com/office/word/2006/wordml" xmlns:wps="http://schemas.microsoft.com/office/word/2010/wordprocessingShape" mc:Ignorable="w14 wp14">
+<w:numbering xmlns:ve="http://schemas.openxmlformats.org/markup-compatibility/2006" xmlns:o="urn:schemas-microsoft-com:office:office" xmlns:r="http://schemas.openxmlformats.org/officeDocument/2006/relationships" xmlns:m="http://schemas.openxmlformats.org/officeDocument/2006/math" xmlns:v="urn:schemas-microsoft-com:vml" xmlns:wp="http://schemas.openxmlformats.org/drawingml/2006/wordprocessingDrawing" xmlns:w10="urn:schemas-microsoft-com:office:word" xmlns:w="http://schemas.openxmlformats.org/wordprocessingml/2006/main" xmlns:wne="http://schemas.microsoft.com/office/word/2006/wordml">
   <w:abstractNum w:abstractNumId="0">
     <w:nsid w:val="FFFFFFFB"/>
     <w:multiLevelType w:val="multilevel"/>
@@ -13991,7 +14184,7 @@
     <w:lvl w:ilvl="0">
       <w:start w:val="1"/>
       <w:numFmt w:val="decimal"/>
-      <w:pStyle w:val="Ttulo1"/>
+      <w:pStyle w:val="Heading1"/>
       <w:lvlText w:val="%1."/>
       <w:legacy w:legacy="1" w:legacySpace="144" w:legacyIndent="0"/>
       <w:lvlJc w:val="left"/>
@@ -13999,7 +14192,7 @@
     <w:lvl w:ilvl="1">
       <w:start w:val="1"/>
       <w:numFmt w:val="decimal"/>
-      <w:pStyle w:val="Ttulo2"/>
+      <w:pStyle w:val="Heading2"/>
       <w:lvlText w:val="%1.%2"/>
       <w:legacy w:legacy="1" w:legacySpace="144" w:legacyIndent="0"/>
       <w:lvlJc w:val="left"/>
@@ -14007,7 +14200,7 @@
     <w:lvl w:ilvl="2">
       <w:start w:val="1"/>
       <w:numFmt w:val="decimal"/>
-      <w:pStyle w:val="Ttulo3"/>
+      <w:pStyle w:val="Heading3"/>
       <w:lvlText w:val="%1.%2.%3"/>
       <w:legacy w:legacy="1" w:legacySpace="144" w:legacyIndent="0"/>
       <w:lvlJc w:val="left"/>
@@ -14015,7 +14208,7 @@
     <w:lvl w:ilvl="3">
       <w:start w:val="1"/>
       <w:numFmt w:val="decimal"/>
-      <w:pStyle w:val="Ttulo4"/>
+      <w:pStyle w:val="Heading4"/>
       <w:lvlText w:val="%1.%2.%3.%4"/>
       <w:legacy w:legacy="1" w:legacySpace="144" w:legacyIndent="0"/>
       <w:lvlJc w:val="left"/>
@@ -14023,7 +14216,7 @@
     <w:lvl w:ilvl="4">
       <w:start w:val="1"/>
       <w:numFmt w:val="decimal"/>
-      <w:pStyle w:val="Ttulo5"/>
+      <w:pStyle w:val="Heading5"/>
       <w:lvlText w:val="%1.%2.%3.%4.%5"/>
       <w:legacy w:legacy="1" w:legacySpace="144" w:legacyIndent="0"/>
       <w:lvlJc w:val="left"/>
@@ -14031,7 +14224,7 @@
     <w:lvl w:ilvl="5">
       <w:start w:val="1"/>
       <w:numFmt w:val="decimal"/>
-      <w:pStyle w:val="Ttulo6"/>
+      <w:pStyle w:val="Heading6"/>
       <w:lvlText w:val="%1.%2.%3.%4.%5.%6"/>
       <w:legacy w:legacy="1" w:legacySpace="144" w:legacyIndent="0"/>
       <w:lvlJc w:val="left"/>
@@ -14039,7 +14232,7 @@
     <w:lvl w:ilvl="6">
       <w:start w:val="1"/>
       <w:numFmt w:val="decimal"/>
-      <w:pStyle w:val="Ttulo7"/>
+      <w:pStyle w:val="Heading7"/>
       <w:lvlText w:val="%1.%2.%3.%4.%5.%6.%7"/>
       <w:legacy w:legacy="1" w:legacySpace="144" w:legacyIndent="0"/>
       <w:lvlJc w:val="left"/>
@@ -14047,7 +14240,7 @@
     <w:lvl w:ilvl="7">
       <w:start w:val="1"/>
       <w:numFmt w:val="decimal"/>
-      <w:pStyle w:val="Ttulo8"/>
+      <w:pStyle w:val="Heading8"/>
       <w:lvlText w:val="%1.%2.%3.%4.%5.%6.%7.%8"/>
       <w:legacy w:legacy="1" w:legacySpace="144" w:legacyIndent="0"/>
       <w:lvlJc w:val="left"/>
@@ -14055,7 +14248,7 @@
     <w:lvl w:ilvl="8">
       <w:start w:val="1"/>
       <w:numFmt w:val="decimal"/>
-      <w:pStyle w:val="Ttulo9"/>
+      <w:pStyle w:val="Heading9"/>
       <w:lvlText w:val="%1.%2.%3.%4.%5.%6.%7.%8.%9"/>
       <w:legacy w:legacy="1" w:legacySpace="144" w:legacyIndent="0"/>
       <w:lvlJc w:val="left"/>
@@ -14250,7 +14443,7 @@
     <w:lvl w:ilvl="0">
       <w:start w:val="1"/>
       <w:numFmt w:val="bullet"/>
-      <w:pStyle w:val="Listaconvietas2"/>
+      <w:pStyle w:val="ListBullet2"/>
       <w:lvlText w:val=""/>
       <w:lvlJc w:val="left"/>
       <w:pPr>
@@ -14298,7 +14491,7 @@
 </file>
 
 <file path=word/styles.xml><?xml version="1.0" encoding="utf-8"?>
-<w:styles xmlns:mc="http://schemas.openxmlformats.org/markup-compatibility/2006" xmlns:r="http://schemas.openxmlformats.org/officeDocument/2006/relationships" xmlns:w="http://schemas.openxmlformats.org/wordprocessingml/2006/main" xmlns:w14="http://schemas.microsoft.com/office/word/2010/wordml" mc:Ignorable="w14">
+<w:styles xmlns:r="http://schemas.openxmlformats.org/officeDocument/2006/relationships" xmlns:w="http://schemas.openxmlformats.org/wordprocessingml/2006/main">
   <w:docDefaults>
     <w:rPrDefault>
       <w:rPr>
@@ -14440,18 +14633,16 @@
   <w:style w:type="paragraph" w:default="1" w:styleId="Normal">
     <w:name w:val="Normal"/>
     <w:qFormat/>
-    <w:rsid w:val="007E287A"/>
     <w:rPr>
       <w:rFonts w:ascii="Arial" w:hAnsi="Arial"/>
       <w:sz w:val="22"/>
     </w:rPr>
   </w:style>
-  <w:style w:type="paragraph" w:styleId="Ttulo1">
+  <w:style w:type="paragraph" w:styleId="Heading1">
     <w:name w:val="heading 1"/>
     <w:basedOn w:val="Normal"/>
     <w:next w:val="Normal"/>
     <w:qFormat/>
-    <w:rsid w:val="007E287A"/>
     <w:pPr>
       <w:keepNext/>
       <w:numPr>
@@ -14466,12 +14657,11 @@
       <w:sz w:val="28"/>
     </w:rPr>
   </w:style>
-  <w:style w:type="paragraph" w:styleId="Ttulo2">
+  <w:style w:type="paragraph" w:styleId="Heading2">
     <w:name w:val="heading 2"/>
     <w:basedOn w:val="Normal"/>
     <w:next w:val="Normal"/>
     <w:qFormat/>
-    <w:rsid w:val="007E287A"/>
     <w:pPr>
       <w:keepNext/>
       <w:numPr>
@@ -14486,12 +14676,11 @@
       <w:i/>
     </w:rPr>
   </w:style>
-  <w:style w:type="paragraph" w:styleId="Ttulo3">
+  <w:style w:type="paragraph" w:styleId="Heading3">
     <w:name w:val="heading 3"/>
     <w:basedOn w:val="Normal"/>
     <w:next w:val="Normal"/>
     <w:qFormat/>
-    <w:rsid w:val="007E287A"/>
     <w:pPr>
       <w:keepNext/>
       <w:numPr>
@@ -14505,12 +14694,11 @@
       <w:b/>
     </w:rPr>
   </w:style>
-  <w:style w:type="paragraph" w:styleId="Ttulo4">
+  <w:style w:type="paragraph" w:styleId="Heading4">
     <w:name w:val="heading 4"/>
     <w:basedOn w:val="Normal"/>
     <w:next w:val="Normal"/>
     <w:qFormat/>
-    <w:rsid w:val="007E287A"/>
     <w:pPr>
       <w:keepNext/>
       <w:numPr>
@@ -14525,12 +14713,11 @@
       <w:i/>
     </w:rPr>
   </w:style>
-  <w:style w:type="paragraph" w:styleId="Ttulo5">
+  <w:style w:type="paragraph" w:styleId="Heading5">
     <w:name w:val="heading 5"/>
     <w:basedOn w:val="Normal"/>
     <w:next w:val="Normal"/>
     <w:qFormat/>
-    <w:rsid w:val="007E287A"/>
     <w:pPr>
       <w:numPr>
         <w:ilvl w:val="4"/>
@@ -14540,12 +14727,11 @@
       <w:outlineLvl w:val="4"/>
     </w:pPr>
   </w:style>
-  <w:style w:type="paragraph" w:styleId="Ttulo6">
+  <w:style w:type="paragraph" w:styleId="Heading6">
     <w:name w:val="heading 6"/>
     <w:basedOn w:val="Normal"/>
     <w:next w:val="Normal"/>
     <w:qFormat/>
-    <w:rsid w:val="007E287A"/>
     <w:pPr>
       <w:numPr>
         <w:ilvl w:val="5"/>
@@ -14558,12 +14744,11 @@
       <w:i/>
     </w:rPr>
   </w:style>
-  <w:style w:type="paragraph" w:styleId="Ttulo7">
+  <w:style w:type="paragraph" w:styleId="Heading7">
     <w:name w:val="heading 7"/>
     <w:basedOn w:val="Normal"/>
     <w:next w:val="Normal"/>
     <w:qFormat/>
-    <w:rsid w:val="007E287A"/>
     <w:pPr>
       <w:numPr>
         <w:ilvl w:val="6"/>
@@ -14576,12 +14761,11 @@
       <w:sz w:val="20"/>
     </w:rPr>
   </w:style>
-  <w:style w:type="paragraph" w:styleId="Ttulo8">
+  <w:style w:type="paragraph" w:styleId="Heading8">
     <w:name w:val="heading 8"/>
     <w:basedOn w:val="Normal"/>
     <w:next w:val="Normal"/>
     <w:qFormat/>
-    <w:rsid w:val="007E287A"/>
     <w:pPr>
       <w:numPr>
         <w:ilvl w:val="7"/>
@@ -14595,12 +14779,11 @@
       <w:sz w:val="20"/>
     </w:rPr>
   </w:style>
-  <w:style w:type="paragraph" w:styleId="Ttulo9">
+  <w:style w:type="paragraph" w:styleId="Heading9">
     <w:name w:val="heading 9"/>
     <w:basedOn w:val="Normal"/>
     <w:next w:val="Normal"/>
     <w:qFormat/>
-    <w:rsid w:val="007E287A"/>
     <w:pPr>
       <w:numPr>
         <w:ilvl w:val="8"/>
@@ -14614,17 +14797,18 @@
       <w:sz w:val="18"/>
     </w:rPr>
   </w:style>
-  <w:style w:type="character" w:default="1" w:styleId="Fuentedeprrafopredeter">
+  <w:style w:type="character" w:default="1" w:styleId="DefaultParagraphFont">
     <w:name w:val="Default Paragraph Font"/>
     <w:uiPriority w:val="1"/>
     <w:semiHidden/>
     <w:unhideWhenUsed/>
   </w:style>
-  <w:style w:type="table" w:default="1" w:styleId="Tablanormal">
+  <w:style w:type="table" w:default="1" w:styleId="TableNormal">
     <w:name w:val="Normal Table"/>
     <w:uiPriority w:val="99"/>
     <w:semiHidden/>
     <w:unhideWhenUsed/>
+    <w:qFormat/>
     <w:tblPr>
       <w:tblInd w:w="0" w:type="dxa"/>
       <w:tblCellMar>
@@ -14635,16 +14819,15 @@
       </w:tblCellMar>
     </w:tblPr>
   </w:style>
-  <w:style w:type="numbering" w:default="1" w:styleId="Sinlista">
+  <w:style w:type="numbering" w:default="1" w:styleId="NoList">
     <w:name w:val="No List"/>
     <w:uiPriority w:val="99"/>
     <w:semiHidden/>
     <w:unhideWhenUsed/>
   </w:style>
-  <w:style w:type="paragraph" w:styleId="Encabezado">
+  <w:style w:type="paragraph" w:styleId="Header">
     <w:name w:val="header"/>
     <w:basedOn w:val="Normal"/>
-    <w:rsid w:val="007E287A"/>
     <w:pPr>
       <w:tabs>
         <w:tab w:val="center" w:pos="4536"/>
@@ -14652,10 +14835,9 @@
       </w:tabs>
     </w:pPr>
   </w:style>
-  <w:style w:type="paragraph" w:styleId="Piedepgina">
+  <w:style w:type="paragraph" w:styleId="Footer">
     <w:name w:val="footer"/>
     <w:basedOn w:val="Normal"/>
-    <w:rsid w:val="007E287A"/>
     <w:pPr>
       <w:tabs>
         <w:tab w:val="center" w:pos="4536"/>
@@ -14663,20 +14845,18 @@
       </w:tabs>
     </w:pPr>
   </w:style>
-  <w:style w:type="paragraph" w:styleId="Textocomentario">
+  <w:style w:type="paragraph" w:styleId="CommentText">
     <w:name w:val="annotation text"/>
     <w:basedOn w:val="Normal"/>
     <w:next w:val="Normal"/>
     <w:semiHidden/>
-    <w:rsid w:val="007E287A"/>
     <w:rPr>
       <w:sz w:val="20"/>
     </w:rPr>
   </w:style>
-  <w:style w:type="character" w:styleId="Refdecomentario">
+  <w:style w:type="character" w:styleId="CommentReference">
     <w:name w:val="annotation reference"/>
     <w:semiHidden/>
-    <w:rsid w:val="007E287A"/>
     <w:rPr>
       <w:sz w:val="16"/>
     </w:rPr>
@@ -14684,7 +14864,6 @@
   <w:style w:type="paragraph" w:customStyle="1" w:styleId="Shift">
     <w:name w:val="Shift"/>
     <w:basedOn w:val="Normal"/>
-    <w:rsid w:val="007E287A"/>
     <w:pPr>
       <w:tabs>
         <w:tab w:val="left" w:pos="1418"/>
@@ -14692,13 +14871,12 @@
       <w:ind w:left="1418"/>
     </w:pPr>
   </w:style>
-  <w:style w:type="paragraph" w:styleId="TDC1">
+  <w:style w:type="paragraph" w:styleId="TOC1">
     <w:name w:val="toc 1"/>
     <w:basedOn w:val="Normal"/>
     <w:next w:val="Normal"/>
     <w:autoRedefine/>
     <w:uiPriority w:val="39"/>
-    <w:rsid w:val="007E287A"/>
     <w:pPr>
       <w:tabs>
         <w:tab w:val="right" w:leader="dot" w:pos="9071"/>
@@ -14714,18 +14892,16 @@
   <w:style w:type="paragraph" w:customStyle="1" w:styleId="Shiftlight">
     <w:name w:val="Shift light"/>
     <w:basedOn w:val="Shift"/>
-    <w:rsid w:val="007E287A"/>
     <w:pPr>
       <w:ind w:left="357"/>
     </w:pPr>
   </w:style>
-  <w:style w:type="paragraph" w:styleId="TDC2">
+  <w:style w:type="paragraph" w:styleId="TOC2">
     <w:name w:val="toc 2"/>
     <w:basedOn w:val="Normal"/>
     <w:next w:val="Normal"/>
     <w:autoRedefine/>
     <w:semiHidden/>
-    <w:rsid w:val="007E287A"/>
     <w:pPr>
       <w:tabs>
         <w:tab w:val="right" w:leader="dot" w:pos="9071"/>
@@ -14738,13 +14914,12 @@
       <w:kern w:val="36"/>
     </w:rPr>
   </w:style>
-  <w:style w:type="paragraph" w:styleId="TDC3">
+  <w:style w:type="paragraph" w:styleId="TOC3">
     <w:name w:val="toc 3"/>
     <w:basedOn w:val="Normal"/>
     <w:next w:val="Normal"/>
     <w:autoRedefine/>
     <w:semiHidden/>
-    <w:rsid w:val="007E287A"/>
     <w:pPr>
       <w:tabs>
         <w:tab w:val="right" w:leader="dot" w:pos="9071"/>
@@ -14755,13 +14930,12 @@
       <w:sz w:val="20"/>
     </w:rPr>
   </w:style>
-  <w:style w:type="paragraph" w:styleId="TDC4">
+  <w:style w:type="paragraph" w:styleId="TOC4">
     <w:name w:val="toc 4"/>
     <w:basedOn w:val="Normal"/>
     <w:next w:val="Normal"/>
     <w:autoRedefine/>
     <w:semiHidden/>
-    <w:rsid w:val="007E287A"/>
     <w:pPr>
       <w:tabs>
         <w:tab w:val="right" w:leader="dot" w:pos="9071"/>
@@ -14772,13 +14946,12 @@
       <w:sz w:val="20"/>
     </w:rPr>
   </w:style>
-  <w:style w:type="paragraph" w:styleId="TDC5">
+  <w:style w:type="paragraph" w:styleId="TOC5">
     <w:name w:val="toc 5"/>
     <w:basedOn w:val="Normal"/>
     <w:next w:val="Normal"/>
     <w:autoRedefine/>
     <w:semiHidden/>
-    <w:rsid w:val="007E287A"/>
     <w:pPr>
       <w:tabs>
         <w:tab w:val="right" w:leader="dot" w:pos="9071"/>
@@ -14789,13 +14962,12 @@
       <w:sz w:val="20"/>
     </w:rPr>
   </w:style>
-  <w:style w:type="paragraph" w:styleId="TDC6">
+  <w:style w:type="paragraph" w:styleId="TOC6">
     <w:name w:val="toc 6"/>
     <w:basedOn w:val="Normal"/>
     <w:next w:val="Normal"/>
     <w:autoRedefine/>
     <w:semiHidden/>
-    <w:rsid w:val="007E287A"/>
     <w:pPr>
       <w:tabs>
         <w:tab w:val="right" w:leader="dot" w:pos="9071"/>
@@ -14806,13 +14978,12 @@
       <w:sz w:val="20"/>
     </w:rPr>
   </w:style>
-  <w:style w:type="paragraph" w:styleId="TDC7">
+  <w:style w:type="paragraph" w:styleId="TOC7">
     <w:name w:val="toc 7"/>
     <w:basedOn w:val="Normal"/>
     <w:next w:val="Normal"/>
     <w:autoRedefine/>
     <w:semiHidden/>
-    <w:rsid w:val="007E287A"/>
     <w:pPr>
       <w:tabs>
         <w:tab w:val="right" w:leader="dot" w:pos="9071"/>
@@ -14823,13 +14994,12 @@
       <w:sz w:val="20"/>
     </w:rPr>
   </w:style>
-  <w:style w:type="paragraph" w:styleId="TDC8">
+  <w:style w:type="paragraph" w:styleId="TOC8">
     <w:name w:val="toc 8"/>
     <w:basedOn w:val="Normal"/>
     <w:next w:val="Normal"/>
     <w:autoRedefine/>
     <w:semiHidden/>
-    <w:rsid w:val="007E287A"/>
     <w:pPr>
       <w:tabs>
         <w:tab w:val="right" w:leader="dot" w:pos="9071"/>
@@ -14840,13 +15010,12 @@
       <w:sz w:val="20"/>
     </w:rPr>
   </w:style>
-  <w:style w:type="paragraph" w:styleId="TDC9">
+  <w:style w:type="paragraph" w:styleId="TOC9">
     <w:name w:val="toc 9"/>
     <w:basedOn w:val="Normal"/>
     <w:next w:val="Normal"/>
     <w:autoRedefine/>
     <w:semiHidden/>
-    <w:rsid w:val="007E287A"/>
     <w:pPr>
       <w:tabs>
         <w:tab w:val="right" w:leader="dot" w:pos="9071"/>
@@ -14857,15 +15026,13 @@
       <w:sz w:val="20"/>
     </w:rPr>
   </w:style>
-  <w:style w:type="character" w:styleId="Nmerodepgina">
+  <w:style w:type="character" w:styleId="PageNumber">
     <w:name w:val="page number"/>
-    <w:basedOn w:val="Fuentedeprrafopredeter"/>
-    <w:rsid w:val="007E287A"/>
+    <w:basedOn w:val="DefaultParagraphFont"/>
   </w:style>
-  <w:style w:type="paragraph" w:styleId="Textoindependiente">
+  <w:style w:type="paragraph" w:styleId="BodyText">
     <w:name w:val="Body Text"/>
     <w:basedOn w:val="Normal"/>
-    <w:rsid w:val="007E287A"/>
     <w:pPr>
       <w:jc w:val="center"/>
     </w:pPr>
@@ -14875,23 +15042,20 @@
   </w:style>
   <w:style w:type="character" w:customStyle="1" w:styleId="CODE">
     <w:name w:val="CODE"/>
-    <w:rsid w:val="007E287A"/>
     <w:rPr>
       <w:rFonts w:ascii="Courier New" w:hAnsi="Courier New"/>
     </w:rPr>
   </w:style>
-  <w:style w:type="character" w:styleId="Hipervnculo">
+  <w:style w:type="character" w:styleId="Hyperlink">
     <w:name w:val="Hyperlink"/>
-    <w:rsid w:val="007E287A"/>
     <w:rPr>
       <w:color w:val="0000FF"/>
       <w:u w:val="single"/>
     </w:rPr>
   </w:style>
-  <w:style w:type="paragraph" w:styleId="Sangradetextonormal">
+  <w:style w:type="paragraph" w:styleId="BodyTextIndent">
     <w:name w:val="Body Text Indent"/>
     <w:basedOn w:val="Normal"/>
-    <w:rsid w:val="007E287A"/>
     <w:pPr>
       <w:ind w:left="360"/>
     </w:pPr>
@@ -14902,7 +15066,6 @@
   <w:style w:type="paragraph" w:customStyle="1" w:styleId="DocumentLabel">
     <w:name w:val="Document Label"/>
     <w:basedOn w:val="Normal"/>
-    <w:rsid w:val="007E287A"/>
     <w:pPr>
       <w:widowControl w:val="0"/>
     </w:pPr>
@@ -14913,11 +15076,10 @@
       <w:lang w:val="fr-FR"/>
     </w:rPr>
   </w:style>
-  <w:style w:type="paragraph" w:styleId="Listaconvietas2">
+  <w:style w:type="paragraph" w:styleId="ListBullet2">
     <w:name w:val="List Bullet 2"/>
     <w:basedOn w:val="Normal"/>
     <w:autoRedefine/>
-    <w:rsid w:val="007E287A"/>
     <w:pPr>
       <w:widowControl w:val="0"/>
       <w:numPr>
@@ -14931,29 +15093,26 @@
       <w:lang w:val="en-GB"/>
     </w:rPr>
   </w:style>
-  <w:style w:type="paragraph" w:styleId="Textoindependiente2">
+  <w:style w:type="paragraph" w:styleId="BodyText2">
     <w:name w:val="Body Text 2"/>
     <w:basedOn w:val="Normal"/>
-    <w:rsid w:val="007E287A"/>
     <w:pPr>
       <w:jc w:val="both"/>
     </w:pPr>
   </w:style>
-  <w:style w:type="paragraph" w:styleId="Textodeglobo">
+  <w:style w:type="paragraph" w:styleId="BalloonText">
     <w:name w:val="Balloon Text"/>
     <w:basedOn w:val="Normal"/>
-    <w:link w:val="TextodegloboCar"/>
-    <w:rsid w:val="007E287A"/>
+    <w:link w:val="BalloonTextChar"/>
     <w:rPr>
       <w:rFonts w:ascii="Segoe UI" w:hAnsi="Segoe UI" w:cs="Segoe UI"/>
       <w:sz w:val="18"/>
       <w:szCs w:val="18"/>
     </w:rPr>
   </w:style>
-  <w:style w:type="character" w:customStyle="1" w:styleId="TextodegloboCar">
-    <w:name w:val="Texto de globo Car"/>
-    <w:link w:val="Textodeglobo"/>
-    <w:rsid w:val="007E287A"/>
+  <w:style w:type="character" w:customStyle="1" w:styleId="BalloonTextChar">
+    <w:name w:val="Balloon Text Char"/>
+    <w:link w:val="BalloonText"/>
     <w:rPr>
       <w:rFonts w:ascii="Segoe UI" w:hAnsi="Segoe UI" w:cs="Segoe UI"/>
       <w:sz w:val="18"/>
@@ -15442,7 +15601,7 @@
 </file>
 
 <file path=customXml/itemProps1.xml><?xml version="1.0" encoding="utf-8"?>
-<ds:datastoreItem xmlns:ds="http://schemas.openxmlformats.org/officeDocument/2006/customXml" ds:itemID="{EEE44B43-E440-478F-847C-996BE1AF9B37}">
+<ds:datastoreItem xmlns:ds="http://schemas.openxmlformats.org/officeDocument/2006/customXml" ds:itemID="{2F88FC08-3FC9-4228-A443-AF0939144EF9}">
   <ds:schemaRefs>
     <ds:schemaRef ds:uri="http://schemas.openxmlformats.org/officeDocument/2006/bibliography"/>
   </ds:schemaRefs>

</xml_diff>